<commit_message>
<US10513>updated documents, deleted appidentity json , update interface file.
</commit_message>
<xml_diff>
--- a/Documents/Internal/Android _Code_Design_AppInfra_global_v1.2.0.docx
+++ b/Documents/Internal/Android _Code_Design_AppInfra_global_v1.2.0.docx
@@ -11708,7 +11708,7 @@
           <w:szCs w:val="24"/>
           <w:lang w:val="en-GB"/>
         </w:rPr>
-        <w:t>This method is used to fetch the value from the configuration file. User has to pass the Coco Name, Key which they are interested in and ConfigError as OUT parameter. The return value will the value for the key mapped or null when the key doesn’t exist.</w:t>
+        <w:t>This method is used to fetch the value from the configuration file. User has to pass the Coco Name, Key which they are interested in and ConfigError as OUT parameter. The return value will the value for the key mapped.</w:t>
       </w:r>
     </w:p>
     <w:p>
@@ -11948,7 +11948,6 @@
         </w:rPr>
         <w:t xml:space="preserve">User can also add new CoCo and corresponding key-values in the config </w:t>
       </w:r>
-      <w:proofErr w:type="gramStart"/>
       <w:r>
         <w:rPr>
           <w:rFonts w:ascii="Arial" w:eastAsiaTheme="minorEastAsia" w:hAnsi="Arial" w:cs="Arial"/>
@@ -11956,13 +11955,16 @@
           <w:szCs w:val="24"/>
           <w:lang w:val="en-GB"/>
         </w:rPr>
-        <w:t>file .</w:t>
-      </w:r>
-      <w:proofErr w:type="gramEnd"/>
+        <w:t>file.</w:t>
+      </w:r>
     </w:p>
     <w:p>
       <w:pPr>
         <w:pStyle w:val="BodyText"/>
+        <w:tabs>
+          <w:tab w:val="left" w:pos="4620"/>
+          <w:tab w:val="center" w:pos="5616"/>
+        </w:tabs>
         <w:rPr>
           <w:rFonts w:ascii="Arial" w:eastAsiaTheme="minorEastAsia" w:hAnsi="Arial" w:cs="Arial"/>
           <w:sz w:val="24"/>
@@ -11979,10 +11981,31 @@
         </w:rPr>
         <w:t>The return value is true/ false.</w:t>
       </w:r>
+      <w:r>
+        <w:rPr>
+          <w:rFonts w:ascii="Arial" w:eastAsiaTheme="minorEastAsia" w:hAnsi="Arial" w:cs="Arial"/>
+          <w:sz w:val="24"/>
+          <w:szCs w:val="24"/>
+          <w:lang w:val="en-GB"/>
+        </w:rPr>
+        <w:tab/>
+      </w:r>
+      <w:r>
+        <w:rPr>
+          <w:rFonts w:ascii="Arial" w:eastAsiaTheme="minorEastAsia" w:hAnsi="Arial" w:cs="Arial"/>
+          <w:sz w:val="24"/>
+          <w:szCs w:val="24"/>
+          <w:lang w:val="en-GB"/>
+        </w:rPr>
+        <w:tab/>
+      </w:r>
     </w:p>
     <w:p>
       <w:pPr>
         <w:pStyle w:val="BodyText"/>
+        <w:tabs>
+          <w:tab w:val="left" w:pos="4185"/>
+        </w:tabs>
         <w:rPr>
           <w:rFonts w:eastAsiaTheme="minorEastAsia"/>
           <w:sz w:val="24"/>
@@ -11990,16 +12013,25 @@
           <w:lang w:val="en-GB"/>
         </w:rPr>
       </w:pPr>
-    </w:p>
-    <w:p>
-      <w:pPr>
-        <w:pStyle w:val="BodyText"/>
+      <w:r>
         <w:rPr>
           <w:rFonts w:eastAsiaTheme="minorEastAsia"/>
           <w:sz w:val="24"/>
           <w:szCs w:val="24"/>
           <w:lang w:val="en-GB"/>
         </w:rPr>
+        <w:tab/>
+      </w:r>
+    </w:p>
+    <w:p>
+      <w:pPr>
+        <w:pStyle w:val="BodyText"/>
+        <w:rPr>
+          <w:rFonts w:eastAsiaTheme="minorEastAsia"/>
+          <w:sz w:val="24"/>
+          <w:szCs w:val="24"/>
+          <w:lang w:val="en-GB"/>
+        </w:rPr>
       </w:pPr>
     </w:p>
     <w:p>
@@ -12090,27 +12122,7 @@
           <w:szCs w:val="24"/>
           <w:lang w:val="en-GB"/>
         </w:rPr>
-        <w:t xml:space="preserve"> </w:t>
-      </w:r>
-      <w:proofErr w:type="gramStart"/>
-      <w:r>
-        <w:rPr>
-          <w:rFonts w:ascii="Arial" w:eastAsiaTheme="minorEastAsia" w:hAnsi="Arial" w:cs="Arial"/>
-          <w:sz w:val="24"/>
-          <w:szCs w:val="24"/>
-          <w:lang w:val="en-GB"/>
-        </w:rPr>
-        <w:t>boolean</w:t>
-      </w:r>
-      <w:proofErr w:type="gramEnd"/>
-      <w:r>
-        <w:rPr>
-          <w:rFonts w:ascii="Arial" w:eastAsiaTheme="minorEastAsia" w:hAnsi="Arial" w:cs="Arial"/>
-          <w:sz w:val="24"/>
-          <w:szCs w:val="24"/>
-          <w:lang w:val="en-GB"/>
-        </w:rPr>
-        <w:t xml:space="preserve"> success = mConfigInterface.setPropertyForKey (“UR”, “newKey”, “newvalue”, configError);</w:t>
+        <w:t xml:space="preserve"> boolean success = mConfigInterface.setPropertyForKey (“UR”, “newKey”, “newvalue”, configError);</w:t>
       </w:r>
     </w:p>
     <w:p>
@@ -12531,18 +12543,16 @@
       </w:r>
       <w:proofErr w:type="spellEnd"/>
       <w:r>
-        <w:t>/Key</w:t>
-      </w:r>
-      <w:r>
-        <w:t>/values</w:t>
-      </w:r>
-      <w:r>
-        <w:t xml:space="preserve"> is case sensitive</w:t>
+        <w:t>/Key/values is case sensitive</w:t>
       </w:r>
     </w:p>
     <w:p>
       <w:pPr>
         <w:pStyle w:val="ListParagraph"/>
+        <w:numPr>
+          <w:ilvl w:val="0"/>
+          <w:numId w:val="72"/>
+        </w:numPr>
         <w:pBdr>
           <w:top w:val="none" w:sz="0" w:space="0" w:color="auto"/>
           <w:left w:val="none" w:sz="0" w:space="0" w:color="auto"/>
@@ -12552,20 +12562,452 @@
           <w:bar w:val="none" w:sz="0" w:color="auto"/>
         </w:pBdr>
         <w:rPr>
-          <w:rFonts w:ascii="Arial" w:hAnsi="Arial" w:cs="Arial"/>
-        </w:rPr>
-      </w:pPr>
+          <w:b/>
+        </w:rPr>
+      </w:pPr>
+      <w:r>
+        <w:rPr>
+          <w:b/>
+        </w:rPr>
+        <w:t>To delete any key, pass the empty values.</w:t>
+      </w:r>
     </w:p>
     <w:p>
       <w:pPr>
         <w:pStyle w:val="BodyText"/>
+        <w:tabs>
+          <w:tab w:val="left" w:pos="1155"/>
+        </w:tabs>
+        <w:ind w:left="0"/>
+        <w:rPr>
+          <w:rFonts w:asciiTheme="majorHAnsi" w:eastAsiaTheme="majorEastAsia" w:hAnsiTheme="majorHAnsi" w:cstheme="majorBidi"/>
+          <w:color w:val="auto"/>
+          <w:spacing w:val="-10"/>
+          <w:kern w:val="28"/>
+          <w:sz w:val="56"/>
+          <w:szCs w:val="56"/>
+        </w:rPr>
+      </w:pPr>
+    </w:p>
+    <w:p>
+      <w:pPr>
+        <w:pStyle w:val="BodyText"/>
+        <w:tabs>
+          <w:tab w:val="left" w:pos="1155"/>
+        </w:tabs>
+        <w:ind w:left="0"/>
+        <w:rPr>
+          <w:rFonts w:asciiTheme="majorHAnsi" w:eastAsiaTheme="majorEastAsia" w:hAnsiTheme="majorHAnsi" w:cstheme="majorBidi"/>
+          <w:color w:val="auto"/>
+          <w:spacing w:val="-10"/>
+          <w:kern w:val="28"/>
+          <w:sz w:val="56"/>
+          <w:szCs w:val="56"/>
+        </w:rPr>
+      </w:pPr>
+    </w:p>
+    <w:p>
+      <w:pPr>
+        <w:pStyle w:val="BodyText"/>
+        <w:tabs>
+          <w:tab w:val="left" w:pos="1155"/>
+        </w:tabs>
+        <w:ind w:left="0"/>
+        <w:rPr>
+          <w:rFonts w:asciiTheme="majorHAnsi" w:eastAsiaTheme="majorEastAsia" w:hAnsiTheme="majorHAnsi" w:cstheme="majorBidi"/>
+          <w:color w:val="auto"/>
+          <w:spacing w:val="-10"/>
+          <w:kern w:val="28"/>
+          <w:sz w:val="56"/>
+          <w:szCs w:val="56"/>
+        </w:rPr>
+      </w:pPr>
+    </w:p>
+    <w:p>
+      <w:pPr>
+        <w:pStyle w:val="BodyText"/>
+        <w:tabs>
+          <w:tab w:val="left" w:pos="1155"/>
+        </w:tabs>
+        <w:ind w:left="0"/>
+        <w:rPr>
+          <w:rFonts w:asciiTheme="majorHAnsi" w:eastAsiaTheme="majorEastAsia" w:hAnsiTheme="majorHAnsi" w:cstheme="majorBidi"/>
+          <w:color w:val="auto"/>
+          <w:spacing w:val="-10"/>
+          <w:kern w:val="28"/>
+          <w:sz w:val="56"/>
+          <w:szCs w:val="56"/>
+        </w:rPr>
+      </w:pPr>
+    </w:p>
+    <w:p>
+      <w:pPr>
+        <w:pStyle w:val="BodyText"/>
+        <w:tabs>
+          <w:tab w:val="left" w:pos="1155"/>
+        </w:tabs>
+        <w:ind w:left="0"/>
         <w:rPr>
           <w:rFonts w:eastAsiaTheme="minorEastAsia"/>
+          <w:lang w:val="en-GB"/>
+        </w:rPr>
+      </w:pPr>
+    </w:p>
+    <w:p>
+      <w:pPr>
+        <w:pStyle w:val="HTMLPreformatted"/>
+        <w:shd w:val="clear" w:color="auto" w:fill="2B2B2B"/>
+        <w:rPr>
+          <w:color w:val="FFFFFF" w:themeColor="background1"/>
+          <w:sz w:val="27"/>
+          <w:szCs w:val="27"/>
+        </w:rPr>
+      </w:pPr>
+      <w:r>
+        <w:rPr>
+          <w:rFonts w:eastAsiaTheme="minorEastAsia"/>
+          <w:lang w:val="en-GB"/>
+        </w:rPr>
+        <w:t xml:space="preserve">  </w:t>
+      </w:r>
+      <w:r>
+        <w:rPr>
+          <w:rFonts w:eastAsiaTheme="minorEastAsia"/>
+          <w:color w:val="FFFFFF" w:themeColor="background1"/>
+          <w:lang w:val="en-GB"/>
+        </w:rPr>
+        <w:t>3)</w:t>
+      </w:r>
+      <w:r>
+        <w:rPr>
+          <w:rFonts w:eastAsiaTheme="minorEastAsia"/>
+          <w:color w:val="FFFFFF" w:themeColor="background1"/>
+          <w:lang w:val="en-GB"/>
+        </w:rPr>
+        <w:t xml:space="preserve">     </w:t>
+      </w:r>
+      <w:r>
+        <w:rPr>
+          <w:color w:val="FFFFFF" w:themeColor="background1"/>
+          <w:sz w:val="27"/>
+          <w:szCs w:val="27"/>
+          <w:shd w:val="clear" w:color="auto" w:fill="344134"/>
+        </w:rPr>
+        <w:t>Object</w:t>
+      </w:r>
+      <w:r>
+        <w:rPr>
+          <w:color w:val="FFFFFF" w:themeColor="background1"/>
+          <w:sz w:val="27"/>
+          <w:szCs w:val="27"/>
+        </w:rPr>
+        <w:t xml:space="preserve"> </w:t>
+      </w:r>
+      <w:r>
+        <w:rPr>
+          <w:color w:val="FFFFFF" w:themeColor="background1"/>
+          <w:sz w:val="27"/>
+          <w:szCs w:val="27"/>
+        </w:rPr>
+        <w:t>getDefaultPropertyForKey (</w:t>
+      </w:r>
+      <w:r>
+        <w:rPr>
+          <w:color w:val="FFFFFF" w:themeColor="background1"/>
+          <w:sz w:val="27"/>
+          <w:szCs w:val="27"/>
+        </w:rPr>
+        <w:t>String key, String group, AppConfigurationError configError) throws IllegalArgumentException;</w:t>
+      </w:r>
+    </w:p>
+    <w:p>
+      <w:pPr>
+        <w:pStyle w:val="BodyText"/>
+        <w:rPr>
+          <w:rFonts w:eastAsiaTheme="minorEastAsia"/>
+          <w:lang w:val="en-GB"/>
+        </w:rPr>
+      </w:pPr>
+    </w:p>
+    <w:p>
+      <w:pPr>
+        <w:pStyle w:val="BodyText"/>
+        <w:ind w:left="0"/>
+        <w:rPr>
+          <w:rFonts w:ascii="Arial" w:eastAsiaTheme="minorEastAsia" w:hAnsi="Arial" w:cs="Arial"/>
           <w:sz w:val="24"/>
           <w:szCs w:val="24"/>
           <w:lang w:val="en-GB"/>
         </w:rPr>
       </w:pPr>
+      <w:r>
+        <w:rPr>
+          <w:rFonts w:ascii="Arial" w:eastAsiaTheme="minorEastAsia" w:hAnsi="Arial" w:cs="Arial"/>
+          <w:sz w:val="24"/>
+          <w:szCs w:val="24"/>
+          <w:lang w:val="en-GB"/>
+        </w:rPr>
+        <w:t xml:space="preserve">This method is used to fetch the value from the configuration file always. User has to pass the Key, Coco Name, which they are interested in and </w:t>
+      </w:r>
+      <w:proofErr w:type="spellStart"/>
+      <w:r>
+        <w:rPr>
+          <w:rFonts w:ascii="Arial" w:eastAsiaTheme="minorEastAsia" w:hAnsi="Arial" w:cs="Arial"/>
+          <w:sz w:val="24"/>
+          <w:szCs w:val="24"/>
+          <w:lang w:val="en-GB"/>
+        </w:rPr>
+        <w:t>ConfigError</w:t>
+      </w:r>
+      <w:proofErr w:type="spellEnd"/>
+      <w:r>
+        <w:rPr>
+          <w:rFonts w:ascii="Arial" w:eastAsiaTheme="minorEastAsia" w:hAnsi="Arial" w:cs="Arial"/>
+          <w:sz w:val="24"/>
+          <w:szCs w:val="24"/>
+          <w:lang w:val="en-GB"/>
+        </w:rPr>
+        <w:t xml:space="preserve"> as OUT parameter. The return value will the value for the key mapped.</w:t>
+      </w:r>
+    </w:p>
+    <w:p>
+      <w:pPr>
+        <w:pStyle w:val="BodyText"/>
+        <w:rPr>
+          <w:rFonts w:ascii="Arial" w:eastAsiaTheme="minorEastAsia" w:hAnsi="Arial" w:cs="Arial"/>
+          <w:sz w:val="24"/>
+          <w:szCs w:val="24"/>
+          <w:lang w:val="en-GB"/>
+        </w:rPr>
+      </w:pPr>
+    </w:p>
+    <w:p>
+      <w:pPr>
+        <w:pStyle w:val="BodyText"/>
+        <w:ind w:left="0"/>
+        <w:rPr>
+          <w:rFonts w:ascii="Arial" w:eastAsiaTheme="minorEastAsia" w:hAnsi="Arial" w:cs="Arial"/>
+          <w:sz w:val="24"/>
+          <w:szCs w:val="24"/>
+          <w:lang w:val="en-GB"/>
+        </w:rPr>
+      </w:pPr>
+      <w:r>
+        <w:rPr>
+          <w:rFonts w:ascii="Arial" w:eastAsiaTheme="minorEastAsia" w:hAnsi="Arial" w:cs="Arial"/>
+          <w:sz w:val="24"/>
+          <w:szCs w:val="24"/>
+          <w:lang w:val="en-GB"/>
+        </w:rPr>
+        <w:t>Example usage of this method:</w:t>
+      </w:r>
+      <w:bookmarkStart w:id="0" w:name="_GoBack"/>
+      <w:bookmarkEnd w:id="0"/>
+    </w:p>
+    <w:p>
+      <w:pPr>
+        <w:pStyle w:val="BodyText"/>
+        <w:ind w:left="720"/>
+        <w:rPr>
+          <w:rFonts w:ascii="Arial" w:eastAsiaTheme="minorEastAsia" w:hAnsi="Arial" w:cs="Arial"/>
+          <w:sz w:val="24"/>
+          <w:szCs w:val="24"/>
+          <w:lang w:val="en-GB"/>
+        </w:rPr>
+      </w:pPr>
+    </w:p>
+    <w:p>
+      <w:pPr>
+        <w:pStyle w:val="BodyText"/>
+        <w:ind w:firstLine="288"/>
+        <w:rPr>
+          <w:rFonts w:ascii="Arial" w:eastAsiaTheme="minorEastAsia" w:hAnsi="Arial" w:cs="Arial"/>
+          <w:sz w:val="24"/>
+          <w:szCs w:val="24"/>
+          <w:lang w:val="en-GB"/>
+        </w:rPr>
+      </w:pPr>
+      <w:proofErr w:type="spellStart"/>
+      <w:r>
+        <w:rPr>
+          <w:rFonts w:ascii="Arial" w:eastAsiaTheme="minorEastAsia" w:hAnsi="Arial" w:cs="Arial"/>
+          <w:sz w:val="24"/>
+          <w:szCs w:val="24"/>
+          <w:lang w:val="en-GB"/>
+        </w:rPr>
+        <w:t>ConfigInterface.ConfigError</w:t>
+      </w:r>
+      <w:proofErr w:type="spellEnd"/>
+      <w:r>
+        <w:rPr>
+          <w:rFonts w:ascii="Arial" w:eastAsiaTheme="minorEastAsia" w:hAnsi="Arial" w:cs="Arial"/>
+          <w:sz w:val="24"/>
+          <w:szCs w:val="24"/>
+          <w:lang w:val="en-GB"/>
+        </w:rPr>
+        <w:t xml:space="preserve"> </w:t>
+      </w:r>
+      <w:proofErr w:type="spellStart"/>
+      <w:r>
+        <w:rPr>
+          <w:rFonts w:ascii="Arial" w:eastAsiaTheme="minorEastAsia" w:hAnsi="Arial" w:cs="Arial"/>
+          <w:sz w:val="24"/>
+          <w:szCs w:val="24"/>
+          <w:lang w:val="en-GB"/>
+        </w:rPr>
+        <w:t>configError</w:t>
+      </w:r>
+      <w:proofErr w:type="spellEnd"/>
+      <w:r>
+        <w:rPr>
+          <w:rFonts w:ascii="Arial" w:eastAsiaTheme="minorEastAsia" w:hAnsi="Arial" w:cs="Arial"/>
+          <w:sz w:val="24"/>
+          <w:szCs w:val="24"/>
+          <w:lang w:val="en-GB"/>
+        </w:rPr>
+        <w:t xml:space="preserve"> = new </w:t>
+      </w:r>
+      <w:proofErr w:type="spellStart"/>
+      <w:r>
+        <w:rPr>
+          <w:rFonts w:ascii="Arial" w:eastAsiaTheme="minorEastAsia" w:hAnsi="Arial" w:cs="Arial"/>
+          <w:sz w:val="24"/>
+          <w:szCs w:val="24"/>
+          <w:lang w:val="en-GB"/>
+        </w:rPr>
+        <w:t>ConfigInterface.ConfigError</w:t>
+      </w:r>
+      <w:proofErr w:type="spellEnd"/>
+      <w:r>
+        <w:rPr>
+          <w:rFonts w:ascii="Arial" w:eastAsiaTheme="minorEastAsia" w:hAnsi="Arial" w:cs="Arial"/>
+          <w:sz w:val="24"/>
+          <w:szCs w:val="24"/>
+          <w:lang w:val="en-GB"/>
+        </w:rPr>
+        <w:t xml:space="preserve"> ();</w:t>
+      </w:r>
+    </w:p>
+    <w:p>
+      <w:pPr>
+        <w:pStyle w:val="BodyText"/>
+        <w:ind w:left="720"/>
+        <w:rPr>
+          <w:rFonts w:ascii="Arial" w:eastAsiaTheme="minorEastAsia" w:hAnsi="Arial" w:cs="Arial"/>
+          <w:sz w:val="24"/>
+          <w:szCs w:val="24"/>
+          <w:lang w:val="en-GB"/>
+        </w:rPr>
+      </w:pPr>
+      <w:r>
+        <w:rPr>
+          <w:rFonts w:ascii="Arial" w:eastAsiaTheme="minorEastAsia" w:hAnsi="Arial" w:cs="Arial"/>
+          <w:sz w:val="24"/>
+          <w:szCs w:val="24"/>
+          <w:lang w:val="en-GB"/>
+        </w:rPr>
+        <w:t xml:space="preserve"> Object </w:t>
+      </w:r>
+      <w:proofErr w:type="spellStart"/>
+      <w:r>
+        <w:rPr>
+          <w:rFonts w:ascii="Arial" w:eastAsiaTheme="minorEastAsia" w:hAnsi="Arial" w:cs="Arial"/>
+          <w:sz w:val="24"/>
+          <w:szCs w:val="24"/>
+          <w:lang w:val="en-GB"/>
+        </w:rPr>
+        <w:t>object</w:t>
+      </w:r>
+      <w:proofErr w:type="spellEnd"/>
+      <w:r>
+        <w:rPr>
+          <w:rFonts w:ascii="Arial" w:eastAsiaTheme="minorEastAsia" w:hAnsi="Arial" w:cs="Arial"/>
+          <w:sz w:val="24"/>
+          <w:szCs w:val="24"/>
+          <w:lang w:val="en-GB"/>
+        </w:rPr>
+        <w:t xml:space="preserve"> = </w:t>
+      </w:r>
+      <w:proofErr w:type="spellStart"/>
+      <w:r>
+        <w:rPr>
+          <w:rFonts w:ascii="Arial" w:eastAsiaTheme="minorEastAsia" w:hAnsi="Arial" w:cs="Arial"/>
+          <w:sz w:val="24"/>
+          <w:szCs w:val="24"/>
+          <w:lang w:val="en-GB"/>
+        </w:rPr>
+        <w:t>mConfigInterface.getPropertyForKey</w:t>
+      </w:r>
+      <w:proofErr w:type="spellEnd"/>
+      <w:r>
+        <w:rPr>
+          <w:rFonts w:ascii="Arial" w:eastAsiaTheme="minorEastAsia" w:hAnsi="Arial" w:cs="Arial"/>
+          <w:sz w:val="24"/>
+          <w:szCs w:val="24"/>
+          <w:lang w:val="en-GB"/>
+        </w:rPr>
+        <w:t xml:space="preserve"> (“</w:t>
+      </w:r>
+      <w:proofErr w:type="spellStart"/>
+      <w:r>
+        <w:rPr>
+          <w:rFonts w:ascii="Arial" w:eastAsiaTheme="minorEastAsia" w:hAnsi="Arial" w:cs="Arial"/>
+          <w:sz w:val="24"/>
+          <w:szCs w:val="24"/>
+          <w:lang w:val="en-GB"/>
+        </w:rPr>
+        <w:t>appidentity.appState</w:t>
+      </w:r>
+      <w:proofErr w:type="spellEnd"/>
+      <w:r>
+        <w:rPr>
+          <w:rFonts w:ascii="Arial" w:eastAsiaTheme="minorEastAsia" w:hAnsi="Arial" w:cs="Arial"/>
+          <w:sz w:val="24"/>
+          <w:szCs w:val="24"/>
+          <w:lang w:val="en-GB"/>
+        </w:rPr>
+        <w:t>”, “</w:t>
+      </w:r>
+      <w:proofErr w:type="spellStart"/>
+      <w:r>
+        <w:rPr>
+          <w:rFonts w:ascii="Arial" w:eastAsiaTheme="minorEastAsia" w:hAnsi="Arial" w:cs="Arial"/>
+          <w:sz w:val="24"/>
+          <w:szCs w:val="24"/>
+          <w:lang w:val="en-GB"/>
+        </w:rPr>
+        <w:t>appinfra</w:t>
+      </w:r>
+      <w:proofErr w:type="spellEnd"/>
+      <w:r>
+        <w:rPr>
+          <w:rFonts w:ascii="Arial" w:eastAsiaTheme="minorEastAsia" w:hAnsi="Arial" w:cs="Arial"/>
+          <w:sz w:val="24"/>
+          <w:szCs w:val="24"/>
+          <w:lang w:val="en-GB"/>
+        </w:rPr>
+        <w:t xml:space="preserve">”, </w:t>
+      </w:r>
+      <w:proofErr w:type="spellStart"/>
+      <w:r>
+        <w:rPr>
+          <w:rFonts w:ascii="Arial" w:eastAsiaTheme="minorEastAsia" w:hAnsi="Arial" w:cs="Arial"/>
+          <w:sz w:val="24"/>
+          <w:szCs w:val="24"/>
+          <w:lang w:val="en-GB"/>
+        </w:rPr>
+        <w:t>configError</w:t>
+      </w:r>
+      <w:proofErr w:type="spellEnd"/>
+      <w:r>
+        <w:rPr>
+          <w:rFonts w:ascii="Arial" w:eastAsiaTheme="minorEastAsia" w:hAnsi="Arial" w:cs="Arial"/>
+          <w:sz w:val="24"/>
+          <w:szCs w:val="24"/>
+          <w:lang w:val="en-GB"/>
+        </w:rPr>
+        <w:t>);</w:t>
+      </w:r>
     </w:p>
     <w:p>
       <w:pPr>
@@ -12581,6 +13023,7 @@
         <w:shd w:val="clear" w:color="auto" w:fill="FFFFFF"/>
         <w:rPr>
           <w:rFonts w:ascii="Arial" w:eastAsia="Calibri" w:hAnsi="Arial" w:cs="Arial"/>
+          <w:b/>
           <w:bCs/>
           <w:sz w:val="24"/>
           <w:szCs w:val="24"/>
@@ -12592,6 +13035,7 @@
       <w:r>
         <w:rPr>
           <w:rFonts w:ascii="Arial" w:eastAsia="Calibri" w:hAnsi="Arial" w:cs="Arial"/>
+          <w:b/>
           <w:bCs/>
           <w:sz w:val="24"/>
           <w:szCs w:val="24"/>
@@ -12601,6 +13045,35 @@
         </w:rPr>
         <w:t>Initialization</w:t>
       </w:r>
+      <w:r>
+        <w:rPr>
+          <w:rFonts w:ascii="Arial" w:eastAsia="Calibri" w:hAnsi="Arial" w:cs="Arial"/>
+          <w:b/>
+          <w:bCs/>
+          <w:sz w:val="24"/>
+          <w:szCs w:val="24"/>
+          <w:u w:color="0B5ED7"/>
+          <w:bdr w:val="nil"/>
+          <w:lang w:val="de-DE" w:bidi="ar-SA"/>
+        </w:rPr>
+        <w:t>:</w:t>
+      </w:r>
+    </w:p>
+    <w:p>
+      <w:pPr>
+        <w:pStyle w:val="HTMLPreformatted"/>
+        <w:shd w:val="clear" w:color="auto" w:fill="FFFFFF"/>
+        <w:rPr>
+          <w:rFonts w:ascii="Arial" w:eastAsia="Calibri" w:hAnsi="Arial" w:cs="Arial"/>
+          <w:b/>
+          <w:bCs/>
+          <w:sz w:val="24"/>
+          <w:szCs w:val="24"/>
+          <w:u w:color="0B5ED7"/>
+          <w:bdr w:val="nil"/>
+          <w:lang w:val="de-DE" w:bidi="ar-SA"/>
+        </w:rPr>
+      </w:pPr>
     </w:p>
     <w:p>
       <w:pPr>
@@ -12657,72 +13130,32 @@
     </w:p>
     <w:p>
       <w:pPr>
-        <w:pStyle w:val="BodyA"/>
-        <w:tabs>
+        <w:shd w:val="clear" w:color="auto" w:fill="FFFFFF"/>
+        <w:tabs>
+          <w:tab w:val="left" w:pos="916"/>
           <w:tab w:val="left" w:pos="1832"/>
-        </w:tabs>
-        <w:spacing w:after="160" w:line="259" w:lineRule="auto"/>
-        <w:ind w:firstLine="720"/>
-        <w:rPr>
-          <w:rFonts w:ascii="Arial" w:hAnsi="Arial" w:cs="Arial"/>
-          <w:bCs/>
-          <w:u w:color="0B5ED7"/>
-        </w:rPr>
-      </w:pPr>
-      <w:r>
-        <w:rPr>
-          <w:rFonts w:ascii="Arial" w:hAnsi="Arial" w:cs="Arial"/>
-          <w:bCs/>
-          <w:u w:color="0B5ED7"/>
-        </w:rPr>
-        <w:tab/>
-      </w:r>
-    </w:p>
-    <w:p>
-      <w:pPr>
-        <w:pStyle w:val="BodyA"/>
-        <w:spacing w:after="160" w:line="259" w:lineRule="auto"/>
-        <w:ind w:left="810"/>
-        <w:rPr>
-          <w:rFonts w:ascii="Arial" w:hAnsi="Arial" w:cs="Arial"/>
-          <w:bCs/>
-          <w:u w:color="0B5ED7"/>
-        </w:rPr>
-      </w:pPr>
-    </w:p>
-    <w:p>
-      <w:pPr>
-        <w:pStyle w:val="BodyA"/>
-        <w:spacing w:after="160" w:line="259" w:lineRule="auto"/>
-        <w:ind w:left="810"/>
-        <w:rPr>
-          <w:rFonts w:ascii="Arial" w:hAnsi="Arial" w:cs="Arial"/>
-          <w:bCs/>
-          <w:u w:color="0B5ED7"/>
-        </w:rPr>
-      </w:pPr>
-    </w:p>
-    <w:p>
-      <w:pPr>
-        <w:pStyle w:val="BodyA"/>
-        <w:spacing w:after="160" w:line="259" w:lineRule="auto"/>
-        <w:ind w:left="810"/>
-        <w:rPr>
-          <w:rFonts w:ascii="Arial" w:hAnsi="Arial" w:cs="Arial"/>
-          <w:bCs/>
-          <w:u w:color="0B5ED7"/>
-        </w:rPr>
-      </w:pPr>
-    </w:p>
-    <w:p>
-      <w:pPr>
-        <w:pStyle w:val="BodyA"/>
-        <w:spacing w:after="160" w:line="259" w:lineRule="auto"/>
-        <w:ind w:left="810"/>
-        <w:rPr>
-          <w:rFonts w:ascii="Arial" w:hAnsi="Arial" w:cs="Arial"/>
-          <w:bCs/>
-          <w:u w:color="0B5ED7"/>
+          <w:tab w:val="left" w:pos="2748"/>
+          <w:tab w:val="left" w:pos="3664"/>
+          <w:tab w:val="left" w:pos="4580"/>
+          <w:tab w:val="left" w:pos="5496"/>
+          <w:tab w:val="left" w:pos="6412"/>
+          <w:tab w:val="left" w:pos="7328"/>
+          <w:tab w:val="left" w:pos="8244"/>
+          <w:tab w:val="left" w:pos="9160"/>
+          <w:tab w:val="left" w:pos="10076"/>
+          <w:tab w:val="left" w:pos="10992"/>
+          <w:tab w:val="left" w:pos="11908"/>
+          <w:tab w:val="left" w:pos="12824"/>
+          <w:tab w:val="left" w:pos="13740"/>
+          <w:tab w:val="left" w:pos="14656"/>
+        </w:tabs>
+        <w:rPr>
+          <w:rFonts w:ascii="Arial" w:eastAsia="Calibri" w:hAnsi="Arial" w:cs="Arial"/>
+          <w:bCs/>
+          <w:i/>
+          <w:iCs/>
+          <w:u w:color="0B5ED7"/>
+          <w:lang w:val="de-DE"/>
         </w:rPr>
       </w:pPr>
     </w:p>
@@ -13101,8 +13534,6 @@
         </w:rPr>
         <w:t>User can add new Coco and Key-Value for the new CoCo group added.</w:t>
       </w:r>
-      <w:bookmarkStart w:id="0" w:name="_GoBack"/>
-      <w:bookmarkEnd w:id="0"/>
     </w:p>
     <w:sectPr>
       <w:headerReference w:type="default" r:id="rId16"/>
@@ -38012,6 +38443,40 @@
       <w:bdr w:val="none" w:sz="0" w:space="0" w:color="auto"/>
     </w:rPr>
   </w:style>
+  <w:style w:type="paragraph" w:styleId="Title">
+    <w:name w:val="Title"/>
+    <w:basedOn w:val="Normal"/>
+    <w:next w:val="Normal"/>
+    <w:link w:val="TitleChar"/>
+    <w:uiPriority w:val="10"/>
+    <w:qFormat/>
+    <w:rsid w:val="00BD7E4B"/>
+    <w:pPr>
+      <w:contextualSpacing/>
+    </w:pPr>
+    <w:rPr>
+      <w:rFonts w:asciiTheme="majorHAnsi" w:eastAsiaTheme="majorEastAsia" w:hAnsiTheme="majorHAnsi" w:cstheme="majorBidi"/>
+      <w:spacing w:val="-10"/>
+      <w:kern w:val="28"/>
+      <w:sz w:val="56"/>
+      <w:szCs w:val="56"/>
+    </w:rPr>
+  </w:style>
+  <w:style w:type="character" w:customStyle="1" w:styleId="TitleChar">
+    <w:name w:val="Title Char"/>
+    <w:basedOn w:val="DefaultParagraphFont"/>
+    <w:link w:val="Title"/>
+    <w:uiPriority w:val="10"/>
+    <w:rsid w:val="00BD7E4B"/>
+    <w:rPr>
+      <w:rFonts w:asciiTheme="majorHAnsi" w:eastAsiaTheme="majorEastAsia" w:hAnsiTheme="majorHAnsi" w:cstheme="majorBidi"/>
+      <w:spacing w:val="-10"/>
+      <w:kern w:val="28"/>
+      <w:sz w:val="56"/>
+      <w:szCs w:val="56"/>
+      <w:lang w:val="en-US"/>
+    </w:rPr>
+  </w:style>
 </w:styles>
 </file>
 
@@ -39126,7 +39591,7 @@
 </file>
 
 <file path=customXml/itemProps1.xml><?xml version="1.0" encoding="utf-8"?>
-<ds:datastoreItem xmlns:ds="http://schemas.openxmlformats.org/officeDocument/2006/customXml" ds:itemID="{5BB423F7-861E-4BDE-9BA3-9A0375B9B117}">
+<ds:datastoreItem xmlns:ds="http://schemas.openxmlformats.org/officeDocument/2006/customXml" ds:itemID="{F7E78C3B-CF00-4512-A343-F3D436A4245D}">
   <ds:schemaRefs>
     <ds:schemaRef ds:uri="http://schemas.openxmlformats.org/officeDocument/2006/bibliography"/>
   </ds:schemaRefs>

</xml_diff>

<commit_message>
<US10506>Updated Documents .All methods shall only generate documented exceptions.
</commit_message>
<xml_diff>
--- a/Documents/Internal/Android _Code_Design_AppInfra_global_v1.2.0.docx
+++ b/Documents/Internal/Android _Code_Design_AppInfra_global_v1.2.0.docx
@@ -7663,7 +7663,7 @@
         <w:pStyle w:val="ListParagraph"/>
         <w:numPr>
           <w:ilvl w:val="0"/>
-          <w:numId w:val="67"/>
+          <w:numId w:val="78"/>
         </w:numPr>
         <w:rPr>
           <w:rStyle w:val="NoneA"/>
@@ -7780,9 +7780,13 @@
           <w:bdr w:val="nil"/>
           <w:lang w:val="de-DE"/>
         </w:rPr>
-        <w:t>developer needs to be crerate a</w:t>
-      </w:r>
-      <w:r>
+        <w:t>Values will be picked from the AppConfiguration file .</w:t>
+      </w:r>
+    </w:p>
+    <w:p>
+      <w:pPr>
+        <w:pStyle w:val="Requirement"/>
+        <w:ind w:left="0" w:firstLine="0"/>
         <w:rPr>
           <w:rFonts w:ascii="Calibri" w:eastAsia="Calibri" w:hAnsi="Calibri" w:cs="Calibri"/>
           <w:bCs/>
@@ -7793,8 +7797,7 @@
           <w:bdr w:val="nil"/>
           <w:lang w:val="de-DE"/>
         </w:rPr>
-        <w:t>ppidentity.json</w:t>
-      </w:r>
+      </w:pPr>
       <w:r>
         <w:rPr>
           <w:rFonts w:ascii="Calibri" w:eastAsia="Calibri" w:hAnsi="Calibri" w:cs="Calibri"/>
@@ -7806,8 +7809,53 @@
           <w:bdr w:val="nil"/>
           <w:lang w:val="de-DE"/>
         </w:rPr>
-        <w:t xml:space="preserve"> and add microsite, sector &amp; AppState key value:</w:t>
-      </w:r>
+        <w:t>For testing purpose , AppIdentity values can be configured dynamically using setPropertyForKey API from AppConfiguration.</w:t>
+      </w:r>
+    </w:p>
+    <w:p>
+      <w:pPr>
+        <w:pStyle w:val="Requirement"/>
+        <w:ind w:left="0" w:firstLine="0"/>
+        <w:rPr>
+          <w:rFonts w:ascii="Calibri" w:eastAsia="Calibri" w:hAnsi="Calibri" w:cs="Calibri"/>
+          <w:bCs/>
+          <w:color w:val="000000"/>
+          <w:sz w:val="28"/>
+          <w:szCs w:val="28"/>
+          <w:u w:color="0B5ED7"/>
+          <w:bdr w:val="nil"/>
+          <w:lang w:val="de-DE"/>
+        </w:rPr>
+      </w:pPr>
+      <w:r>
+        <w:rPr>
+          <w:rFonts w:ascii="Calibri" w:eastAsia="Calibri" w:hAnsi="Calibri" w:cs="Calibri"/>
+          <w:bCs/>
+          <w:color w:val="000000"/>
+          <w:sz w:val="28"/>
+          <w:szCs w:val="28"/>
+          <w:u w:color="0B5ED7"/>
+          <w:bdr w:val="nil"/>
+          <w:lang w:val="de-DE"/>
+        </w:rPr>
+        <w:t>If AppState/ServiceDiscoveryEnvironment is set to PRODUCTION , it cannot be modified by AppConFiguration.</w:t>
+      </w:r>
+    </w:p>
+    <w:p>
+      <w:pPr>
+        <w:pStyle w:val="Requirement"/>
+        <w:ind w:left="0" w:firstLine="0"/>
+        <w:rPr>
+          <w:rFonts w:ascii="Calibri" w:eastAsia="Calibri" w:hAnsi="Calibri" w:cs="Calibri"/>
+          <w:bCs/>
+          <w:color w:val="000000"/>
+          <w:sz w:val="28"/>
+          <w:szCs w:val="28"/>
+          <w:u w:color="0B5ED7"/>
+          <w:bdr w:val="nil"/>
+          <w:lang w:val="de-DE"/>
+        </w:rPr>
+      </w:pPr>
     </w:p>
     <w:p>
       <w:pPr>
@@ -7936,6 +7984,18 @@
           <w:szCs w:val="22"/>
           <w:u w:color="0B5ED7"/>
         </w:rPr>
+        <w:t xml:space="preserve"> </w:t>
+      </w:r>
+      <w:r>
+        <w:rPr>
+          <w:bCs/>
+          <w:i/>
+          <w:iCs/>
+          <w:color w:val="000000"/>
+          <w:sz w:val="22"/>
+          <w:szCs w:val="22"/>
+          <w:u w:color="0B5ED7"/>
+        </w:rPr>
         <w:br/>
         <w:t xml:space="preserve">    "</w:t>
       </w:r>
@@ -8009,39 +8069,14 @@
           <w:tab w:val="left" w:pos="14656"/>
         </w:tabs>
         <w:rPr>
-          <w:rFonts w:ascii="Calibri" w:eastAsia="Calibri" w:hAnsi="Calibri" w:cs="Calibri"/>
-          <w:bCs/>
+          <w:bCs/>
+          <w:iCs/>
           <w:color w:val="000000"/>
-          <w:sz w:val="28"/>
-          <w:szCs w:val="28"/>
-          <w:u w:color="0B5ED7"/>
-          <w:lang w:val="de-DE"/>
-        </w:rPr>
-      </w:pPr>
-      <w:r>
-        <w:rPr>
-          <w:rFonts w:ascii="Calibri" w:eastAsia="Calibri" w:hAnsi="Calibri" w:cs="Calibri"/>
-          <w:bCs/>
-          <w:color w:val="000000"/>
-          <w:sz w:val="28"/>
-          <w:szCs w:val="28"/>
-          <w:u w:color="0B5ED7"/>
-          <w:lang w:val="de-DE"/>
-        </w:rPr>
-        <w:t>R</w:t>
-      </w:r>
-      <w:r>
-        <w:rPr>
-          <w:rFonts w:ascii="Calibri" w:eastAsia="Calibri" w:hAnsi="Calibri" w:cs="Calibri"/>
-          <w:bCs/>
-          <w:color w:val="000000"/>
-          <w:sz w:val="28"/>
-          <w:szCs w:val="28"/>
-          <w:u w:color="0B5ED7"/>
-          <w:lang w:val="de-DE"/>
-        </w:rPr>
-        <w:t>emaining AppVersion and  AppName will be written from gradle &amp; AppLocalName will be written manifest file.</w:t>
-      </w:r>
+          <w:sz w:val="22"/>
+          <w:szCs w:val="22"/>
+          <w:u w:color="0B5ED7"/>
+        </w:rPr>
+      </w:pPr>
     </w:p>
     <w:p>
       <w:pPr>
@@ -8073,15 +8108,39 @@
           <w:tab w:val="left" w:pos="14656"/>
         </w:tabs>
         <w:rPr>
-          <w:rStyle w:val="NoneA"/>
-          <w:b/>
+          <w:rFonts w:ascii="Calibri" w:eastAsia="Calibri" w:hAnsi="Calibri" w:cs="Calibri"/>
           <w:bCs/>
           <w:color w:val="000000"/>
           <w:sz w:val="28"/>
           <w:szCs w:val="28"/>
-          <w:u w:color="000000"/>
-        </w:rPr>
-      </w:pPr>
+          <w:u w:color="0B5ED7"/>
+          <w:lang w:val="de-DE"/>
+        </w:rPr>
+      </w:pPr>
+      <w:r>
+        <w:rPr>
+          <w:rFonts w:ascii="Calibri" w:eastAsia="Calibri" w:hAnsi="Calibri" w:cs="Calibri"/>
+          <w:bCs/>
+          <w:color w:val="000000"/>
+          <w:sz w:val="28"/>
+          <w:szCs w:val="28"/>
+          <w:u w:color="0B5ED7"/>
+          <w:lang w:val="de-DE"/>
+        </w:rPr>
+        <w:t>R</w:t>
+      </w:r>
+      <w:r>
+        <w:rPr>
+          <w:rFonts w:ascii="Calibri" w:eastAsia="Calibri" w:hAnsi="Calibri" w:cs="Calibri"/>
+          <w:bCs/>
+          <w:color w:val="000000"/>
+          <w:sz w:val="28"/>
+          <w:szCs w:val="28"/>
+          <w:u w:color="0B5ED7"/>
+          <w:lang w:val="de-DE"/>
+        </w:rPr>
+        <w:t>emaining AppVersion and  AppName will be written from gradle &amp; AppLocalName will be picked from gradle file.</w:t>
+      </w:r>
     </w:p>
     <w:p>
       <w:pPr>
@@ -8114,7 +8173,6 @@
         </w:tabs>
         <w:rPr>
           <w:rFonts w:ascii="Calibri" w:eastAsia="Calibri" w:hAnsi="Calibri" w:cs="Calibri"/>
-          <w:b/>
           <w:bCs/>
           <w:color w:val="000000"/>
           <w:sz w:val="28"/>
@@ -8123,7 +8181,605 @@
           <w:lang w:val="de-DE"/>
         </w:rPr>
       </w:pPr>
-      <w:r>
+    </w:p>
+    <w:p>
+      <w:pPr>
+        <w:pBdr>
+          <w:top w:val="none" w:sz="0" w:space="0" w:color="auto"/>
+          <w:left w:val="none" w:sz="0" w:space="0" w:color="auto"/>
+          <w:bottom w:val="none" w:sz="0" w:space="0" w:color="auto"/>
+          <w:right w:val="none" w:sz="0" w:space="0" w:color="auto"/>
+          <w:between w:val="none" w:sz="0" w:space="0" w:color="auto"/>
+          <w:bar w:val="none" w:sz="0" w:color="auto"/>
+        </w:pBdr>
+        <w:shd w:val="clear" w:color="auto" w:fill="FFFFFF"/>
+        <w:tabs>
+          <w:tab w:val="left" w:pos="916"/>
+          <w:tab w:val="left" w:pos="1832"/>
+          <w:tab w:val="left" w:pos="2748"/>
+          <w:tab w:val="left" w:pos="3664"/>
+          <w:tab w:val="left" w:pos="4580"/>
+          <w:tab w:val="left" w:pos="5496"/>
+          <w:tab w:val="left" w:pos="6412"/>
+          <w:tab w:val="left" w:pos="7328"/>
+          <w:tab w:val="left" w:pos="8244"/>
+          <w:tab w:val="left" w:pos="9160"/>
+          <w:tab w:val="left" w:pos="10076"/>
+          <w:tab w:val="left" w:pos="10992"/>
+          <w:tab w:val="left" w:pos="11908"/>
+          <w:tab w:val="left" w:pos="12824"/>
+          <w:tab w:val="left" w:pos="13740"/>
+          <w:tab w:val="left" w:pos="14656"/>
+        </w:tabs>
+        <w:rPr>
+          <w:rFonts w:ascii="Calibri" w:eastAsia="Calibri" w:hAnsi="Calibri" w:cs="Calibri"/>
+          <w:bCs/>
+          <w:color w:val="000000"/>
+          <w:sz w:val="28"/>
+          <w:szCs w:val="28"/>
+          <w:u w:color="0B5ED7"/>
+          <w:lang w:val="de-DE"/>
+        </w:rPr>
+      </w:pPr>
+    </w:p>
+    <w:p>
+      <w:pPr>
+        <w:pBdr>
+          <w:top w:val="none" w:sz="0" w:space="0" w:color="auto"/>
+          <w:left w:val="none" w:sz="0" w:space="0" w:color="auto"/>
+          <w:bottom w:val="none" w:sz="0" w:space="0" w:color="auto"/>
+          <w:right w:val="none" w:sz="0" w:space="0" w:color="auto"/>
+          <w:between w:val="none" w:sz="0" w:space="0" w:color="auto"/>
+          <w:bar w:val="none" w:sz="0" w:color="auto"/>
+        </w:pBdr>
+        <w:shd w:val="clear" w:color="auto" w:fill="FFFFFF"/>
+        <w:tabs>
+          <w:tab w:val="left" w:pos="916"/>
+          <w:tab w:val="left" w:pos="1832"/>
+          <w:tab w:val="left" w:pos="2748"/>
+          <w:tab w:val="left" w:pos="3664"/>
+          <w:tab w:val="left" w:pos="4580"/>
+          <w:tab w:val="left" w:pos="5496"/>
+          <w:tab w:val="left" w:pos="6412"/>
+          <w:tab w:val="left" w:pos="7328"/>
+          <w:tab w:val="left" w:pos="8244"/>
+          <w:tab w:val="left" w:pos="9160"/>
+          <w:tab w:val="left" w:pos="10076"/>
+          <w:tab w:val="left" w:pos="10992"/>
+          <w:tab w:val="left" w:pos="11908"/>
+          <w:tab w:val="left" w:pos="12824"/>
+          <w:tab w:val="left" w:pos="13740"/>
+          <w:tab w:val="left" w:pos="14656"/>
+        </w:tabs>
+        <w:rPr>
+          <w:rFonts w:ascii="Calibri" w:eastAsia="Calibri" w:hAnsi="Calibri" w:cs="Calibri"/>
+          <w:bCs/>
+          <w:color w:val="000000"/>
+          <w:sz w:val="28"/>
+          <w:szCs w:val="28"/>
+          <w:u w:color="0B5ED7"/>
+          <w:lang w:val="de-DE"/>
+        </w:rPr>
+      </w:pPr>
+    </w:p>
+    <w:p>
+      <w:pPr>
+        <w:pBdr>
+          <w:top w:val="none" w:sz="0" w:space="0" w:color="auto"/>
+          <w:left w:val="none" w:sz="0" w:space="0" w:color="auto"/>
+          <w:bottom w:val="none" w:sz="0" w:space="0" w:color="auto"/>
+          <w:right w:val="none" w:sz="0" w:space="0" w:color="auto"/>
+          <w:between w:val="none" w:sz="0" w:space="0" w:color="auto"/>
+          <w:bar w:val="none" w:sz="0" w:color="auto"/>
+        </w:pBdr>
+        <w:shd w:val="clear" w:color="auto" w:fill="FFFFFF"/>
+        <w:tabs>
+          <w:tab w:val="left" w:pos="916"/>
+          <w:tab w:val="left" w:pos="1832"/>
+          <w:tab w:val="left" w:pos="2748"/>
+          <w:tab w:val="left" w:pos="3664"/>
+          <w:tab w:val="left" w:pos="4580"/>
+          <w:tab w:val="left" w:pos="5496"/>
+          <w:tab w:val="left" w:pos="6412"/>
+          <w:tab w:val="left" w:pos="7328"/>
+          <w:tab w:val="left" w:pos="8244"/>
+          <w:tab w:val="left" w:pos="9160"/>
+          <w:tab w:val="left" w:pos="10076"/>
+          <w:tab w:val="left" w:pos="10992"/>
+          <w:tab w:val="left" w:pos="11908"/>
+          <w:tab w:val="left" w:pos="12824"/>
+          <w:tab w:val="left" w:pos="13740"/>
+          <w:tab w:val="left" w:pos="14656"/>
+        </w:tabs>
+        <w:rPr>
+          <w:rFonts w:ascii="Calibri" w:eastAsia="Calibri" w:hAnsi="Calibri" w:cs="Calibri"/>
+          <w:bCs/>
+          <w:color w:val="000000"/>
+          <w:sz w:val="28"/>
+          <w:szCs w:val="28"/>
+          <w:u w:color="0B5ED7"/>
+          <w:lang w:val="de-DE"/>
+        </w:rPr>
+      </w:pPr>
+    </w:p>
+    <w:p>
+      <w:pPr>
+        <w:pBdr>
+          <w:top w:val="none" w:sz="0" w:space="0" w:color="auto"/>
+          <w:left w:val="none" w:sz="0" w:space="0" w:color="auto"/>
+          <w:bottom w:val="none" w:sz="0" w:space="0" w:color="auto"/>
+          <w:right w:val="none" w:sz="0" w:space="0" w:color="auto"/>
+          <w:between w:val="none" w:sz="0" w:space="0" w:color="auto"/>
+          <w:bar w:val="none" w:sz="0" w:color="auto"/>
+        </w:pBdr>
+        <w:shd w:val="clear" w:color="auto" w:fill="FFFFFF"/>
+        <w:tabs>
+          <w:tab w:val="left" w:pos="916"/>
+          <w:tab w:val="left" w:pos="1832"/>
+          <w:tab w:val="left" w:pos="2748"/>
+          <w:tab w:val="left" w:pos="3664"/>
+          <w:tab w:val="left" w:pos="4580"/>
+          <w:tab w:val="left" w:pos="5496"/>
+          <w:tab w:val="left" w:pos="6412"/>
+          <w:tab w:val="left" w:pos="7328"/>
+          <w:tab w:val="left" w:pos="8244"/>
+          <w:tab w:val="left" w:pos="9160"/>
+          <w:tab w:val="left" w:pos="10076"/>
+          <w:tab w:val="left" w:pos="10992"/>
+          <w:tab w:val="left" w:pos="11908"/>
+          <w:tab w:val="left" w:pos="12824"/>
+          <w:tab w:val="left" w:pos="13740"/>
+          <w:tab w:val="left" w:pos="14656"/>
+        </w:tabs>
+        <w:rPr>
+          <w:rFonts w:ascii="Calibri" w:eastAsia="Calibri" w:hAnsi="Calibri" w:cs="Calibri"/>
+          <w:bCs/>
+          <w:color w:val="000000"/>
+          <w:sz w:val="28"/>
+          <w:szCs w:val="28"/>
+          <w:u w:color="0B5ED7"/>
+          <w:lang w:val="de-DE"/>
+        </w:rPr>
+      </w:pPr>
+    </w:p>
+    <w:p>
+      <w:pPr>
+        <w:pBdr>
+          <w:top w:val="none" w:sz="0" w:space="0" w:color="auto"/>
+          <w:left w:val="none" w:sz="0" w:space="0" w:color="auto"/>
+          <w:bottom w:val="none" w:sz="0" w:space="0" w:color="auto"/>
+          <w:right w:val="none" w:sz="0" w:space="0" w:color="auto"/>
+          <w:between w:val="none" w:sz="0" w:space="0" w:color="auto"/>
+          <w:bar w:val="none" w:sz="0" w:color="auto"/>
+        </w:pBdr>
+        <w:shd w:val="clear" w:color="auto" w:fill="FFFFFF"/>
+        <w:tabs>
+          <w:tab w:val="left" w:pos="916"/>
+          <w:tab w:val="left" w:pos="1832"/>
+          <w:tab w:val="left" w:pos="2748"/>
+          <w:tab w:val="left" w:pos="3664"/>
+          <w:tab w:val="left" w:pos="4580"/>
+          <w:tab w:val="left" w:pos="5496"/>
+          <w:tab w:val="left" w:pos="6412"/>
+          <w:tab w:val="left" w:pos="7328"/>
+          <w:tab w:val="left" w:pos="8244"/>
+          <w:tab w:val="left" w:pos="9160"/>
+          <w:tab w:val="left" w:pos="10076"/>
+          <w:tab w:val="left" w:pos="10992"/>
+          <w:tab w:val="left" w:pos="11908"/>
+          <w:tab w:val="left" w:pos="12824"/>
+          <w:tab w:val="left" w:pos="13740"/>
+          <w:tab w:val="left" w:pos="14656"/>
+        </w:tabs>
+        <w:rPr>
+          <w:rFonts w:ascii="Calibri" w:eastAsia="Calibri" w:hAnsi="Calibri" w:cs="Calibri"/>
+          <w:bCs/>
+          <w:color w:val="000000"/>
+          <w:sz w:val="28"/>
+          <w:szCs w:val="28"/>
+          <w:u w:color="0B5ED7"/>
+          <w:lang w:val="de-DE"/>
+        </w:rPr>
+      </w:pPr>
+    </w:p>
+    <w:p>
+      <w:pPr>
+        <w:pBdr>
+          <w:top w:val="none" w:sz="0" w:space="0" w:color="auto"/>
+          <w:left w:val="none" w:sz="0" w:space="0" w:color="auto"/>
+          <w:bottom w:val="none" w:sz="0" w:space="0" w:color="auto"/>
+          <w:right w:val="none" w:sz="0" w:space="0" w:color="auto"/>
+          <w:between w:val="none" w:sz="0" w:space="0" w:color="auto"/>
+          <w:bar w:val="none" w:sz="0" w:color="auto"/>
+        </w:pBdr>
+        <w:shd w:val="clear" w:color="auto" w:fill="FFFFFF"/>
+        <w:tabs>
+          <w:tab w:val="left" w:pos="916"/>
+          <w:tab w:val="left" w:pos="1832"/>
+          <w:tab w:val="left" w:pos="2748"/>
+          <w:tab w:val="left" w:pos="3664"/>
+          <w:tab w:val="left" w:pos="4580"/>
+          <w:tab w:val="left" w:pos="5496"/>
+          <w:tab w:val="left" w:pos="6412"/>
+          <w:tab w:val="left" w:pos="7328"/>
+          <w:tab w:val="left" w:pos="8244"/>
+          <w:tab w:val="left" w:pos="9160"/>
+          <w:tab w:val="left" w:pos="10076"/>
+          <w:tab w:val="left" w:pos="10992"/>
+          <w:tab w:val="left" w:pos="11908"/>
+          <w:tab w:val="left" w:pos="12824"/>
+          <w:tab w:val="left" w:pos="13740"/>
+          <w:tab w:val="left" w:pos="14656"/>
+        </w:tabs>
+        <w:rPr>
+          <w:rFonts w:ascii="Calibri" w:eastAsia="Calibri" w:hAnsi="Calibri" w:cs="Calibri"/>
+          <w:bCs/>
+          <w:color w:val="000000"/>
+          <w:sz w:val="28"/>
+          <w:szCs w:val="28"/>
+          <w:u w:color="0B5ED7"/>
+          <w:lang w:val="de-DE"/>
+        </w:rPr>
+      </w:pPr>
+    </w:p>
+    <w:p>
+      <w:pPr>
+        <w:pBdr>
+          <w:top w:val="none" w:sz="0" w:space="0" w:color="auto"/>
+          <w:left w:val="none" w:sz="0" w:space="0" w:color="auto"/>
+          <w:bottom w:val="none" w:sz="0" w:space="0" w:color="auto"/>
+          <w:right w:val="none" w:sz="0" w:space="0" w:color="auto"/>
+          <w:between w:val="none" w:sz="0" w:space="0" w:color="auto"/>
+          <w:bar w:val="none" w:sz="0" w:color="auto"/>
+        </w:pBdr>
+        <w:shd w:val="clear" w:color="auto" w:fill="FFFFFF"/>
+        <w:tabs>
+          <w:tab w:val="left" w:pos="916"/>
+          <w:tab w:val="left" w:pos="1832"/>
+          <w:tab w:val="left" w:pos="2748"/>
+          <w:tab w:val="left" w:pos="3664"/>
+          <w:tab w:val="left" w:pos="4580"/>
+          <w:tab w:val="left" w:pos="5496"/>
+          <w:tab w:val="left" w:pos="6412"/>
+          <w:tab w:val="left" w:pos="7328"/>
+          <w:tab w:val="left" w:pos="8244"/>
+          <w:tab w:val="left" w:pos="9160"/>
+          <w:tab w:val="left" w:pos="10076"/>
+          <w:tab w:val="left" w:pos="10992"/>
+          <w:tab w:val="left" w:pos="11908"/>
+          <w:tab w:val="left" w:pos="12824"/>
+          <w:tab w:val="left" w:pos="13740"/>
+          <w:tab w:val="left" w:pos="14656"/>
+        </w:tabs>
+        <w:rPr>
+          <w:rFonts w:ascii="Calibri" w:eastAsia="Calibri" w:hAnsi="Calibri" w:cs="Calibri"/>
+          <w:bCs/>
+          <w:color w:val="000000"/>
+          <w:sz w:val="28"/>
+          <w:szCs w:val="28"/>
+          <w:u w:color="0B5ED7"/>
+          <w:lang w:val="de-DE"/>
+        </w:rPr>
+      </w:pPr>
+      <w:r>
+        <w:rPr>
+          <w:rFonts w:ascii="Calibri" w:eastAsia="Calibri" w:hAnsi="Calibri" w:cs="Calibri"/>
+          <w:bCs/>
+          <w:color w:val="000000"/>
+          <w:sz w:val="28"/>
+          <w:szCs w:val="28"/>
+          <w:u w:color="0B5ED7"/>
+          <w:lang w:val="de-DE"/>
+        </w:rPr>
+        <w:lastRenderedPageBreak/>
+        <w:t>Note :</w:t>
+      </w:r>
+    </w:p>
+    <w:p>
+      <w:pPr>
+        <w:pBdr>
+          <w:top w:val="none" w:sz="0" w:space="0" w:color="auto"/>
+          <w:left w:val="none" w:sz="0" w:space="0" w:color="auto"/>
+          <w:bottom w:val="none" w:sz="0" w:space="0" w:color="auto"/>
+          <w:right w:val="none" w:sz="0" w:space="0" w:color="auto"/>
+          <w:between w:val="none" w:sz="0" w:space="0" w:color="auto"/>
+          <w:bar w:val="none" w:sz="0" w:color="auto"/>
+        </w:pBdr>
+        <w:shd w:val="clear" w:color="auto" w:fill="FFFFFF"/>
+        <w:tabs>
+          <w:tab w:val="left" w:pos="916"/>
+          <w:tab w:val="left" w:pos="1832"/>
+          <w:tab w:val="left" w:pos="2748"/>
+          <w:tab w:val="left" w:pos="3664"/>
+          <w:tab w:val="left" w:pos="4580"/>
+          <w:tab w:val="left" w:pos="5496"/>
+          <w:tab w:val="left" w:pos="6412"/>
+          <w:tab w:val="left" w:pos="7328"/>
+          <w:tab w:val="left" w:pos="8244"/>
+          <w:tab w:val="left" w:pos="9160"/>
+          <w:tab w:val="left" w:pos="10076"/>
+          <w:tab w:val="left" w:pos="10992"/>
+          <w:tab w:val="left" w:pos="11908"/>
+          <w:tab w:val="left" w:pos="12824"/>
+          <w:tab w:val="left" w:pos="13740"/>
+          <w:tab w:val="left" w:pos="14656"/>
+        </w:tabs>
+        <w:rPr>
+          <w:rFonts w:ascii="Calibri" w:eastAsia="Calibri" w:hAnsi="Calibri" w:cs="Calibri"/>
+          <w:bCs/>
+          <w:color w:val="000000"/>
+          <w:sz w:val="28"/>
+          <w:szCs w:val="28"/>
+          <w:u w:color="0B5ED7"/>
+          <w:lang w:val="de-DE"/>
+        </w:rPr>
+      </w:pPr>
+    </w:p>
+    <w:p>
+      <w:pPr>
+        <w:tabs>
+          <w:tab w:val="left" w:pos="4580"/>
+        </w:tabs>
+        <w:rPr>
+          <w:rFonts w:ascii="Calibri" w:hAnsi="Calibri" w:cs="Calibri"/>
+          <w:color w:val="000000" w:themeColor="text1"/>
+          <w:sz w:val="28"/>
+          <w:szCs w:val="28"/>
+        </w:rPr>
+      </w:pPr>
+      <w:r>
+        <w:rPr>
+          <w:rFonts w:ascii="Calibri" w:hAnsi="Calibri" w:cs="Calibri"/>
+          <w:color w:val="000000" w:themeColor="text1"/>
+          <w:sz w:val="28"/>
+          <w:szCs w:val="28"/>
+        </w:rPr>
+        <w:t xml:space="preserve">Microsite ID should be  [a-zA-Z0-9]+ </w:t>
+      </w:r>
+      <w:r>
+        <w:rPr>
+          <w:rFonts w:ascii="Calibri" w:hAnsi="Calibri" w:cs="Calibri"/>
+          <w:color w:val="000000" w:themeColor="text1"/>
+          <w:sz w:val="28"/>
+          <w:szCs w:val="28"/>
+        </w:rPr>
+        <w:tab/>
+      </w:r>
+    </w:p>
+    <w:p>
+      <w:pPr>
+        <w:rPr>
+          <w:rFonts w:ascii="Calibri" w:hAnsi="Calibri" w:cs="Calibri"/>
+          <w:color w:val="000000" w:themeColor="text1"/>
+          <w:sz w:val="28"/>
+          <w:szCs w:val="28"/>
+        </w:rPr>
+      </w:pPr>
+    </w:p>
+    <w:p>
+      <w:pPr>
+        <w:rPr>
+          <w:rFonts w:ascii="Calibri" w:hAnsi="Calibri" w:cs="Calibri"/>
+          <w:color w:val="000000" w:themeColor="text1"/>
+          <w:sz w:val="28"/>
+          <w:szCs w:val="28"/>
+        </w:rPr>
+      </w:pPr>
+      <w:r>
+        <w:rPr>
+          <w:rFonts w:ascii="Calibri" w:hAnsi="Calibri" w:cs="Calibri"/>
+          <w:color w:val="000000" w:themeColor="text1"/>
+          <w:sz w:val="28"/>
+          <w:szCs w:val="28"/>
+        </w:rPr>
+        <w:t>Sectors should be from B2C, B2B_HC, corporate, B2B_LI (Comparison should be case insensitive)</w:t>
+      </w:r>
+    </w:p>
+    <w:p>
+      <w:pPr>
+        <w:rPr>
+          <w:rFonts w:ascii="Calibri" w:hAnsi="Calibri" w:cs="Calibri"/>
+          <w:color w:val="000000" w:themeColor="text1"/>
+          <w:sz w:val="28"/>
+          <w:szCs w:val="28"/>
+        </w:rPr>
+      </w:pPr>
+    </w:p>
+    <w:p>
+      <w:pPr>
+        <w:rPr>
+          <w:rFonts w:ascii="Calibri" w:hAnsi="Calibri" w:cs="Calibri"/>
+          <w:color w:val="000000" w:themeColor="text1"/>
+          <w:sz w:val="28"/>
+          <w:szCs w:val="28"/>
+        </w:rPr>
+      </w:pPr>
+      <w:r>
+        <w:rPr>
+          <w:rFonts w:ascii="Calibri" w:hAnsi="Calibri" w:cs="Calibri"/>
+          <w:color w:val="000000" w:themeColor="text1"/>
+          <w:sz w:val="28"/>
+          <w:szCs w:val="28"/>
+        </w:rPr>
+        <w:t>App State should be from TEST, DEVELOPMENT, STAGING, ACCEPTANCE, PRODUCTION (Comparison should be case insensitive)</w:t>
+      </w:r>
+    </w:p>
+    <w:p>
+      <w:pPr>
+        <w:rPr>
+          <w:rFonts w:ascii="Calibri" w:hAnsi="Calibri" w:cs="Calibri"/>
+          <w:color w:val="000000" w:themeColor="text1"/>
+          <w:sz w:val="28"/>
+          <w:szCs w:val="28"/>
+        </w:rPr>
+      </w:pPr>
+    </w:p>
+    <w:p>
+      <w:pPr>
+        <w:rPr>
+          <w:rFonts w:ascii="Calibri" w:hAnsi="Calibri" w:cs="Calibri"/>
+          <w:color w:val="000000" w:themeColor="text1"/>
+          <w:sz w:val="28"/>
+          <w:szCs w:val="28"/>
+        </w:rPr>
+      </w:pPr>
+      <w:r>
+        <w:rPr>
+          <w:rFonts w:ascii="Calibri" w:hAnsi="Calibri" w:cs="Calibri"/>
+          <w:color w:val="000000" w:themeColor="text1"/>
+          <w:sz w:val="28"/>
+          <w:szCs w:val="28"/>
+        </w:rPr>
+        <w:t>Service Discovery Environment should be from TEST, DEVELOPMENT, STAGING, ACCEPTANCE, PRODUCTION (Comparison should be case insensitive)</w:t>
+      </w:r>
+    </w:p>
+    <w:p>
+      <w:pPr>
+        <w:rPr>
+          <w:rFonts w:ascii="Calibri" w:hAnsi="Calibri" w:cs="Calibri"/>
+          <w:color w:val="000000" w:themeColor="text1"/>
+          <w:sz w:val="28"/>
+          <w:szCs w:val="28"/>
+        </w:rPr>
+      </w:pPr>
+    </w:p>
+    <w:p>
+      <w:pPr>
+        <w:rPr>
+          <w:rFonts w:ascii="Calibri" w:hAnsi="Calibri" w:cs="Calibri"/>
+          <w:color w:val="000000" w:themeColor="text1"/>
+          <w:sz w:val="28"/>
+          <w:szCs w:val="28"/>
+        </w:rPr>
+      </w:pPr>
+      <w:r>
+        <w:rPr>
+          <w:rFonts w:ascii="Calibri" w:hAnsi="Calibri" w:cs="Calibri"/>
+          <w:color w:val="000000" w:themeColor="text1"/>
+          <w:sz w:val="28"/>
+          <w:szCs w:val="28"/>
+        </w:rPr>
+        <w:t>App version should be</w:t>
+      </w:r>
+      <w:proofErr w:type="gramStart"/>
+      <w:r>
+        <w:rPr>
+          <w:rFonts w:ascii="Calibri" w:hAnsi="Calibri" w:cs="Calibri"/>
+          <w:color w:val="000000" w:themeColor="text1"/>
+          <w:sz w:val="28"/>
+          <w:szCs w:val="28"/>
+        </w:rPr>
+        <w:t>  [</w:t>
+      </w:r>
+      <w:proofErr w:type="gramEnd"/>
+      <w:r>
+        <w:rPr>
+          <w:rFonts w:ascii="Calibri" w:hAnsi="Calibri" w:cs="Calibri"/>
+          <w:color w:val="000000" w:themeColor="text1"/>
+          <w:sz w:val="28"/>
+          <w:szCs w:val="28"/>
+        </w:rPr>
+        <w:t>0-9]+\.[0-9]+\.[0-9]+([_-].*)</w:t>
+      </w:r>
+    </w:p>
+    <w:p>
+      <w:pPr>
+        <w:rPr>
+          <w:rFonts w:ascii="Calibri" w:hAnsi="Calibri" w:cs="Calibri"/>
+          <w:color w:val="000000" w:themeColor="text1"/>
+          <w:sz w:val="28"/>
+          <w:szCs w:val="28"/>
+        </w:rPr>
+      </w:pPr>
+    </w:p>
+    <w:p>
+      <w:pPr>
+        <w:rPr>
+          <w:rFonts w:ascii="Calibri" w:hAnsi="Calibri" w:cs="Calibri"/>
+          <w:color w:val="000000" w:themeColor="text1"/>
+          <w:sz w:val="28"/>
+          <w:szCs w:val="28"/>
+        </w:rPr>
+      </w:pPr>
+      <w:r>
+        <w:rPr>
+          <w:rFonts w:ascii="Calibri" w:hAnsi="Calibri" w:cs="Calibri"/>
+          <w:color w:val="000000" w:themeColor="text1"/>
+          <w:sz w:val="28"/>
+          <w:szCs w:val="28"/>
+        </w:rPr>
+        <w:t>IllegalArgumentException will be thrown in case of not invalid values.</w:t>
+      </w:r>
+    </w:p>
+    <w:p>
+      <w:pPr>
+        <w:pBdr>
+          <w:top w:val="none" w:sz="0" w:space="0" w:color="auto"/>
+          <w:left w:val="none" w:sz="0" w:space="0" w:color="auto"/>
+          <w:bottom w:val="none" w:sz="0" w:space="0" w:color="auto"/>
+          <w:right w:val="none" w:sz="0" w:space="0" w:color="auto"/>
+          <w:between w:val="none" w:sz="0" w:space="0" w:color="auto"/>
+          <w:bar w:val="none" w:sz="0" w:color="auto"/>
+        </w:pBdr>
+        <w:shd w:val="clear" w:color="auto" w:fill="FFFFFF"/>
+        <w:tabs>
+          <w:tab w:val="left" w:pos="916"/>
+          <w:tab w:val="left" w:pos="1832"/>
+          <w:tab w:val="left" w:pos="2748"/>
+          <w:tab w:val="left" w:pos="3664"/>
+          <w:tab w:val="left" w:pos="4580"/>
+          <w:tab w:val="left" w:pos="5496"/>
+          <w:tab w:val="left" w:pos="6412"/>
+          <w:tab w:val="left" w:pos="7328"/>
+          <w:tab w:val="left" w:pos="8244"/>
+          <w:tab w:val="left" w:pos="9160"/>
+          <w:tab w:val="left" w:pos="10076"/>
+          <w:tab w:val="left" w:pos="10992"/>
+          <w:tab w:val="left" w:pos="11908"/>
+          <w:tab w:val="left" w:pos="12824"/>
+          <w:tab w:val="left" w:pos="13740"/>
+          <w:tab w:val="left" w:pos="14656"/>
+        </w:tabs>
+        <w:rPr>
+          <w:rFonts w:ascii="Calibri" w:eastAsia="Calibri" w:hAnsi="Calibri" w:cs="Calibri"/>
+          <w:bCs/>
+          <w:color w:val="000000"/>
+          <w:sz w:val="28"/>
+          <w:szCs w:val="28"/>
+          <w:u w:color="0B5ED7"/>
+          <w:lang w:val="de-DE"/>
+        </w:rPr>
+      </w:pPr>
+    </w:p>
+    <w:p>
+      <w:pPr>
+        <w:pBdr>
+          <w:top w:val="none" w:sz="0" w:space="0" w:color="auto"/>
+          <w:left w:val="none" w:sz="0" w:space="0" w:color="auto"/>
+          <w:bottom w:val="none" w:sz="0" w:space="0" w:color="auto"/>
+          <w:right w:val="none" w:sz="0" w:space="0" w:color="auto"/>
+          <w:between w:val="none" w:sz="0" w:space="0" w:color="auto"/>
+          <w:bar w:val="none" w:sz="0" w:color="auto"/>
+        </w:pBdr>
+        <w:shd w:val="clear" w:color="auto" w:fill="FFFFFF"/>
+        <w:tabs>
+          <w:tab w:val="left" w:pos="916"/>
+          <w:tab w:val="left" w:pos="1832"/>
+          <w:tab w:val="left" w:pos="2748"/>
+          <w:tab w:val="left" w:pos="3664"/>
+          <w:tab w:val="left" w:pos="4580"/>
+          <w:tab w:val="left" w:pos="5496"/>
+          <w:tab w:val="left" w:pos="6412"/>
+          <w:tab w:val="left" w:pos="7328"/>
+          <w:tab w:val="left" w:pos="8244"/>
+          <w:tab w:val="left" w:pos="9160"/>
+          <w:tab w:val="left" w:pos="10076"/>
+          <w:tab w:val="left" w:pos="10992"/>
+          <w:tab w:val="left" w:pos="11908"/>
+          <w:tab w:val="left" w:pos="12824"/>
+          <w:tab w:val="left" w:pos="13740"/>
+          <w:tab w:val="left" w:pos="14656"/>
+        </w:tabs>
         <w:rPr>
           <w:rStyle w:val="NoneA"/>
           <w:b/>
@@ -8133,8 +8789,60 @@
           <w:szCs w:val="28"/>
           <w:u w:color="000000"/>
         </w:rPr>
+      </w:pPr>
+      <w:r>
+        <w:rPr>
+          <w:rStyle w:val="NoneA"/>
+          <w:b/>
+          <w:bCs/>
+          <w:color w:val="000000"/>
+          <w:sz w:val="28"/>
+          <w:szCs w:val="28"/>
+          <w:u w:color="000000"/>
+        </w:rPr>
         <w:t>App Identity Class Hierarchy</w:t>
       </w:r>
+    </w:p>
+    <w:p>
+      <w:pPr>
+        <w:pBdr>
+          <w:top w:val="none" w:sz="0" w:space="0" w:color="auto"/>
+          <w:left w:val="none" w:sz="0" w:space="0" w:color="auto"/>
+          <w:bottom w:val="none" w:sz="0" w:space="0" w:color="auto"/>
+          <w:right w:val="none" w:sz="0" w:space="0" w:color="auto"/>
+          <w:between w:val="none" w:sz="0" w:space="0" w:color="auto"/>
+          <w:bar w:val="none" w:sz="0" w:color="auto"/>
+        </w:pBdr>
+        <w:shd w:val="clear" w:color="auto" w:fill="FFFFFF"/>
+        <w:tabs>
+          <w:tab w:val="left" w:pos="916"/>
+          <w:tab w:val="left" w:pos="1832"/>
+          <w:tab w:val="left" w:pos="2748"/>
+          <w:tab w:val="left" w:pos="3664"/>
+          <w:tab w:val="left" w:pos="4580"/>
+          <w:tab w:val="left" w:pos="5496"/>
+          <w:tab w:val="left" w:pos="6412"/>
+          <w:tab w:val="left" w:pos="7328"/>
+          <w:tab w:val="left" w:pos="8244"/>
+          <w:tab w:val="left" w:pos="9160"/>
+          <w:tab w:val="left" w:pos="10076"/>
+          <w:tab w:val="left" w:pos="10992"/>
+          <w:tab w:val="left" w:pos="11908"/>
+          <w:tab w:val="left" w:pos="12824"/>
+          <w:tab w:val="left" w:pos="13740"/>
+          <w:tab w:val="left" w:pos="14656"/>
+        </w:tabs>
+        <w:rPr>
+          <w:rFonts w:ascii="Calibri" w:eastAsia="Calibri" w:hAnsi="Calibri" w:cs="Calibri"/>
+          <w:b/>
+          <w:bCs/>
+          <w:color w:val="000000"/>
+          <w:sz w:val="28"/>
+          <w:szCs w:val="28"/>
+          <w:u w:color="0B5ED7"/>
+          <w:lang w:val="de-DE"/>
+        </w:rPr>
+      </w:pPr>
     </w:p>
     <w:p>
       <w:pPr>
@@ -8161,7 +8869,7 @@
         </w:rPr>
         <w:lastRenderedPageBreak/>
         <w:drawing>
-          <wp:inline distT="0" distB="0" distL="0" distR="0" wp14:anchorId="68250FBC" wp14:editId="49B25EDA">
+          <wp:inline distT="0" distB="0" distL="0" distR="0" wp14:anchorId="45600D62" wp14:editId="10EE4404">
             <wp:extent cx="3409950" cy="4876800"/>
             <wp:effectExtent l="0" t="0" r="0" b="0"/>
             <wp:docPr id="6" name="Picture 6" descr="C:\Users\310238114\Pictures\Capture4.PNG"/>
@@ -8426,7 +9134,19 @@
           <w:u w:color="0B5ED7"/>
           <w:lang w:val="de-DE"/>
         </w:rPr>
-        <w:t>Fetch technical App name.</w:t>
+        <w:t>returns</w:t>
+      </w:r>
+      <w:r>
+        <w:rPr>
+          <w:rFonts w:ascii="Calibri" w:eastAsia="Calibri" w:hAnsi="Calibri" w:cs="Calibri"/>
+          <w:bCs/>
+          <w:color w:val="000000"/>
+          <w:sz w:val="28"/>
+          <w:szCs w:val="28"/>
+          <w:u w:color="0B5ED7"/>
+          <w:lang w:val="de-DE"/>
+        </w:rPr>
+        <w:t xml:space="preserve"> technical App name.</w:t>
       </w:r>
     </w:p>
     <w:p>
@@ -8584,15 +9304,50 @@
       </w:r>
       <w:r>
         <w:rPr>
-          <w:rFonts w:ascii="Calibri" w:eastAsia="Calibri" w:hAnsi="Calibri" w:cs="Calibri"/>
-          <w:bCs/>
+          <w:rFonts w:ascii="Calibri" w:eastAsia="Times New Roman" w:hAnsi="Calibri" w:cs="Calibri"/>
           <w:color w:val="000000"/>
           <w:sz w:val="28"/>
           <w:szCs w:val="28"/>
+          <w:bdr w:val="none" w:sz="0" w:space="0" w:color="auto"/>
+          <w:lang w:bidi="hi-IN"/>
+        </w:rPr>
+        <w:t xml:space="preserve">Validates and </w:t>
+      </w:r>
+      <w:r>
+        <w:rPr>
+          <w:rFonts w:ascii="Calibri" w:eastAsia="Calibri" w:hAnsi="Calibri" w:cs="Calibri"/>
+          <w:bCs/>
+          <w:color w:val="000000"/>
+          <w:sz w:val="28"/>
+          <w:szCs w:val="28"/>
           <w:u w:color="0B5ED7"/>
           <w:lang w:val="de-DE"/>
         </w:rPr>
-        <w:t>Fetch App version</w:t>
+        <w:t>returns</w:t>
+      </w:r>
+      <w:r>
+        <w:rPr>
+          <w:rFonts w:ascii="Calibri" w:eastAsia="Calibri" w:hAnsi="Calibri" w:cs="Calibri"/>
+          <w:bCs/>
+          <w:color w:val="000000"/>
+          <w:sz w:val="28"/>
+          <w:szCs w:val="28"/>
+          <w:u w:color="0B5ED7"/>
+          <w:lang w:val="de-DE"/>
+        </w:rPr>
+        <w:t xml:space="preserve"> App version</w:t>
+      </w:r>
+      <w:r>
+        <w:rPr>
+          <w:rFonts w:ascii="Calibri" w:eastAsia="Calibri" w:hAnsi="Calibri" w:cs="Calibri"/>
+          <w:bCs/>
+          <w:color w:val="000000"/>
+          <w:sz w:val="28"/>
+          <w:szCs w:val="28"/>
+          <w:u w:color="0B5ED7"/>
+          <w:lang w:val="de-DE"/>
+        </w:rPr>
+        <w:t>. Throws Exception if not in proper format.</w:t>
       </w:r>
     </w:p>
     <w:p>
@@ -8751,15 +9506,25 @@
       </w:r>
       <w:r>
         <w:rPr>
-          <w:rFonts w:ascii="Calibri" w:eastAsia="Calibri" w:hAnsi="Calibri" w:cs="Calibri"/>
-          <w:bCs/>
+          <w:rFonts w:ascii="Calibri" w:eastAsia="Times New Roman" w:hAnsi="Calibri" w:cs="Calibri"/>
           <w:color w:val="000000"/>
           <w:sz w:val="28"/>
           <w:szCs w:val="28"/>
-          <w:u w:color="0B5ED7"/>
-          <w:lang w:val="de-DE"/>
-        </w:rPr>
-        <w:t>Fetch App state (</w:t>
+          <w:bdr w:val="none" w:sz="0" w:space="0" w:color="auto"/>
+          <w:lang w:bidi="hi-IN"/>
+        </w:rPr>
+        <w:t>Validated and</w:t>
+      </w:r>
+      <w:r>
+        <w:rPr>
+          <w:rFonts w:ascii="Courier New" w:eastAsia="Times New Roman" w:hAnsi="Courier New" w:cs="Courier New"/>
+          <w:color w:val="000000"/>
+          <w:sz w:val="18"/>
+          <w:szCs w:val="18"/>
+          <w:bdr w:val="none" w:sz="0" w:space="0" w:color="auto"/>
+          <w:lang w:bidi="hi-IN"/>
+        </w:rPr>
+        <w:t xml:space="preserve"> </w:t>
       </w:r>
       <w:r>
         <w:rPr>
@@ -8771,7 +9536,7 @@
           <w:u w:color="0B5ED7"/>
           <w:lang w:val="de-DE"/>
         </w:rPr>
-        <w:t>development, test, acceptance, production</w:t>
+        <w:t xml:space="preserve">returns </w:t>
       </w:r>
       <w:r>
         <w:rPr>
@@ -8783,7 +9548,67 @@
           <w:u w:color="0B5ED7"/>
           <w:lang w:val="de-DE"/>
         </w:rPr>
+        <w:t>App</w:t>
+      </w:r>
+      <w:r>
+        <w:rPr>
+          <w:rFonts w:ascii="Calibri" w:eastAsia="Calibri" w:hAnsi="Calibri" w:cs="Calibri"/>
+          <w:bCs/>
+          <w:color w:val="000000"/>
+          <w:sz w:val="28"/>
+          <w:szCs w:val="28"/>
+          <w:u w:color="0B5ED7"/>
+          <w:lang w:val="de-DE"/>
+        </w:rPr>
+        <w:t xml:space="preserve"> state (</w:t>
+      </w:r>
+      <w:r>
+        <w:rPr>
+          <w:rFonts w:ascii="Calibri" w:eastAsia="Calibri" w:hAnsi="Calibri" w:cs="Calibri"/>
+          <w:bCs/>
+          <w:color w:val="000000"/>
+          <w:sz w:val="28"/>
+          <w:szCs w:val="28"/>
+          <w:u w:color="0B5ED7"/>
+          <w:lang w:val="de-DE"/>
+        </w:rPr>
+        <w:t>development, test, acceptance, production</w:t>
+      </w:r>
+      <w:r>
+        <w:rPr>
+          <w:rFonts w:ascii="Calibri" w:eastAsia="Calibri" w:hAnsi="Calibri" w:cs="Calibri"/>
+          <w:bCs/>
+          <w:color w:val="000000"/>
+          <w:sz w:val="28"/>
+          <w:szCs w:val="28"/>
+          <w:u w:color="0B5ED7"/>
+          <w:lang w:val="de-DE"/>
+        </w:rPr>
         <w:t>)</w:t>
+      </w:r>
+      <w:r>
+        <w:rPr>
+          <w:rFonts w:ascii="Calibri" w:eastAsia="Calibri" w:hAnsi="Calibri" w:cs="Calibri"/>
+          <w:bCs/>
+          <w:color w:val="000000"/>
+          <w:sz w:val="28"/>
+          <w:szCs w:val="28"/>
+          <w:u w:color="0B5ED7"/>
+          <w:lang w:val="de-DE"/>
+        </w:rPr>
+        <w:t xml:space="preserve">.Throws Exception if appstate is </w:t>
+      </w:r>
+      <w:r>
+        <w:rPr>
+          <w:rFonts w:ascii="Calibri" w:eastAsia="Calibri" w:hAnsi="Calibri" w:cs="Calibri"/>
+          <w:bCs/>
+          <w:color w:val="000000"/>
+          <w:sz w:val="28"/>
+          <w:szCs w:val="28"/>
+          <w:u w:color="0B5ED7"/>
+          <w:lang w:val="de-DE"/>
+        </w:rPr>
+        <w:t>other the mentioned states.</w:t>
       </w:r>
     </w:p>
     <w:p>
@@ -8950,7 +9775,19 @@
           <w:u w:color="0B5ED7"/>
           <w:lang w:val="de-DE"/>
         </w:rPr>
-        <w:t>Fetch app localized commercial app name.</w:t>
+        <w:t>returns</w:t>
+      </w:r>
+      <w:r>
+        <w:rPr>
+          <w:rFonts w:ascii="Calibri" w:eastAsia="Calibri" w:hAnsi="Calibri" w:cs="Calibri"/>
+          <w:bCs/>
+          <w:color w:val="000000"/>
+          <w:sz w:val="28"/>
+          <w:szCs w:val="28"/>
+          <w:u w:color="0B5ED7"/>
+          <w:lang w:val="de-DE"/>
+        </w:rPr>
+        <w:t xml:space="preserve"> app localized commercial app name.</w:t>
       </w:r>
     </w:p>
     <w:p>
@@ -9109,15 +9946,85 @@
       </w:r>
       <w:r>
         <w:rPr>
-          <w:rFonts w:ascii="Calibri" w:eastAsia="Calibri" w:hAnsi="Calibri" w:cs="Calibri"/>
-          <w:bCs/>
+          <w:rFonts w:ascii="Calibri" w:eastAsia="Times New Roman" w:hAnsi="Calibri" w:cs="Calibri"/>
           <w:color w:val="000000"/>
           <w:sz w:val="28"/>
           <w:szCs w:val="28"/>
+          <w:bdr w:val="none" w:sz="0" w:space="0" w:color="auto"/>
+          <w:lang w:bidi="hi-IN"/>
+        </w:rPr>
+        <w:t>Validates and</w:t>
+      </w:r>
+      <w:r>
+        <w:rPr>
+          <w:rFonts w:ascii="Courier New" w:eastAsia="Times New Roman" w:hAnsi="Courier New" w:cs="Courier New"/>
+          <w:color w:val="000000"/>
+          <w:sz w:val="18"/>
+          <w:szCs w:val="18"/>
+          <w:bdr w:val="none" w:sz="0" w:space="0" w:color="auto"/>
+          <w:lang w:bidi="hi-IN"/>
+        </w:rPr>
+        <w:t xml:space="preserve"> </w:t>
+      </w:r>
+      <w:r>
+        <w:rPr>
+          <w:rFonts w:ascii="Calibri" w:eastAsia="Calibri" w:hAnsi="Calibri" w:cs="Calibri"/>
+          <w:bCs/>
+          <w:color w:val="000000"/>
+          <w:sz w:val="28"/>
+          <w:szCs w:val="28"/>
           <w:u w:color="0B5ED7"/>
           <w:lang w:val="de-DE"/>
         </w:rPr>
-        <w:t>Fetch micrositeID</w:t>
+        <w:t>returns</w:t>
+      </w:r>
+      <w:r>
+        <w:rPr>
+          <w:rFonts w:ascii="Calibri" w:eastAsia="Calibri" w:hAnsi="Calibri" w:cs="Calibri"/>
+          <w:bCs/>
+          <w:color w:val="000000"/>
+          <w:sz w:val="28"/>
+          <w:szCs w:val="28"/>
+          <w:u w:color="0B5ED7"/>
+          <w:lang w:val="de-DE"/>
+        </w:rPr>
+        <w:t xml:space="preserve"> micrositeID</w:t>
+      </w:r>
+      <w:r>
+        <w:rPr>
+          <w:rFonts w:ascii="Calibri" w:eastAsia="Calibri" w:hAnsi="Calibri" w:cs="Calibri"/>
+          <w:bCs/>
+          <w:color w:val="000000"/>
+          <w:sz w:val="28"/>
+          <w:szCs w:val="28"/>
+          <w:u w:color="0B5ED7"/>
+          <w:lang w:val="de-DE"/>
+        </w:rPr>
+        <w:t>.</w:t>
+      </w:r>
+      <w:r>
+        <w:rPr>
+          <w:rFonts w:ascii="Calibri" w:eastAsia="Calibri" w:hAnsi="Calibri" w:cs="Calibri"/>
+          <w:bCs/>
+          <w:color w:val="000000"/>
+          <w:sz w:val="28"/>
+          <w:szCs w:val="28"/>
+          <w:u w:color="0B5ED7"/>
+          <w:lang w:val="de-DE"/>
+        </w:rPr>
+        <w:t xml:space="preserve"> </w:t>
+      </w:r>
+      <w:r>
+        <w:rPr>
+          <w:rFonts w:ascii="Calibri" w:eastAsia="Calibri" w:hAnsi="Calibri" w:cs="Calibri"/>
+          <w:bCs/>
+          <w:color w:val="000000"/>
+          <w:sz w:val="28"/>
+          <w:szCs w:val="28"/>
+          <w:u w:color="0B5ED7"/>
+          <w:lang w:val="de-DE"/>
+        </w:rPr>
+        <w:t>Throws Exception if not in proper format</w:t>
       </w:r>
     </w:p>
     <w:p>
@@ -9168,6 +10075,7 @@
           <w:bdr w:val="none" w:sz="0" w:space="0" w:color="auto"/>
           <w:lang w:bidi="hi-IN"/>
         </w:rPr>
+        <w:lastRenderedPageBreak/>
         <w:br/>
       </w:r>
       <w:proofErr w:type="gramStart"/>
@@ -9253,6 +10161,17 @@
           <w:tab w:val="left" w:pos="14656"/>
         </w:tabs>
         <w:rPr>
+          <w:rFonts w:ascii="Calibri" w:eastAsia="Calibri" w:hAnsi="Calibri" w:cs="Calibri"/>
+          <w:bCs/>
+          <w:color w:val="000000"/>
+          <w:sz w:val="28"/>
+          <w:szCs w:val="28"/>
+          <w:u w:color="0B5ED7"/>
+          <w:lang w:val="de-DE"/>
+        </w:rPr>
+      </w:pPr>
+      <w:r>
+        <w:rPr>
           <w:rFonts w:ascii="Courier New" w:eastAsia="Times New Roman" w:hAnsi="Courier New" w:cs="Courier New"/>
           <w:color w:val="000000"/>
           <w:sz w:val="18"/>
@@ -9260,7 +10179,19 @@
           <w:bdr w:val="none" w:sz="0" w:space="0" w:color="auto"/>
           <w:lang w:bidi="hi-IN"/>
         </w:rPr>
-      </w:pPr>
+        <w:tab/>
+      </w:r>
+      <w:r>
+        <w:rPr>
+          <w:rFonts w:ascii="Calibri" w:eastAsia="Times New Roman" w:hAnsi="Calibri" w:cs="Calibri"/>
+          <w:color w:val="000000"/>
+          <w:sz w:val="28"/>
+          <w:szCs w:val="28"/>
+          <w:bdr w:val="none" w:sz="0" w:space="0" w:color="auto"/>
+          <w:lang w:bidi="hi-IN"/>
+        </w:rPr>
+        <w:t>Validates and</w:t>
+      </w:r>
       <w:r>
         <w:rPr>
           <w:rFonts w:ascii="Courier New" w:eastAsia="Times New Roman" w:hAnsi="Courier New" w:cs="Courier New"/>
@@ -9270,8 +10201,7 @@
           <w:bdr w:val="none" w:sz="0" w:space="0" w:color="auto"/>
           <w:lang w:bidi="hi-IN"/>
         </w:rPr>
-        <w:lastRenderedPageBreak/>
-        <w:tab/>
+        <w:t xml:space="preserve"> </w:t>
       </w:r>
       <w:r>
         <w:rPr>
@@ -9283,21 +10213,104 @@
           <w:u w:color="0B5ED7"/>
           <w:lang w:val="de-DE"/>
         </w:rPr>
-        <w:t>Fetch sector</w:t>
-      </w:r>
-    </w:p>
-    <w:p>
-      <w:pPr>
-        <w:rPr>
-          <w:rStyle w:val="NoneA"/>
-          <w:b/>
+        <w:t>returns</w:t>
+      </w:r>
+      <w:r>
+        <w:rPr>
+          <w:rFonts w:ascii="Calibri" w:eastAsia="Calibri" w:hAnsi="Calibri" w:cs="Calibri"/>
           <w:bCs/>
           <w:color w:val="000000"/>
           <w:sz w:val="28"/>
           <w:szCs w:val="28"/>
-          <w:u w:color="000000"/>
-        </w:rPr>
-      </w:pPr>
+          <w:u w:color="0B5ED7"/>
+          <w:lang w:val="de-DE"/>
+        </w:rPr>
+        <w:t xml:space="preserve"> sector</w:t>
+      </w:r>
+      <w:r>
+        <w:rPr>
+          <w:rFonts w:ascii="Calibri" w:eastAsia="Calibri" w:hAnsi="Calibri" w:cs="Calibri"/>
+          <w:bCs/>
+          <w:color w:val="000000"/>
+          <w:sz w:val="28"/>
+          <w:szCs w:val="28"/>
+          <w:u w:color="0B5ED7"/>
+          <w:lang w:val="de-DE"/>
+        </w:rPr>
+        <w:t>.</w:t>
+      </w:r>
+      <w:r>
+        <w:rPr>
+          <w:rFonts w:ascii="Calibri" w:eastAsia="Calibri" w:hAnsi="Calibri" w:cs="Calibri"/>
+          <w:bCs/>
+          <w:color w:val="000000"/>
+          <w:sz w:val="28"/>
+          <w:szCs w:val="28"/>
+          <w:u w:color="0B5ED7"/>
+          <w:lang w:val="de-DE"/>
+        </w:rPr>
+        <w:t xml:space="preserve"> </w:t>
+      </w:r>
+      <w:r>
+        <w:rPr>
+          <w:rFonts w:ascii="Calibri" w:eastAsia="Calibri" w:hAnsi="Calibri" w:cs="Calibri"/>
+          <w:bCs/>
+          <w:color w:val="000000"/>
+          <w:sz w:val="28"/>
+          <w:szCs w:val="28"/>
+          <w:u w:color="0B5ED7"/>
+          <w:lang w:val="de-DE"/>
+        </w:rPr>
+        <w:t xml:space="preserve">Throws Exception if </w:t>
+      </w:r>
+      <w:r>
+        <w:rPr>
+          <w:rFonts w:ascii="Calibri" w:eastAsia="Calibri" w:hAnsi="Calibri" w:cs="Calibri"/>
+          <w:bCs/>
+          <w:color w:val="000000"/>
+          <w:sz w:val="28"/>
+          <w:szCs w:val="28"/>
+          <w:u w:color="0B5ED7"/>
+          <w:lang w:val="de-DE"/>
+        </w:rPr>
+        <w:t>Sector</w:t>
+      </w:r>
+      <w:r>
+        <w:rPr>
+          <w:rFonts w:ascii="Calibri" w:eastAsia="Calibri" w:hAnsi="Calibri" w:cs="Calibri"/>
+          <w:bCs/>
+          <w:color w:val="000000"/>
+          <w:sz w:val="28"/>
+          <w:szCs w:val="28"/>
+          <w:u w:color="0B5ED7"/>
+          <w:lang w:val="de-DE"/>
+        </w:rPr>
+        <w:t xml:space="preserve"> is </w:t>
+      </w:r>
+      <w:r>
+        <w:rPr>
+          <w:rFonts w:ascii="Calibri" w:eastAsia="Calibri" w:hAnsi="Calibri" w:cs="Calibri"/>
+          <w:bCs/>
+          <w:color w:val="000000"/>
+          <w:sz w:val="28"/>
+          <w:szCs w:val="28"/>
+          <w:u w:color="0B5ED7"/>
+          <w:lang w:val="de-DE"/>
+        </w:rPr>
+        <w:t>other than the</w:t>
+      </w:r>
+      <w:r>
+        <w:rPr>
+          <w:rFonts w:ascii="Calibri" w:eastAsia="Calibri" w:hAnsi="Calibri" w:cs="Calibri"/>
+          <w:bCs/>
+          <w:color w:val="000000"/>
+          <w:sz w:val="28"/>
+          <w:szCs w:val="28"/>
+          <w:u w:color="0B5ED7"/>
+          <w:lang w:val="de-DE"/>
+        </w:rPr>
+        <w:t xml:space="preserve"> mentioned states.</w:t>
+      </w:r>
     </w:p>
     <w:p>
       <w:pPr>
@@ -9329,128 +10342,12 @@
           <w:tab w:val="left" w:pos="14656"/>
         </w:tabs>
         <w:rPr>
-          <w:rFonts w:ascii="Calibri" w:eastAsia="Calibri" w:hAnsi="Calibri" w:cs="Calibri"/>
-          <w:bCs/>
-          <w:color w:val="000000"/>
-          <w:sz w:val="28"/>
-          <w:szCs w:val="28"/>
-          <w:u w:color="0B5ED7"/>
-          <w:lang w:val="de-DE"/>
-        </w:rPr>
-      </w:pPr>
-      <w:r>
-        <w:rPr>
-          <w:rFonts w:ascii="Calibri" w:eastAsia="Calibri" w:hAnsi="Calibri" w:cs="Calibri"/>
-          <w:bCs/>
-          <w:color w:val="000000"/>
-          <w:sz w:val="28"/>
-          <w:szCs w:val="28"/>
-          <w:u w:color="0B5ED7"/>
-          <w:lang w:val="de-DE"/>
-        </w:rPr>
-        <w:t>public String loadJSONFromAsset()</w:t>
-      </w:r>
-    </w:p>
-    <w:p>
-      <w:pPr>
-        <w:pBdr>
-          <w:top w:val="none" w:sz="0" w:space="0" w:color="auto"/>
-          <w:left w:val="none" w:sz="0" w:space="0" w:color="auto"/>
-          <w:bottom w:val="none" w:sz="0" w:space="0" w:color="auto"/>
-          <w:right w:val="none" w:sz="0" w:space="0" w:color="auto"/>
-          <w:between w:val="none" w:sz="0" w:space="0" w:color="auto"/>
-          <w:bar w:val="none" w:sz="0" w:color="auto"/>
-        </w:pBdr>
-        <w:shd w:val="clear" w:color="auto" w:fill="FFFFFF"/>
-        <w:tabs>
-          <w:tab w:val="left" w:pos="916"/>
-          <w:tab w:val="left" w:pos="1832"/>
-          <w:tab w:val="left" w:pos="2748"/>
-          <w:tab w:val="left" w:pos="3664"/>
-          <w:tab w:val="left" w:pos="4580"/>
-          <w:tab w:val="left" w:pos="5496"/>
-          <w:tab w:val="left" w:pos="6412"/>
-          <w:tab w:val="left" w:pos="7328"/>
-          <w:tab w:val="left" w:pos="8244"/>
-          <w:tab w:val="left" w:pos="9160"/>
-          <w:tab w:val="left" w:pos="10076"/>
-          <w:tab w:val="left" w:pos="10992"/>
-          <w:tab w:val="left" w:pos="11908"/>
-          <w:tab w:val="left" w:pos="12824"/>
-          <w:tab w:val="left" w:pos="13740"/>
-          <w:tab w:val="left" w:pos="14656"/>
-        </w:tabs>
-        <w:rPr>
-          <w:rFonts w:ascii="Calibri" w:eastAsia="Calibri" w:hAnsi="Calibri" w:cs="Calibri"/>
-          <w:bCs/>
-          <w:color w:val="000000"/>
-          <w:sz w:val="28"/>
-          <w:szCs w:val="28"/>
-          <w:u w:color="0B5ED7"/>
-          <w:lang w:val="de-DE"/>
-        </w:rPr>
-      </w:pPr>
-      <w:r>
-        <w:rPr>
           <w:rFonts w:ascii="Courier New" w:eastAsia="Times New Roman" w:hAnsi="Courier New" w:cs="Courier New"/>
           <w:color w:val="000000"/>
           <w:sz w:val="18"/>
           <w:szCs w:val="18"/>
           <w:bdr w:val="none" w:sz="0" w:space="0" w:color="auto"/>
           <w:lang w:bidi="hi-IN"/>
-        </w:rPr>
-        <w:tab/>
-      </w:r>
-      <w:r>
-        <w:rPr>
-          <w:rFonts w:ascii="Calibri" w:eastAsia="Calibri" w:hAnsi="Calibri" w:cs="Calibri"/>
-          <w:bCs/>
-          <w:color w:val="000000"/>
-          <w:sz w:val="28"/>
-          <w:szCs w:val="28"/>
-          <w:u w:color="0B5ED7"/>
-          <w:lang w:val="de-DE"/>
-        </w:rPr>
-        <w:t>Fetch Appidentity.json file from asset folder and assigns key value pairs to class variables</w:t>
-      </w:r>
-    </w:p>
-    <w:p>
-      <w:pPr>
-        <w:pBdr>
-          <w:top w:val="none" w:sz="0" w:space="0" w:color="auto"/>
-          <w:left w:val="none" w:sz="0" w:space="0" w:color="auto"/>
-          <w:bottom w:val="none" w:sz="0" w:space="0" w:color="auto"/>
-          <w:right w:val="none" w:sz="0" w:space="0" w:color="auto"/>
-          <w:between w:val="none" w:sz="0" w:space="0" w:color="auto"/>
-          <w:bar w:val="none" w:sz="0" w:color="auto"/>
-        </w:pBdr>
-        <w:shd w:val="clear" w:color="auto" w:fill="FFFFFF"/>
-        <w:tabs>
-          <w:tab w:val="left" w:pos="916"/>
-          <w:tab w:val="left" w:pos="1832"/>
-          <w:tab w:val="left" w:pos="2748"/>
-          <w:tab w:val="left" w:pos="3664"/>
-          <w:tab w:val="left" w:pos="4580"/>
-          <w:tab w:val="left" w:pos="5496"/>
-          <w:tab w:val="left" w:pos="6412"/>
-          <w:tab w:val="left" w:pos="7328"/>
-          <w:tab w:val="left" w:pos="8244"/>
-          <w:tab w:val="left" w:pos="9160"/>
-          <w:tab w:val="left" w:pos="10076"/>
-          <w:tab w:val="left" w:pos="10992"/>
-          <w:tab w:val="left" w:pos="11908"/>
-          <w:tab w:val="left" w:pos="12824"/>
-          <w:tab w:val="left" w:pos="13740"/>
-          <w:tab w:val="left" w:pos="14656"/>
-        </w:tabs>
-        <w:rPr>
-          <w:rFonts w:ascii="Calibri" w:eastAsia="Calibri" w:hAnsi="Calibri" w:cs="Calibri"/>
-          <w:bCs/>
-          <w:color w:val="000000"/>
-          <w:sz w:val="28"/>
-          <w:szCs w:val="28"/>
-          <w:u w:color="0B5ED7"/>
-          <w:lang w:val="de-DE"/>
         </w:rPr>
       </w:pPr>
     </w:p>
@@ -11251,6 +12148,13 @@
     <w:p>
       <w:pPr>
         <w:rPr>
+          <w:lang w:val="de-DE"/>
+        </w:rPr>
+      </w:pPr>
+    </w:p>
+    <w:p>
+      <w:pPr>
+        <w:rPr>
           <w:rFonts w:ascii="Arial" w:hAnsi="Arial" w:cs="Arial"/>
           <w:b/>
           <w:lang w:val="de-DE"/>
@@ -11300,7 +12204,27 @@
           <w:szCs w:val="24"/>
           <w:lang w:val="en-GB"/>
         </w:rPr>
-        <w:t>This component provides API to get and set the configurations for all microapps. Configuration file will be in JSON format which will be placed in the assets of the vertical applications for the first time. Later it will be stored in device memory using secure storage.</w:t>
+        <w:t xml:space="preserve">This component provides API to get and set the configurations for all </w:t>
+      </w:r>
+      <w:proofErr w:type="spellStart"/>
+      <w:r>
+        <w:rPr>
+          <w:rFonts w:ascii="Arial" w:eastAsiaTheme="minorEastAsia" w:hAnsi="Arial" w:cs="Arial"/>
+          <w:sz w:val="24"/>
+          <w:szCs w:val="24"/>
+          <w:lang w:val="en-GB"/>
+        </w:rPr>
+        <w:t>microapps</w:t>
+      </w:r>
+      <w:proofErr w:type="spellEnd"/>
+      <w:r>
+        <w:rPr>
+          <w:rFonts w:ascii="Arial" w:eastAsiaTheme="minorEastAsia" w:hAnsi="Arial" w:cs="Arial"/>
+          <w:sz w:val="24"/>
+          <w:szCs w:val="24"/>
+          <w:lang w:val="en-GB"/>
+        </w:rPr>
+        <w:t>. Configuration file will be in JSON format which will be placed in the assets of the vertical applications for the first time. Later it will be stored in device memory using secure storage.</w:t>
       </w:r>
     </w:p>
     <w:p>
@@ -11499,8 +12423,9 @@
           <w:szCs w:val="27"/>
         </w:rPr>
         <w:br/>
-        <w:t xml:space="preserve">    "MicrositeID": @#$%,</w:t>
-      </w:r>
+        <w:t xml:space="preserve">    "</w:t>
+      </w:r>
+      <w:proofErr w:type="spellStart"/>
       <w:r>
         <w:rPr>
           <w:rFonts w:ascii="Courier New" w:hAnsi="Courier New" w:cs="Courier New"/>
@@ -11508,9 +12433,9 @@
           <w:sz w:val="27"/>
           <w:szCs w:val="27"/>
         </w:rPr>
-        <w:br/>
-        <w:t xml:space="preserve">    "RegistrationEnvironment": "Staging",</w:t>
-      </w:r>
+        <w:t>MicrositeID</w:t>
+      </w:r>
+      <w:proofErr w:type="spellEnd"/>
       <w:r>
         <w:rPr>
           <w:rFonts w:ascii="Courier New" w:hAnsi="Courier New" w:cs="Courier New"/>
@@ -11518,8 +12443,7 @@
           <w:sz w:val="27"/>
           <w:szCs w:val="27"/>
         </w:rPr>
-        <w:br/>
-        <w:t xml:space="preserve">    "NL": ["googleplus", "facebook"  ],</w:t>
+        <w:t>": @#$%,</w:t>
       </w:r>
       <w:r>
         <w:rPr>
@@ -11529,7 +12453,127 @@
           <w:szCs w:val="27"/>
         </w:rPr>
         <w:br/>
-        <w:t xml:space="preserve">    "US": ["facebook","googleplus" ],</w:t>
+        <w:t xml:space="preserve">    "</w:t>
+      </w:r>
+      <w:proofErr w:type="spellStart"/>
+      <w:r>
+        <w:rPr>
+          <w:rFonts w:ascii="Courier New" w:hAnsi="Courier New" w:cs="Courier New"/>
+          <w:color w:val="FFFFFF" w:themeColor="background1"/>
+          <w:sz w:val="27"/>
+          <w:szCs w:val="27"/>
+        </w:rPr>
+        <w:t>RegistrationEnvironment</w:t>
+      </w:r>
+      <w:proofErr w:type="spellEnd"/>
+      <w:r>
+        <w:rPr>
+          <w:rFonts w:ascii="Courier New" w:hAnsi="Courier New" w:cs="Courier New"/>
+          <w:color w:val="FFFFFF" w:themeColor="background1"/>
+          <w:sz w:val="27"/>
+          <w:szCs w:val="27"/>
+        </w:rPr>
+        <w:t>": "Staging",</w:t>
+      </w:r>
+      <w:r>
+        <w:rPr>
+          <w:rFonts w:ascii="Courier New" w:hAnsi="Courier New" w:cs="Courier New"/>
+          <w:color w:val="FFFFFF" w:themeColor="background1"/>
+          <w:sz w:val="27"/>
+          <w:szCs w:val="27"/>
+        </w:rPr>
+        <w:br/>
+        <w:t xml:space="preserve">    "NL": ["</w:t>
+      </w:r>
+      <w:proofErr w:type="spellStart"/>
+      <w:r>
+        <w:rPr>
+          <w:rFonts w:ascii="Courier New" w:hAnsi="Courier New" w:cs="Courier New"/>
+          <w:color w:val="FFFFFF" w:themeColor="background1"/>
+          <w:sz w:val="27"/>
+          <w:szCs w:val="27"/>
+        </w:rPr>
+        <w:t>googleplus</w:t>
+      </w:r>
+      <w:proofErr w:type="spellEnd"/>
+      <w:r>
+        <w:rPr>
+          <w:rFonts w:ascii="Courier New" w:hAnsi="Courier New" w:cs="Courier New"/>
+          <w:color w:val="FFFFFF" w:themeColor="background1"/>
+          <w:sz w:val="27"/>
+          <w:szCs w:val="27"/>
+        </w:rPr>
+        <w:t>", "</w:t>
+      </w:r>
+      <w:proofErr w:type="spellStart"/>
+      <w:r>
+        <w:rPr>
+          <w:rFonts w:ascii="Courier New" w:hAnsi="Courier New" w:cs="Courier New"/>
+          <w:color w:val="FFFFFF" w:themeColor="background1"/>
+          <w:sz w:val="27"/>
+          <w:szCs w:val="27"/>
+        </w:rPr>
+        <w:t>facebook</w:t>
+      </w:r>
+      <w:proofErr w:type="spellEnd"/>
+      <w:r>
+        <w:rPr>
+          <w:rFonts w:ascii="Courier New" w:hAnsi="Courier New" w:cs="Courier New"/>
+          <w:color w:val="FFFFFF" w:themeColor="background1"/>
+          <w:sz w:val="27"/>
+          <w:szCs w:val="27"/>
+        </w:rPr>
+        <w:t>"  ],</w:t>
+      </w:r>
+      <w:r>
+        <w:rPr>
+          <w:rFonts w:ascii="Courier New" w:hAnsi="Courier New" w:cs="Courier New"/>
+          <w:color w:val="FFFFFF" w:themeColor="background1"/>
+          <w:sz w:val="27"/>
+          <w:szCs w:val="27"/>
+        </w:rPr>
+        <w:br/>
+        <w:t xml:space="preserve">    "US": ["</w:t>
+      </w:r>
+      <w:proofErr w:type="spellStart"/>
+      <w:r>
+        <w:rPr>
+          <w:rFonts w:ascii="Courier New" w:hAnsi="Courier New" w:cs="Courier New"/>
+          <w:color w:val="FFFFFF" w:themeColor="background1"/>
+          <w:sz w:val="27"/>
+          <w:szCs w:val="27"/>
+        </w:rPr>
+        <w:t>facebook</w:t>
+      </w:r>
+      <w:proofErr w:type="spellEnd"/>
+      <w:r>
+        <w:rPr>
+          <w:rFonts w:ascii="Courier New" w:hAnsi="Courier New" w:cs="Courier New"/>
+          <w:color w:val="FFFFFF" w:themeColor="background1"/>
+          <w:sz w:val="27"/>
+          <w:szCs w:val="27"/>
+        </w:rPr>
+        <w:t>","</w:t>
+      </w:r>
+      <w:proofErr w:type="spellStart"/>
+      <w:r>
+        <w:rPr>
+          <w:rFonts w:ascii="Courier New" w:hAnsi="Courier New" w:cs="Courier New"/>
+          <w:color w:val="FFFFFF" w:themeColor="background1"/>
+          <w:sz w:val="27"/>
+          <w:szCs w:val="27"/>
+        </w:rPr>
+        <w:t>googleplus</w:t>
+      </w:r>
+      <w:proofErr w:type="spellEnd"/>
+      <w:r>
+        <w:rPr>
+          <w:rFonts w:ascii="Courier New" w:hAnsi="Courier New" w:cs="Courier New"/>
+          <w:color w:val="FFFFFF" w:themeColor="background1"/>
+          <w:sz w:val="27"/>
+          <w:szCs w:val="27"/>
+        </w:rPr>
+        <w:t>" ],</w:t>
       </w:r>
       <w:r>
         <w:rPr>
@@ -11660,6 +12704,7 @@
         </w:rPr>
         <w:t xml:space="preserve">Object </w:t>
       </w:r>
+      <w:proofErr w:type="spellStart"/>
       <w:r>
         <w:rPr>
           <w:rFonts w:ascii="Courier New" w:hAnsi="Courier New" w:cs="Courier New"/>
@@ -11670,6 +12715,7 @@
         </w:rPr>
         <w:t>getPropertyForKey</w:t>
       </w:r>
+      <w:proofErr w:type="spellEnd"/>
       <w:r>
         <w:rPr>
           <w:rFonts w:ascii="Courier New" w:hAnsi="Courier New" w:cs="Courier New"/>
@@ -11677,7 +12723,85 @@
           <w:sz w:val="27"/>
           <w:szCs w:val="27"/>
         </w:rPr>
-        <w:t>(String groupName, String key, ConfigError configError);</w:t>
+        <w:t xml:space="preserve">(String </w:t>
+      </w:r>
+      <w:proofErr w:type="spellStart"/>
+      <w:r>
+        <w:rPr>
+          <w:rFonts w:ascii="Courier New" w:hAnsi="Courier New" w:cs="Courier New"/>
+          <w:color w:val="FFFFFF" w:themeColor="background1"/>
+          <w:sz w:val="27"/>
+          <w:szCs w:val="27"/>
+        </w:rPr>
+        <w:t>groupName</w:t>
+      </w:r>
+      <w:proofErr w:type="spellEnd"/>
+      <w:r>
+        <w:rPr>
+          <w:rFonts w:ascii="Courier New" w:hAnsi="Courier New" w:cs="Courier New"/>
+          <w:color w:val="FFFFFF" w:themeColor="background1"/>
+          <w:sz w:val="27"/>
+          <w:szCs w:val="27"/>
+        </w:rPr>
+        <w:t xml:space="preserve">, String key, </w:t>
+      </w:r>
+      <w:proofErr w:type="spellStart"/>
+      <w:r>
+        <w:rPr>
+          <w:rFonts w:ascii="Courier New" w:hAnsi="Courier New" w:cs="Courier New"/>
+          <w:color w:val="FFFFFF" w:themeColor="background1"/>
+          <w:sz w:val="27"/>
+          <w:szCs w:val="27"/>
+        </w:rPr>
+        <w:t>ConfigError</w:t>
+      </w:r>
+      <w:proofErr w:type="spellEnd"/>
+      <w:r>
+        <w:rPr>
+          <w:rFonts w:ascii="Courier New" w:hAnsi="Courier New" w:cs="Courier New"/>
+          <w:color w:val="FFFFFF" w:themeColor="background1"/>
+          <w:sz w:val="27"/>
+          <w:szCs w:val="27"/>
+        </w:rPr>
+        <w:t xml:space="preserve"> </w:t>
+      </w:r>
+      <w:proofErr w:type="spellStart"/>
+      <w:r>
+        <w:rPr>
+          <w:rFonts w:ascii="Courier New" w:hAnsi="Courier New" w:cs="Courier New"/>
+          <w:color w:val="FFFFFF" w:themeColor="background1"/>
+          <w:sz w:val="27"/>
+          <w:szCs w:val="27"/>
+        </w:rPr>
+        <w:t>configError</w:t>
+      </w:r>
+      <w:proofErr w:type="spellEnd"/>
+      <w:r>
+        <w:rPr>
+          <w:rFonts w:ascii="Courier New" w:hAnsi="Courier New" w:cs="Courier New"/>
+          <w:color w:val="FFFFFF" w:themeColor="background1"/>
+          <w:sz w:val="27"/>
+          <w:szCs w:val="27"/>
+        </w:rPr>
+        <w:t>)</w:t>
+      </w:r>
+      <w:r>
+        <w:rPr>
+          <w:rFonts w:ascii="Courier New" w:hAnsi="Courier New" w:cs="Courier New"/>
+          <w:color w:val="FFFFFF" w:themeColor="background1"/>
+          <w:sz w:val="27"/>
+          <w:szCs w:val="27"/>
+        </w:rPr>
+        <w:t xml:space="preserve"> throws IllegalArgumentException</w:t>
+      </w:r>
+      <w:r>
+        <w:rPr>
+          <w:rFonts w:ascii="Courier New" w:hAnsi="Courier New" w:cs="Courier New"/>
+          <w:color w:val="FFFFFF" w:themeColor="background1"/>
+          <w:sz w:val="27"/>
+          <w:szCs w:val="27"/>
+        </w:rPr>
+        <w:t>;</w:t>
       </w:r>
     </w:p>
     <w:p>
@@ -11708,70 +12832,19 @@
           <w:szCs w:val="24"/>
           <w:lang w:val="en-GB"/>
         </w:rPr>
-        <w:t>This method is used to fetch the value from the configuration file. User has to pass the Coco Name, Key which they are interested in and ConfigError as OUT parameter. The return value will the value for the key mapped.</w:t>
-      </w:r>
-    </w:p>
-    <w:p>
-      <w:pPr>
-        <w:pStyle w:val="BodyText"/>
-        <w:ind w:left="720"/>
-        <w:rPr>
-          <w:rFonts w:eastAsiaTheme="minorEastAsia"/>
-          <w:lang w:val="en-GB"/>
-        </w:rPr>
-      </w:pPr>
-    </w:p>
-    <w:p>
-      <w:pPr>
-        <w:pStyle w:val="BodyText"/>
-        <w:ind w:left="720"/>
-        <w:rPr>
-          <w:rFonts w:eastAsiaTheme="minorEastAsia"/>
-          <w:lang w:val="en-GB"/>
-        </w:rPr>
-      </w:pPr>
-    </w:p>
-    <w:p>
-      <w:pPr>
-        <w:pStyle w:val="BodyText"/>
-        <w:ind w:left="720"/>
-        <w:rPr>
-          <w:rFonts w:eastAsiaTheme="minorEastAsia"/>
-          <w:lang w:val="en-GB"/>
-        </w:rPr>
-      </w:pPr>
-    </w:p>
-    <w:p>
-      <w:pPr>
-        <w:pStyle w:val="BodyText"/>
-        <w:ind w:left="720"/>
-        <w:rPr>
-          <w:rFonts w:eastAsiaTheme="minorEastAsia"/>
-          <w:lang w:val="en-GB"/>
-        </w:rPr>
-      </w:pPr>
-    </w:p>
-    <w:p>
-      <w:pPr>
-        <w:pStyle w:val="BodyText"/>
-        <w:ind w:left="720"/>
-        <w:rPr>
-          <w:rFonts w:eastAsiaTheme="minorEastAsia"/>
-          <w:lang w:val="en-GB"/>
-        </w:rPr>
-      </w:pPr>
-    </w:p>
-    <w:p>
-      <w:pPr>
-        <w:pStyle w:val="BodyText"/>
-        <w:ind w:left="720"/>
+        <w:t xml:space="preserve">This method is used to fetch the value from the configuration file. User has to pass the Coco Name, Key which they are interested in and </w:t>
+      </w:r>
+      <w:proofErr w:type="spellStart"/>
+      <w:r>
         <w:rPr>
           <w:rFonts w:ascii="Arial" w:eastAsiaTheme="minorEastAsia" w:hAnsi="Arial" w:cs="Arial"/>
           <w:sz w:val="24"/>
           <w:szCs w:val="24"/>
           <w:lang w:val="en-GB"/>
         </w:rPr>
-      </w:pPr>
+        <w:t>ConfigError</w:t>
+      </w:r>
+      <w:proofErr w:type="spellEnd"/>
       <w:r>
         <w:rPr>
           <w:rFonts w:ascii="Arial" w:eastAsiaTheme="minorEastAsia" w:hAnsi="Arial" w:cs="Arial"/>
@@ -11779,7 +12852,7 @@
           <w:szCs w:val="24"/>
           <w:lang w:val="en-GB"/>
         </w:rPr>
-        <w:t>Example usage of this method:</w:t>
+        <w:t xml:space="preserve"> as OUT parameter. The return value will the value for the key mapped.</w:t>
       </w:r>
     </w:p>
     <w:p>
@@ -11812,20 +12885,19 @@
           <w:szCs w:val="24"/>
           <w:lang w:val="en-GB"/>
         </w:rPr>
-        <w:t xml:space="preserve"> ConfigInterface.ConfigError configError = new ConfigInterface.ConfigError ();</w:t>
-      </w:r>
-    </w:p>
-    <w:p>
-      <w:pPr>
-        <w:pStyle w:val="BodyText"/>
-        <w:ind w:left="720"/>
+        <w:t xml:space="preserve">This method throws </w:t>
+      </w:r>
+      <w:proofErr w:type="spellStart"/>
+      <w:r>
         <w:rPr>
           <w:rFonts w:ascii="Arial" w:eastAsiaTheme="minorEastAsia" w:hAnsi="Arial" w:cs="Arial"/>
           <w:sz w:val="24"/>
           <w:szCs w:val="24"/>
           <w:lang w:val="en-GB"/>
         </w:rPr>
-      </w:pPr>
+        <w:t>IllegalArgumentException</w:t>
+      </w:r>
+      <w:proofErr w:type="spellEnd"/>
       <w:r>
         <w:rPr>
           <w:rFonts w:ascii="Arial" w:eastAsiaTheme="minorEastAsia" w:hAnsi="Arial" w:cs="Arial"/>
@@ -11833,7 +12905,272 @@
           <w:szCs w:val="24"/>
           <w:lang w:val="en-GB"/>
         </w:rPr>
-        <w:t xml:space="preserve"> Object object = mConfigInterface.getPropertyForKey (“UR”, “Development”, configError);</w:t>
+        <w:t xml:space="preserve"> if key/</w:t>
+      </w:r>
+      <w:proofErr w:type="spellStart"/>
+      <w:r>
+        <w:rPr>
+          <w:rFonts w:ascii="Arial" w:eastAsiaTheme="minorEastAsia" w:hAnsi="Arial" w:cs="Arial"/>
+          <w:sz w:val="24"/>
+          <w:szCs w:val="24"/>
+          <w:lang w:val="en-GB"/>
+        </w:rPr>
+        <w:t>groupname</w:t>
+      </w:r>
+      <w:proofErr w:type="spellEnd"/>
+      <w:r>
+        <w:rPr>
+          <w:rFonts w:ascii="Arial" w:eastAsiaTheme="minorEastAsia" w:hAnsi="Arial" w:cs="Arial"/>
+          <w:sz w:val="24"/>
+          <w:szCs w:val="24"/>
+          <w:lang w:val="en-GB"/>
+        </w:rPr>
+        <w:t xml:space="preserve"> are null or improper format.</w:t>
+      </w:r>
+    </w:p>
+    <w:p>
+      <w:pPr>
+        <w:pStyle w:val="BodyText"/>
+        <w:ind w:left="720"/>
+        <w:rPr>
+          <w:rFonts w:eastAsiaTheme="minorEastAsia"/>
+          <w:lang w:val="en-GB"/>
+        </w:rPr>
+      </w:pPr>
+    </w:p>
+    <w:p>
+      <w:pPr>
+        <w:pStyle w:val="BodyText"/>
+        <w:ind w:left="720"/>
+        <w:rPr>
+          <w:rFonts w:eastAsiaTheme="minorEastAsia"/>
+          <w:lang w:val="en-GB"/>
+        </w:rPr>
+      </w:pPr>
+    </w:p>
+    <w:p>
+      <w:pPr>
+        <w:pStyle w:val="BodyText"/>
+        <w:ind w:left="720"/>
+        <w:rPr>
+          <w:rFonts w:eastAsiaTheme="minorEastAsia"/>
+          <w:lang w:val="en-GB"/>
+        </w:rPr>
+      </w:pPr>
+    </w:p>
+    <w:p>
+      <w:pPr>
+        <w:pStyle w:val="BodyText"/>
+        <w:ind w:left="720"/>
+        <w:rPr>
+          <w:rFonts w:eastAsiaTheme="minorEastAsia"/>
+          <w:lang w:val="en-GB"/>
+        </w:rPr>
+      </w:pPr>
+    </w:p>
+    <w:p>
+      <w:pPr>
+        <w:pStyle w:val="BodyText"/>
+        <w:ind w:left="720"/>
+        <w:rPr>
+          <w:rFonts w:eastAsiaTheme="minorEastAsia"/>
+          <w:lang w:val="en-GB"/>
+        </w:rPr>
+      </w:pPr>
+    </w:p>
+    <w:p>
+      <w:pPr>
+        <w:pStyle w:val="BodyText"/>
+        <w:ind w:left="720"/>
+        <w:rPr>
+          <w:rFonts w:ascii="Arial" w:eastAsiaTheme="minorEastAsia" w:hAnsi="Arial" w:cs="Arial"/>
+          <w:sz w:val="24"/>
+          <w:szCs w:val="24"/>
+          <w:lang w:val="en-GB"/>
+        </w:rPr>
+      </w:pPr>
+      <w:r>
+        <w:rPr>
+          <w:rFonts w:ascii="Arial" w:eastAsiaTheme="minorEastAsia" w:hAnsi="Arial" w:cs="Arial"/>
+          <w:sz w:val="24"/>
+          <w:szCs w:val="24"/>
+          <w:lang w:val="en-GB"/>
+        </w:rPr>
+        <w:t>Example usage of this method:</w:t>
+      </w:r>
+    </w:p>
+    <w:p>
+      <w:pPr>
+        <w:pStyle w:val="BodyText"/>
+        <w:ind w:left="720"/>
+        <w:rPr>
+          <w:rFonts w:ascii="Arial" w:eastAsiaTheme="minorEastAsia" w:hAnsi="Arial" w:cs="Arial"/>
+          <w:sz w:val="24"/>
+          <w:szCs w:val="24"/>
+          <w:lang w:val="en-GB"/>
+        </w:rPr>
+      </w:pPr>
+    </w:p>
+    <w:p>
+      <w:pPr>
+        <w:pStyle w:val="BodyText"/>
+        <w:ind w:left="720"/>
+        <w:rPr>
+          <w:rFonts w:ascii="Arial" w:eastAsiaTheme="minorEastAsia" w:hAnsi="Arial" w:cs="Arial"/>
+          <w:sz w:val="24"/>
+          <w:szCs w:val="24"/>
+          <w:lang w:val="en-GB"/>
+        </w:rPr>
+      </w:pPr>
+      <w:r>
+        <w:rPr>
+          <w:rFonts w:ascii="Arial" w:eastAsiaTheme="minorEastAsia" w:hAnsi="Arial" w:cs="Arial"/>
+          <w:sz w:val="24"/>
+          <w:szCs w:val="24"/>
+          <w:lang w:val="en-GB"/>
+        </w:rPr>
+        <w:t xml:space="preserve"> </w:t>
+      </w:r>
+      <w:proofErr w:type="spellStart"/>
+      <w:r>
+        <w:rPr>
+          <w:rFonts w:ascii="Arial" w:eastAsiaTheme="minorEastAsia" w:hAnsi="Arial" w:cs="Arial"/>
+          <w:sz w:val="24"/>
+          <w:szCs w:val="24"/>
+          <w:lang w:val="en-GB"/>
+        </w:rPr>
+        <w:t>ConfigInterface.ConfigError</w:t>
+      </w:r>
+      <w:proofErr w:type="spellEnd"/>
+      <w:r>
+        <w:rPr>
+          <w:rFonts w:ascii="Arial" w:eastAsiaTheme="minorEastAsia" w:hAnsi="Arial" w:cs="Arial"/>
+          <w:sz w:val="24"/>
+          <w:szCs w:val="24"/>
+          <w:lang w:val="en-GB"/>
+        </w:rPr>
+        <w:t xml:space="preserve"> </w:t>
+      </w:r>
+      <w:proofErr w:type="spellStart"/>
+      <w:r>
+        <w:rPr>
+          <w:rFonts w:ascii="Arial" w:eastAsiaTheme="minorEastAsia" w:hAnsi="Arial" w:cs="Arial"/>
+          <w:sz w:val="24"/>
+          <w:szCs w:val="24"/>
+          <w:lang w:val="en-GB"/>
+        </w:rPr>
+        <w:t>configError</w:t>
+      </w:r>
+      <w:proofErr w:type="spellEnd"/>
+      <w:r>
+        <w:rPr>
+          <w:rFonts w:ascii="Arial" w:eastAsiaTheme="minorEastAsia" w:hAnsi="Arial" w:cs="Arial"/>
+          <w:sz w:val="24"/>
+          <w:szCs w:val="24"/>
+          <w:lang w:val="en-GB"/>
+        </w:rPr>
+        <w:t xml:space="preserve"> = new </w:t>
+      </w:r>
+      <w:proofErr w:type="spellStart"/>
+      <w:r>
+        <w:rPr>
+          <w:rFonts w:ascii="Arial" w:eastAsiaTheme="minorEastAsia" w:hAnsi="Arial" w:cs="Arial"/>
+          <w:sz w:val="24"/>
+          <w:szCs w:val="24"/>
+          <w:lang w:val="en-GB"/>
+        </w:rPr>
+        <w:t>ConfigInterface.ConfigError</w:t>
+      </w:r>
+      <w:proofErr w:type="spellEnd"/>
+      <w:r>
+        <w:rPr>
+          <w:rFonts w:ascii="Arial" w:eastAsiaTheme="minorEastAsia" w:hAnsi="Arial" w:cs="Arial"/>
+          <w:sz w:val="24"/>
+          <w:szCs w:val="24"/>
+          <w:lang w:val="en-GB"/>
+        </w:rPr>
+        <w:t xml:space="preserve"> ();</w:t>
+      </w:r>
+    </w:p>
+    <w:p>
+      <w:pPr>
+        <w:pStyle w:val="BodyText"/>
+        <w:ind w:left="720"/>
+        <w:rPr>
+          <w:rFonts w:ascii="Arial" w:eastAsiaTheme="minorEastAsia" w:hAnsi="Arial" w:cs="Arial"/>
+          <w:sz w:val="24"/>
+          <w:szCs w:val="24"/>
+          <w:lang w:val="en-GB"/>
+        </w:rPr>
+      </w:pPr>
+      <w:r>
+        <w:rPr>
+          <w:rFonts w:ascii="Arial" w:eastAsiaTheme="minorEastAsia" w:hAnsi="Arial" w:cs="Arial"/>
+          <w:sz w:val="24"/>
+          <w:szCs w:val="24"/>
+          <w:lang w:val="en-GB"/>
+        </w:rPr>
+        <w:t xml:space="preserve"> Object </w:t>
+      </w:r>
+      <w:proofErr w:type="spellStart"/>
+      <w:r>
+        <w:rPr>
+          <w:rFonts w:ascii="Arial" w:eastAsiaTheme="minorEastAsia" w:hAnsi="Arial" w:cs="Arial"/>
+          <w:sz w:val="24"/>
+          <w:szCs w:val="24"/>
+          <w:lang w:val="en-GB"/>
+        </w:rPr>
+        <w:t>object</w:t>
+      </w:r>
+      <w:proofErr w:type="spellEnd"/>
+      <w:r>
+        <w:rPr>
+          <w:rFonts w:ascii="Arial" w:eastAsiaTheme="minorEastAsia" w:hAnsi="Arial" w:cs="Arial"/>
+          <w:sz w:val="24"/>
+          <w:szCs w:val="24"/>
+          <w:lang w:val="en-GB"/>
+        </w:rPr>
+        <w:t xml:space="preserve"> = </w:t>
+      </w:r>
+      <w:proofErr w:type="spellStart"/>
+      <w:r>
+        <w:rPr>
+          <w:rFonts w:ascii="Arial" w:eastAsiaTheme="minorEastAsia" w:hAnsi="Arial" w:cs="Arial"/>
+          <w:sz w:val="24"/>
+          <w:szCs w:val="24"/>
+          <w:lang w:val="en-GB"/>
+        </w:rPr>
+        <w:t>mConfigInterface.getPropertyForKey</w:t>
+      </w:r>
+      <w:proofErr w:type="spellEnd"/>
+      <w:r>
+        <w:rPr>
+          <w:rFonts w:ascii="Arial" w:eastAsiaTheme="minorEastAsia" w:hAnsi="Arial" w:cs="Arial"/>
+          <w:sz w:val="24"/>
+          <w:szCs w:val="24"/>
+          <w:lang w:val="en-GB"/>
+        </w:rPr>
+        <w:t xml:space="preserve"> (“UR”, “Development”, </w:t>
+      </w:r>
+      <w:proofErr w:type="spellStart"/>
+      <w:r>
+        <w:rPr>
+          <w:rFonts w:ascii="Arial" w:eastAsiaTheme="minorEastAsia" w:hAnsi="Arial" w:cs="Arial"/>
+          <w:sz w:val="24"/>
+          <w:szCs w:val="24"/>
+          <w:lang w:val="en-GB"/>
+        </w:rPr>
+        <w:t>configError</w:t>
+      </w:r>
+      <w:proofErr w:type="spellEnd"/>
+      <w:r>
+        <w:rPr>
+          <w:rFonts w:ascii="Arial" w:eastAsiaTheme="minorEastAsia" w:hAnsi="Arial" w:cs="Arial"/>
+          <w:sz w:val="24"/>
+          <w:szCs w:val="24"/>
+          <w:lang w:val="en-GB"/>
+        </w:rPr>
+        <w:t>);</w:t>
       </w:r>
     </w:p>
     <w:p>
@@ -11870,8 +13207,29 @@
           <w:sz w:val="27"/>
           <w:szCs w:val="27"/>
         </w:rPr>
-        <w:t xml:space="preserve"> boolean </w:t>
-      </w:r>
+        <w:t xml:space="preserve"> </w:t>
+      </w:r>
+      <w:proofErr w:type="spellStart"/>
+      <w:proofErr w:type="gramStart"/>
+      <w:r>
+        <w:rPr>
+          <w:color w:val="FFFFFF" w:themeColor="background1"/>
+          <w:sz w:val="27"/>
+          <w:szCs w:val="27"/>
+        </w:rPr>
+        <w:t>boolean</w:t>
+      </w:r>
+      <w:proofErr w:type="spellEnd"/>
+      <w:proofErr w:type="gramEnd"/>
+      <w:r>
+        <w:rPr>
+          <w:color w:val="FFFFFF" w:themeColor="background1"/>
+          <w:sz w:val="27"/>
+          <w:szCs w:val="27"/>
+        </w:rPr>
+        <w:t xml:space="preserve"> </w:t>
+      </w:r>
+      <w:proofErr w:type="spellStart"/>
       <w:r>
         <w:rPr>
           <w:color w:val="FFFFFF" w:themeColor="background1"/>
@@ -11881,14 +13239,114 @@
         </w:rPr>
         <w:t>setPropertyForKey</w:t>
       </w:r>
+      <w:proofErr w:type="spellEnd"/>
       <w:r>
         <w:rPr>
           <w:color w:val="FFFFFF" w:themeColor="background1"/>
           <w:sz w:val="27"/>
           <w:szCs w:val="27"/>
         </w:rPr>
-        <w:t xml:space="preserve"> (String groupName, String key, Object object, ConfigError configError);</w:t>
-      </w:r>
+        <w:t xml:space="preserve"> (String </w:t>
+      </w:r>
+      <w:proofErr w:type="spellStart"/>
+      <w:r>
+        <w:rPr>
+          <w:color w:val="FFFFFF" w:themeColor="background1"/>
+          <w:sz w:val="27"/>
+          <w:szCs w:val="27"/>
+        </w:rPr>
+        <w:t>groupName</w:t>
+      </w:r>
+      <w:proofErr w:type="spellEnd"/>
+      <w:r>
+        <w:rPr>
+          <w:color w:val="FFFFFF" w:themeColor="background1"/>
+          <w:sz w:val="27"/>
+          <w:szCs w:val="27"/>
+        </w:rPr>
+        <w:t xml:space="preserve">, String key, Object </w:t>
+      </w:r>
+      <w:proofErr w:type="spellStart"/>
+      <w:r>
+        <w:rPr>
+          <w:color w:val="FFFFFF" w:themeColor="background1"/>
+          <w:sz w:val="27"/>
+          <w:szCs w:val="27"/>
+        </w:rPr>
+        <w:t>object</w:t>
+      </w:r>
+      <w:proofErr w:type="spellEnd"/>
+      <w:r>
+        <w:rPr>
+          <w:color w:val="FFFFFF" w:themeColor="background1"/>
+          <w:sz w:val="27"/>
+          <w:szCs w:val="27"/>
+        </w:rPr>
+        <w:t xml:space="preserve">, </w:t>
+      </w:r>
+      <w:proofErr w:type="spellStart"/>
+      <w:r>
+        <w:rPr>
+          <w:color w:val="FFFFFF" w:themeColor="background1"/>
+          <w:sz w:val="27"/>
+          <w:szCs w:val="27"/>
+        </w:rPr>
+        <w:t>ConfigError</w:t>
+      </w:r>
+      <w:proofErr w:type="spellEnd"/>
+      <w:r>
+        <w:rPr>
+          <w:color w:val="FFFFFF" w:themeColor="background1"/>
+          <w:sz w:val="27"/>
+          <w:szCs w:val="27"/>
+        </w:rPr>
+        <w:t xml:space="preserve"> </w:t>
+      </w:r>
+      <w:proofErr w:type="spellStart"/>
+      <w:r>
+        <w:rPr>
+          <w:color w:val="FFFFFF" w:themeColor="background1"/>
+          <w:sz w:val="27"/>
+          <w:szCs w:val="27"/>
+        </w:rPr>
+        <w:t>configError</w:t>
+      </w:r>
+      <w:proofErr w:type="spellEnd"/>
+      <w:r>
+        <w:rPr>
+          <w:color w:val="FFFFFF" w:themeColor="background1"/>
+          <w:sz w:val="27"/>
+          <w:szCs w:val="27"/>
+        </w:rPr>
+        <w:t>)</w:t>
+      </w:r>
+      <w:r>
+        <w:rPr>
+          <w:color w:val="FFFFFF" w:themeColor="background1"/>
+          <w:sz w:val="27"/>
+          <w:szCs w:val="27"/>
+        </w:rPr>
+        <w:t xml:space="preserve"> </w:t>
+      </w:r>
+      <w:r>
+        <w:rPr>
+          <w:color w:val="FFFFFF" w:themeColor="background1"/>
+          <w:sz w:val="27"/>
+          <w:szCs w:val="27"/>
+        </w:rPr>
+        <w:t>throws IllegalArgumentException;</w:t>
+      </w:r>
+    </w:p>
+    <w:p>
+      <w:pPr>
+        <w:pStyle w:val="HTMLPreformatted"/>
+        <w:shd w:val="clear" w:color="auto" w:fill="2B2B2B"/>
+        <w:rPr>
+          <w:color w:val="FFFFFF" w:themeColor="background1"/>
+          <w:sz w:val="27"/>
+          <w:szCs w:val="27"/>
+        </w:rPr>
+      </w:pPr>
     </w:p>
     <w:p>
       <w:pPr>
@@ -11926,19 +13384,19 @@
           <w:szCs w:val="24"/>
           <w:lang w:val="en-GB"/>
         </w:rPr>
-        <w:t xml:space="preserve">This method is used to set values and update values to the configuration file. User has to pass the Coco Name, Key which they are interested / in case if they want to add new key, Value – it can be any primitive data type, array list of String and Integer and ConfigError as OUT parameter. </w:t>
-      </w:r>
-    </w:p>
-    <w:p>
-      <w:pPr>
-        <w:pStyle w:val="BodyText"/>
+        <w:t xml:space="preserve">This method is used to set values and update values to the configuration file. User has to pass the Coco Name, Key which they are interested / in case if they want to add new key, Value – it can be any primitive data type, array list of String and Integer and </w:t>
+      </w:r>
+      <w:proofErr w:type="spellStart"/>
+      <w:r>
         <w:rPr>
           <w:rFonts w:ascii="Arial" w:eastAsiaTheme="minorEastAsia" w:hAnsi="Arial" w:cs="Arial"/>
           <w:sz w:val="24"/>
           <w:szCs w:val="24"/>
           <w:lang w:val="en-GB"/>
         </w:rPr>
-      </w:pPr>
+        <w:t>ConfigError</w:t>
+      </w:r>
+      <w:proofErr w:type="spellEnd"/>
       <w:r>
         <w:rPr>
           <w:rFonts w:ascii="Arial" w:eastAsiaTheme="minorEastAsia" w:hAnsi="Arial" w:cs="Arial"/>
@@ -11946,32 +13404,29 @@
           <w:szCs w:val="24"/>
           <w:lang w:val="en-GB"/>
         </w:rPr>
-        <w:t xml:space="preserve">User can also add new CoCo and corresponding key-values in the config </w:t>
-      </w:r>
-      <w:r>
+        <w:t xml:space="preserve"> as OUT parameter. </w:t>
+      </w:r>
+    </w:p>
+    <w:p>
+      <w:pPr>
+        <w:pStyle w:val="BodyText"/>
         <w:rPr>
           <w:rFonts w:ascii="Arial" w:eastAsiaTheme="minorEastAsia" w:hAnsi="Arial" w:cs="Arial"/>
           <w:sz w:val="24"/>
           <w:szCs w:val="24"/>
           <w:lang w:val="en-GB"/>
         </w:rPr>
-        <w:t>file.</w:t>
-      </w:r>
-    </w:p>
-    <w:p>
-      <w:pPr>
-        <w:pStyle w:val="BodyText"/>
-        <w:tabs>
-          <w:tab w:val="left" w:pos="4620"/>
-          <w:tab w:val="center" w:pos="5616"/>
-        </w:tabs>
+      </w:pPr>
+      <w:r>
         <w:rPr>
           <w:rFonts w:ascii="Arial" w:eastAsiaTheme="minorEastAsia" w:hAnsi="Arial" w:cs="Arial"/>
           <w:sz w:val="24"/>
           <w:szCs w:val="24"/>
           <w:lang w:val="en-GB"/>
         </w:rPr>
-      </w:pPr>
+        <w:t xml:space="preserve">User can also add new </w:t>
+      </w:r>
+      <w:proofErr w:type="spellStart"/>
       <w:r>
         <w:rPr>
           <w:rFonts w:ascii="Arial" w:eastAsiaTheme="minorEastAsia" w:hAnsi="Arial" w:cs="Arial"/>
@@ -11979,8 +13434,9 @@
           <w:szCs w:val="24"/>
           <w:lang w:val="en-GB"/>
         </w:rPr>
-        <w:t>The return value is true/ false.</w:t>
-      </w:r>
+        <w:t>CoCo</w:t>
+      </w:r>
+      <w:proofErr w:type="spellEnd"/>
       <w:r>
         <w:rPr>
           <w:rFonts w:ascii="Arial" w:eastAsiaTheme="minorEastAsia" w:hAnsi="Arial" w:cs="Arial"/>
@@ -11988,8 +13444,9 @@
           <w:szCs w:val="24"/>
           <w:lang w:val="en-GB"/>
         </w:rPr>
-        <w:tab/>
-      </w:r>
+        <w:t xml:space="preserve"> and corresponding key-values in the </w:t>
+      </w:r>
+      <w:proofErr w:type="spellStart"/>
       <w:r>
         <w:rPr>
           <w:rFonts w:ascii="Arial" w:eastAsiaTheme="minorEastAsia" w:hAnsi="Arial" w:cs="Arial"/>
@@ -11997,6 +13454,149 @@
           <w:szCs w:val="24"/>
           <w:lang w:val="en-GB"/>
         </w:rPr>
+        <w:t>config</w:t>
+      </w:r>
+      <w:proofErr w:type="spellEnd"/>
+      <w:r>
+        <w:rPr>
+          <w:rFonts w:ascii="Arial" w:eastAsiaTheme="minorEastAsia" w:hAnsi="Arial" w:cs="Arial"/>
+          <w:sz w:val="24"/>
+          <w:szCs w:val="24"/>
+          <w:lang w:val="en-GB"/>
+        </w:rPr>
+        <w:t xml:space="preserve"> file.</w:t>
+      </w:r>
+    </w:p>
+    <w:p>
+      <w:pPr>
+        <w:pStyle w:val="BodyText"/>
+        <w:tabs>
+          <w:tab w:val="left" w:pos="4620"/>
+          <w:tab w:val="center" w:pos="5616"/>
+        </w:tabs>
+        <w:rPr>
+          <w:rFonts w:ascii="Arial" w:eastAsiaTheme="minorEastAsia" w:hAnsi="Arial" w:cs="Arial"/>
+          <w:sz w:val="24"/>
+          <w:szCs w:val="24"/>
+          <w:lang w:val="en-GB"/>
+        </w:rPr>
+      </w:pPr>
+      <w:r>
+        <w:rPr>
+          <w:rFonts w:ascii="Arial" w:eastAsiaTheme="minorEastAsia" w:hAnsi="Arial" w:cs="Arial"/>
+          <w:sz w:val="24"/>
+          <w:szCs w:val="24"/>
+          <w:lang w:val="en-GB"/>
+        </w:rPr>
+        <w:t>The return value is true/ false.</w:t>
+      </w:r>
+    </w:p>
+    <w:p>
+      <w:pPr>
+        <w:pStyle w:val="BodyText"/>
+        <w:tabs>
+          <w:tab w:val="left" w:pos="4620"/>
+          <w:tab w:val="center" w:pos="5616"/>
+        </w:tabs>
+        <w:rPr>
+          <w:rFonts w:ascii="Arial" w:eastAsiaTheme="minorEastAsia" w:hAnsi="Arial" w:cs="Arial"/>
+          <w:sz w:val="24"/>
+          <w:szCs w:val="24"/>
+          <w:lang w:val="en-GB"/>
+        </w:rPr>
+      </w:pPr>
+    </w:p>
+    <w:p>
+      <w:pPr>
+        <w:pStyle w:val="BodyText"/>
+        <w:ind w:left="720"/>
+        <w:rPr>
+          <w:rFonts w:ascii="Arial" w:eastAsiaTheme="minorEastAsia" w:hAnsi="Arial" w:cs="Arial"/>
+          <w:sz w:val="24"/>
+          <w:szCs w:val="24"/>
+          <w:lang w:val="en-GB"/>
+        </w:rPr>
+      </w:pPr>
+      <w:r>
+        <w:rPr>
+          <w:rFonts w:ascii="Arial" w:eastAsiaTheme="minorEastAsia" w:hAnsi="Arial" w:cs="Arial"/>
+          <w:sz w:val="24"/>
+          <w:szCs w:val="24"/>
+          <w:lang w:val="en-GB"/>
+        </w:rPr>
+        <w:t xml:space="preserve">This method throws </w:t>
+      </w:r>
+      <w:proofErr w:type="spellStart"/>
+      <w:r>
+        <w:rPr>
+          <w:rFonts w:ascii="Arial" w:eastAsiaTheme="minorEastAsia" w:hAnsi="Arial" w:cs="Arial"/>
+          <w:sz w:val="24"/>
+          <w:szCs w:val="24"/>
+          <w:lang w:val="en-GB"/>
+        </w:rPr>
+        <w:t>IllegalArgumentException</w:t>
+      </w:r>
+      <w:proofErr w:type="spellEnd"/>
+      <w:r>
+        <w:rPr>
+          <w:rFonts w:ascii="Arial" w:eastAsiaTheme="minorEastAsia" w:hAnsi="Arial" w:cs="Arial"/>
+          <w:sz w:val="24"/>
+          <w:szCs w:val="24"/>
+          <w:lang w:val="en-GB"/>
+        </w:rPr>
+        <w:t xml:space="preserve"> if key/</w:t>
+      </w:r>
+      <w:proofErr w:type="spellStart"/>
+      <w:r>
+        <w:rPr>
+          <w:rFonts w:ascii="Arial" w:eastAsiaTheme="minorEastAsia" w:hAnsi="Arial" w:cs="Arial"/>
+          <w:sz w:val="24"/>
+          <w:szCs w:val="24"/>
+          <w:lang w:val="en-GB"/>
+        </w:rPr>
+        <w:t>groupname</w:t>
+      </w:r>
+      <w:proofErr w:type="spellEnd"/>
+      <w:r>
+        <w:rPr>
+          <w:rFonts w:ascii="Arial" w:eastAsiaTheme="minorEastAsia" w:hAnsi="Arial" w:cs="Arial"/>
+          <w:sz w:val="24"/>
+          <w:szCs w:val="24"/>
+          <w:lang w:val="en-GB"/>
+        </w:rPr>
+        <w:t>/values are null or improper format.</w:t>
+      </w:r>
+    </w:p>
+    <w:p>
+      <w:pPr>
+        <w:pStyle w:val="BodyText"/>
+        <w:tabs>
+          <w:tab w:val="left" w:pos="4620"/>
+          <w:tab w:val="center" w:pos="5616"/>
+        </w:tabs>
+        <w:rPr>
+          <w:rFonts w:ascii="Arial" w:eastAsiaTheme="minorEastAsia" w:hAnsi="Arial" w:cs="Arial"/>
+          <w:sz w:val="24"/>
+          <w:szCs w:val="24"/>
+          <w:lang w:val="en-GB"/>
+        </w:rPr>
+      </w:pPr>
+      <w:r>
+        <w:rPr>
+          <w:rFonts w:ascii="Arial" w:eastAsiaTheme="minorEastAsia" w:hAnsi="Arial" w:cs="Arial"/>
+          <w:sz w:val="24"/>
+          <w:szCs w:val="24"/>
+          <w:lang w:val="en-GB"/>
+        </w:rPr>
+        <w:tab/>
+      </w:r>
+      <w:r>
+        <w:rPr>
+          <w:rFonts w:ascii="Arial" w:eastAsiaTheme="minorEastAsia" w:hAnsi="Arial" w:cs="Arial"/>
+          <w:sz w:val="24"/>
+          <w:szCs w:val="24"/>
+          <w:lang w:val="en-GB"/>
+        </w:rPr>
         <w:tab/>
       </w:r>
     </w:p>
@@ -12076,6 +13676,7 @@
           <w:lang w:val="en-GB"/>
         </w:rPr>
       </w:pPr>
+      <w:proofErr w:type="spellStart"/>
       <w:r>
         <w:rPr>
           <w:rFonts w:ascii="Arial" w:eastAsiaTheme="minorEastAsia" w:hAnsi="Arial" w:cs="Arial"/>
@@ -12083,8 +13684,9 @@
           <w:szCs w:val="24"/>
           <w:lang w:val="en-GB"/>
         </w:rPr>
-        <w:t xml:space="preserve">ConfigInterface.ConfigError configError = new </w:t>
-      </w:r>
+        <w:t>ConfigInterface.ConfigError</w:t>
+      </w:r>
+      <w:proofErr w:type="spellEnd"/>
       <w:r>
         <w:rPr>
           <w:rFonts w:ascii="Arial" w:eastAsiaTheme="minorEastAsia" w:hAnsi="Arial" w:cs="Arial"/>
@@ -12092,8 +13694,9 @@
           <w:szCs w:val="24"/>
           <w:lang w:val="en-GB"/>
         </w:rPr>
-        <w:t>ConfigInterface.ConfigError (</w:t>
-      </w:r>
+        <w:t xml:space="preserve"> </w:t>
+      </w:r>
+      <w:proofErr w:type="spellStart"/>
       <w:r>
         <w:rPr>
           <w:rFonts w:ascii="Arial" w:eastAsiaTheme="minorEastAsia" w:hAnsi="Arial" w:cs="Arial"/>
@@ -12101,20 +13704,19 @@
           <w:szCs w:val="24"/>
           <w:lang w:val="en-GB"/>
         </w:rPr>
-        <w:t>);</w:t>
-      </w:r>
-    </w:p>
-    <w:p>
-      <w:pPr>
-        <w:pStyle w:val="BodyText"/>
-        <w:ind w:left="720"/>
+        <w:t>configError</w:t>
+      </w:r>
+      <w:proofErr w:type="spellEnd"/>
+      <w:r>
         <w:rPr>
           <w:rFonts w:ascii="Arial" w:eastAsiaTheme="minorEastAsia" w:hAnsi="Arial" w:cs="Arial"/>
           <w:sz w:val="24"/>
           <w:szCs w:val="24"/>
           <w:lang w:val="en-GB"/>
         </w:rPr>
-      </w:pPr>
+        <w:t xml:space="preserve"> = new </w:t>
+      </w:r>
+      <w:proofErr w:type="spellStart"/>
       <w:r>
         <w:rPr>
           <w:rFonts w:ascii="Arial" w:eastAsiaTheme="minorEastAsia" w:hAnsi="Arial" w:cs="Arial"/>
@@ -12122,7 +13724,140 @@
           <w:szCs w:val="24"/>
           <w:lang w:val="en-GB"/>
         </w:rPr>
-        <w:t xml:space="preserve"> boolean success = mConfigInterface.setPropertyForKey (“UR”, “newKey”, “newvalue”, configError);</w:t>
+        <w:t>ConfigInterface.ConfigError</w:t>
+      </w:r>
+      <w:proofErr w:type="spellEnd"/>
+      <w:r>
+        <w:rPr>
+          <w:rFonts w:ascii="Arial" w:eastAsiaTheme="minorEastAsia" w:hAnsi="Arial" w:cs="Arial"/>
+          <w:sz w:val="24"/>
+          <w:szCs w:val="24"/>
+          <w:lang w:val="en-GB"/>
+        </w:rPr>
+        <w:t xml:space="preserve"> ();</w:t>
+      </w:r>
+    </w:p>
+    <w:p>
+      <w:pPr>
+        <w:pStyle w:val="BodyText"/>
+        <w:ind w:left="720"/>
+        <w:rPr>
+          <w:rFonts w:ascii="Arial" w:eastAsiaTheme="minorEastAsia" w:hAnsi="Arial" w:cs="Arial"/>
+          <w:sz w:val="24"/>
+          <w:szCs w:val="24"/>
+          <w:lang w:val="en-GB"/>
+        </w:rPr>
+      </w:pPr>
+      <w:r>
+        <w:rPr>
+          <w:rFonts w:ascii="Arial" w:eastAsiaTheme="minorEastAsia" w:hAnsi="Arial" w:cs="Arial"/>
+          <w:sz w:val="24"/>
+          <w:szCs w:val="24"/>
+          <w:lang w:val="en-GB"/>
+        </w:rPr>
+        <w:t xml:space="preserve"> </w:t>
+      </w:r>
+      <w:proofErr w:type="spellStart"/>
+      <w:proofErr w:type="gramStart"/>
+      <w:r>
+        <w:rPr>
+          <w:rFonts w:ascii="Arial" w:eastAsiaTheme="minorEastAsia" w:hAnsi="Arial" w:cs="Arial"/>
+          <w:sz w:val="24"/>
+          <w:szCs w:val="24"/>
+          <w:lang w:val="en-GB"/>
+        </w:rPr>
+        <w:t>boolean</w:t>
+      </w:r>
+      <w:proofErr w:type="spellEnd"/>
+      <w:proofErr w:type="gramEnd"/>
+      <w:r>
+        <w:rPr>
+          <w:rFonts w:ascii="Arial" w:eastAsiaTheme="minorEastAsia" w:hAnsi="Arial" w:cs="Arial"/>
+          <w:sz w:val="24"/>
+          <w:szCs w:val="24"/>
+          <w:lang w:val="en-GB"/>
+        </w:rPr>
+        <w:t xml:space="preserve"> success = </w:t>
+      </w:r>
+      <w:proofErr w:type="spellStart"/>
+      <w:r>
+        <w:rPr>
+          <w:rFonts w:ascii="Arial" w:eastAsiaTheme="minorEastAsia" w:hAnsi="Arial" w:cs="Arial"/>
+          <w:sz w:val="24"/>
+          <w:szCs w:val="24"/>
+          <w:lang w:val="en-GB"/>
+        </w:rPr>
+        <w:t>mConfigInterface.setPropertyForKey</w:t>
+      </w:r>
+      <w:proofErr w:type="spellEnd"/>
+      <w:r>
+        <w:rPr>
+          <w:rFonts w:ascii="Arial" w:eastAsiaTheme="minorEastAsia" w:hAnsi="Arial" w:cs="Arial"/>
+          <w:sz w:val="24"/>
+          <w:szCs w:val="24"/>
+          <w:lang w:val="en-GB"/>
+        </w:rPr>
+        <w:t xml:space="preserve"> (“UR”, “</w:t>
+      </w:r>
+      <w:proofErr w:type="spellStart"/>
+      <w:r>
+        <w:rPr>
+          <w:rFonts w:ascii="Arial" w:eastAsiaTheme="minorEastAsia" w:hAnsi="Arial" w:cs="Arial"/>
+          <w:sz w:val="24"/>
+          <w:szCs w:val="24"/>
+          <w:lang w:val="en-GB"/>
+        </w:rPr>
+        <w:t>newKey</w:t>
+      </w:r>
+      <w:proofErr w:type="spellEnd"/>
+      <w:r>
+        <w:rPr>
+          <w:rFonts w:ascii="Arial" w:eastAsiaTheme="minorEastAsia" w:hAnsi="Arial" w:cs="Arial"/>
+          <w:sz w:val="24"/>
+          <w:szCs w:val="24"/>
+          <w:lang w:val="en-GB"/>
+        </w:rPr>
+        <w:t>”, “</w:t>
+      </w:r>
+      <w:proofErr w:type="spellStart"/>
+      <w:r>
+        <w:rPr>
+          <w:rFonts w:ascii="Arial" w:eastAsiaTheme="minorEastAsia" w:hAnsi="Arial" w:cs="Arial"/>
+          <w:sz w:val="24"/>
+          <w:szCs w:val="24"/>
+          <w:lang w:val="en-GB"/>
+        </w:rPr>
+        <w:t>newvalue</w:t>
+      </w:r>
+      <w:proofErr w:type="spellEnd"/>
+      <w:r>
+        <w:rPr>
+          <w:rFonts w:ascii="Arial" w:eastAsiaTheme="minorEastAsia" w:hAnsi="Arial" w:cs="Arial"/>
+          <w:sz w:val="24"/>
+          <w:szCs w:val="24"/>
+          <w:lang w:val="en-GB"/>
+        </w:rPr>
+        <w:t xml:space="preserve">”, </w:t>
+      </w:r>
+      <w:proofErr w:type="spellStart"/>
+      <w:r>
+        <w:rPr>
+          <w:rFonts w:ascii="Arial" w:eastAsiaTheme="minorEastAsia" w:hAnsi="Arial" w:cs="Arial"/>
+          <w:sz w:val="24"/>
+          <w:szCs w:val="24"/>
+          <w:lang w:val="en-GB"/>
+        </w:rPr>
+        <w:t>configError</w:t>
+      </w:r>
+      <w:proofErr w:type="spellEnd"/>
+      <w:r>
+        <w:rPr>
+          <w:rFonts w:ascii="Arial" w:eastAsiaTheme="minorEastAsia" w:hAnsi="Arial" w:cs="Arial"/>
+          <w:sz w:val="24"/>
+          <w:szCs w:val="24"/>
+          <w:lang w:val="en-GB"/>
+        </w:rPr>
+        <w:t>);</w:t>
       </w:r>
     </w:p>
     <w:p>
@@ -12161,6 +13896,7 @@
           <w:lang w:val="en-GB"/>
         </w:rPr>
       </w:pPr>
+      <w:proofErr w:type="spellStart"/>
       <w:r>
         <w:rPr>
           <w:rFonts w:ascii="Arial" w:eastAsiaTheme="minorEastAsia" w:hAnsi="Arial" w:cs="Arial"/>
@@ -12169,8 +13905,9 @@
           <w:szCs w:val="24"/>
           <w:lang w:val="en-GB"/>
         </w:rPr>
-        <w:t xml:space="preserve">ConfigError can be: {Invalid Key, GroupNotExists, KeyNotExists, ErrorKeyExists, Fatal Error, DeviceStoreError   , </w:t>
-      </w:r>
+        <w:t>ConfigError</w:t>
+      </w:r>
+      <w:proofErr w:type="spellEnd"/>
       <w:r>
         <w:rPr>
           <w:rFonts w:ascii="Arial" w:eastAsiaTheme="minorEastAsia" w:hAnsi="Arial" w:cs="Arial"/>
@@ -12179,7 +13916,119 @@
           <w:szCs w:val="24"/>
           <w:lang w:val="en-GB"/>
         </w:rPr>
-        <w:t>NoDataFoundForKey}</w:t>
+        <w:t xml:space="preserve"> can be: {Invalid Key, </w:t>
+      </w:r>
+      <w:proofErr w:type="spellStart"/>
+      <w:r>
+        <w:rPr>
+          <w:rFonts w:ascii="Arial" w:eastAsiaTheme="minorEastAsia" w:hAnsi="Arial" w:cs="Arial"/>
+          <w:b/>
+          <w:sz w:val="24"/>
+          <w:szCs w:val="24"/>
+          <w:lang w:val="en-GB"/>
+        </w:rPr>
+        <w:t>GroupNotExists</w:t>
+      </w:r>
+      <w:proofErr w:type="spellEnd"/>
+      <w:r>
+        <w:rPr>
+          <w:rFonts w:ascii="Arial" w:eastAsiaTheme="minorEastAsia" w:hAnsi="Arial" w:cs="Arial"/>
+          <w:b/>
+          <w:sz w:val="24"/>
+          <w:szCs w:val="24"/>
+          <w:lang w:val="en-GB"/>
+        </w:rPr>
+        <w:t xml:space="preserve">, </w:t>
+      </w:r>
+      <w:proofErr w:type="spellStart"/>
+      <w:r>
+        <w:rPr>
+          <w:rFonts w:ascii="Arial" w:eastAsiaTheme="minorEastAsia" w:hAnsi="Arial" w:cs="Arial"/>
+          <w:b/>
+          <w:sz w:val="24"/>
+          <w:szCs w:val="24"/>
+          <w:lang w:val="en-GB"/>
+        </w:rPr>
+        <w:t>KeyNotExists</w:t>
+      </w:r>
+      <w:proofErr w:type="spellEnd"/>
+      <w:r>
+        <w:rPr>
+          <w:rFonts w:ascii="Arial" w:eastAsiaTheme="minorEastAsia" w:hAnsi="Arial" w:cs="Arial"/>
+          <w:b/>
+          <w:sz w:val="24"/>
+          <w:szCs w:val="24"/>
+          <w:lang w:val="en-GB"/>
+        </w:rPr>
+        <w:t xml:space="preserve">, </w:t>
+      </w:r>
+      <w:proofErr w:type="spellStart"/>
+      <w:r>
+        <w:rPr>
+          <w:rFonts w:ascii="Arial" w:eastAsiaTheme="minorEastAsia" w:hAnsi="Arial" w:cs="Arial"/>
+          <w:b/>
+          <w:sz w:val="24"/>
+          <w:szCs w:val="24"/>
+          <w:lang w:val="en-GB"/>
+        </w:rPr>
+        <w:t>ErrorKeyExists</w:t>
+      </w:r>
+      <w:proofErr w:type="spellEnd"/>
+      <w:r>
+        <w:rPr>
+          <w:rFonts w:ascii="Arial" w:eastAsiaTheme="minorEastAsia" w:hAnsi="Arial" w:cs="Arial"/>
+          <w:b/>
+          <w:sz w:val="24"/>
+          <w:szCs w:val="24"/>
+          <w:lang w:val="en-GB"/>
+        </w:rPr>
+        <w:t xml:space="preserve">, Fatal Error, </w:t>
+      </w:r>
+      <w:proofErr w:type="spellStart"/>
+      <w:r>
+        <w:rPr>
+          <w:rFonts w:ascii="Arial" w:eastAsiaTheme="minorEastAsia" w:hAnsi="Arial" w:cs="Arial"/>
+          <w:b/>
+          <w:sz w:val="24"/>
+          <w:szCs w:val="24"/>
+          <w:lang w:val="en-GB"/>
+        </w:rPr>
+        <w:t>DeviceStoreError</w:t>
+      </w:r>
+      <w:proofErr w:type="spellEnd"/>
+      <w:r>
+        <w:rPr>
+          <w:rFonts w:ascii="Arial" w:eastAsiaTheme="minorEastAsia" w:hAnsi="Arial" w:cs="Arial"/>
+          <w:b/>
+          <w:sz w:val="24"/>
+          <w:szCs w:val="24"/>
+          <w:lang w:val="en-GB"/>
+        </w:rPr>
+        <w:t xml:space="preserve">   , </w:t>
+      </w:r>
+      <w:proofErr w:type="spellStart"/>
+      <w:proofErr w:type="gramStart"/>
+      <w:r>
+        <w:rPr>
+          <w:rFonts w:ascii="Arial" w:eastAsiaTheme="minorEastAsia" w:hAnsi="Arial" w:cs="Arial"/>
+          <w:b/>
+          <w:sz w:val="24"/>
+          <w:szCs w:val="24"/>
+          <w:lang w:val="en-GB"/>
+        </w:rPr>
+        <w:t>NoDataFoundForKey</w:t>
+      </w:r>
+      <w:proofErr w:type="spellEnd"/>
+      <w:proofErr w:type="gramEnd"/>
+      <w:r>
+        <w:rPr>
+          <w:rFonts w:ascii="Arial" w:eastAsiaTheme="minorEastAsia" w:hAnsi="Arial" w:cs="Arial"/>
+          <w:b/>
+          <w:sz w:val="24"/>
+          <w:szCs w:val="24"/>
+          <w:lang w:val="en-GB"/>
+        </w:rPr>
+        <w:t>}</w:t>
       </w:r>
     </w:p>
     <w:p>
@@ -12580,74 +14429,6 @@
         </w:tabs>
         <w:ind w:left="0"/>
         <w:rPr>
-          <w:rFonts w:asciiTheme="majorHAnsi" w:eastAsiaTheme="majorEastAsia" w:hAnsiTheme="majorHAnsi" w:cstheme="majorBidi"/>
-          <w:color w:val="auto"/>
-          <w:spacing w:val="-10"/>
-          <w:kern w:val="28"/>
-          <w:sz w:val="56"/>
-          <w:szCs w:val="56"/>
-        </w:rPr>
-      </w:pPr>
-    </w:p>
-    <w:p>
-      <w:pPr>
-        <w:pStyle w:val="BodyText"/>
-        <w:tabs>
-          <w:tab w:val="left" w:pos="1155"/>
-        </w:tabs>
-        <w:ind w:left="0"/>
-        <w:rPr>
-          <w:rFonts w:asciiTheme="majorHAnsi" w:eastAsiaTheme="majorEastAsia" w:hAnsiTheme="majorHAnsi" w:cstheme="majorBidi"/>
-          <w:color w:val="auto"/>
-          <w:spacing w:val="-10"/>
-          <w:kern w:val="28"/>
-          <w:sz w:val="56"/>
-          <w:szCs w:val="56"/>
-        </w:rPr>
-      </w:pPr>
-    </w:p>
-    <w:p>
-      <w:pPr>
-        <w:pStyle w:val="BodyText"/>
-        <w:tabs>
-          <w:tab w:val="left" w:pos="1155"/>
-        </w:tabs>
-        <w:ind w:left="0"/>
-        <w:rPr>
-          <w:rFonts w:asciiTheme="majorHAnsi" w:eastAsiaTheme="majorEastAsia" w:hAnsiTheme="majorHAnsi" w:cstheme="majorBidi"/>
-          <w:color w:val="auto"/>
-          <w:spacing w:val="-10"/>
-          <w:kern w:val="28"/>
-          <w:sz w:val="56"/>
-          <w:szCs w:val="56"/>
-        </w:rPr>
-      </w:pPr>
-    </w:p>
-    <w:p>
-      <w:pPr>
-        <w:pStyle w:val="BodyText"/>
-        <w:tabs>
-          <w:tab w:val="left" w:pos="1155"/>
-        </w:tabs>
-        <w:ind w:left="0"/>
-        <w:rPr>
-          <w:rFonts w:asciiTheme="majorHAnsi" w:eastAsiaTheme="majorEastAsia" w:hAnsiTheme="majorHAnsi" w:cstheme="majorBidi"/>
-          <w:color w:val="auto"/>
-          <w:spacing w:val="-10"/>
-          <w:kern w:val="28"/>
-          <w:sz w:val="56"/>
-          <w:szCs w:val="56"/>
-        </w:rPr>
-      </w:pPr>
-    </w:p>
-    <w:p>
-      <w:pPr>
-        <w:pStyle w:val="BodyText"/>
-        <w:tabs>
-          <w:tab w:val="left" w:pos="1155"/>
-        </w:tabs>
-        <w:ind w:left="0"/>
-        <w:rPr>
           <w:rFonts w:eastAsiaTheme="minorEastAsia"/>
           <w:lang w:val="en-GB"/>
         </w:rPr>
@@ -12668,6 +14449,7 @@
           <w:rFonts w:eastAsiaTheme="minorEastAsia"/>
           <w:lang w:val="en-GB"/>
         </w:rPr>
+        <w:lastRenderedPageBreak/>
         <w:t xml:space="preserve">  </w:t>
       </w:r>
       <w:r>
@@ -12676,15 +14458,7 @@
           <w:color w:val="FFFFFF" w:themeColor="background1"/>
           <w:lang w:val="en-GB"/>
         </w:rPr>
-        <w:t>3)</w:t>
-      </w:r>
-      <w:r>
-        <w:rPr>
-          <w:rFonts w:eastAsiaTheme="minorEastAsia"/>
-          <w:color w:val="FFFFFF" w:themeColor="background1"/>
-          <w:lang w:val="en-GB"/>
-        </w:rPr>
-        <w:t xml:space="preserve">     </w:t>
+        <w:t xml:space="preserve">3)     </w:t>
       </w:r>
       <w:r>
         <w:rPr>
@@ -12703,21 +14477,59 @@
         </w:rPr>
         <w:t xml:space="preserve"> </w:t>
       </w:r>
+      <w:proofErr w:type="spellStart"/>
       <w:r>
         <w:rPr>
           <w:color w:val="FFFFFF" w:themeColor="background1"/>
           <w:sz w:val="27"/>
           <w:szCs w:val="27"/>
         </w:rPr>
-        <w:t>getDefaultPropertyForKey (</w:t>
-      </w:r>
+        <w:t>getDefaultPropertyForKey</w:t>
+      </w:r>
+      <w:proofErr w:type="spellEnd"/>
       <w:r>
         <w:rPr>
           <w:color w:val="FFFFFF" w:themeColor="background1"/>
           <w:sz w:val="27"/>
           <w:szCs w:val="27"/>
         </w:rPr>
-        <w:t>String key, String group, AppConfigurationError configError) throws IllegalArgumentException;</w:t>
+        <w:t xml:space="preserve"> (String key, String group, </w:t>
+      </w:r>
+      <w:proofErr w:type="spellStart"/>
+      <w:r>
+        <w:rPr>
+          <w:color w:val="FFFFFF" w:themeColor="background1"/>
+          <w:sz w:val="27"/>
+          <w:szCs w:val="27"/>
+        </w:rPr>
+        <w:t>AppConfigurationError</w:t>
+      </w:r>
+      <w:proofErr w:type="spellEnd"/>
+      <w:r>
+        <w:rPr>
+          <w:color w:val="FFFFFF" w:themeColor="background1"/>
+          <w:sz w:val="27"/>
+          <w:szCs w:val="27"/>
+        </w:rPr>
+        <w:t xml:space="preserve"> </w:t>
+      </w:r>
+      <w:proofErr w:type="spellStart"/>
+      <w:r>
+        <w:rPr>
+          <w:color w:val="FFFFFF" w:themeColor="background1"/>
+          <w:sz w:val="27"/>
+          <w:szCs w:val="27"/>
+        </w:rPr>
+        <w:t>configError</w:t>
+      </w:r>
+      <w:proofErr w:type="spellEnd"/>
+      <w:r>
+        <w:rPr>
+          <w:color w:val="FFFFFF" w:themeColor="background1"/>
+          <w:sz w:val="27"/>
+          <w:szCs w:val="27"/>
+        </w:rPr>
+        <w:t>) throws IllegalArgumentException;</w:t>
       </w:r>
     </w:p>
     <w:p>
@@ -12784,7 +14596,6 @@
     <w:p>
       <w:pPr>
         <w:pStyle w:val="BodyText"/>
-        <w:ind w:left="0"/>
         <w:rPr>
           <w:rFonts w:ascii="Arial" w:eastAsiaTheme="minorEastAsia" w:hAnsi="Arial" w:cs="Arial"/>
           <w:sz w:val="24"/>
@@ -12792,17 +14603,99 @@
           <w:lang w:val="en-GB"/>
         </w:rPr>
       </w:pPr>
-      <w:r>
+    </w:p>
+    <w:p>
+      <w:pPr>
+        <w:pStyle w:val="BodyText"/>
+        <w:ind w:left="720"/>
         <w:rPr>
           <w:rFonts w:ascii="Arial" w:eastAsiaTheme="minorEastAsia" w:hAnsi="Arial" w:cs="Arial"/>
           <w:sz w:val="24"/>
           <w:szCs w:val="24"/>
           <w:lang w:val="en-GB"/>
         </w:rPr>
+      </w:pPr>
+      <w:r>
+        <w:rPr>
+          <w:rFonts w:ascii="Arial" w:eastAsiaTheme="minorEastAsia" w:hAnsi="Arial" w:cs="Arial"/>
+          <w:sz w:val="24"/>
+          <w:szCs w:val="24"/>
+          <w:lang w:val="en-GB"/>
+        </w:rPr>
+        <w:t xml:space="preserve">This method throws </w:t>
+      </w:r>
+      <w:proofErr w:type="spellStart"/>
+      <w:r>
+        <w:rPr>
+          <w:rFonts w:ascii="Arial" w:eastAsiaTheme="minorEastAsia" w:hAnsi="Arial" w:cs="Arial"/>
+          <w:sz w:val="24"/>
+          <w:szCs w:val="24"/>
+          <w:lang w:val="en-GB"/>
+        </w:rPr>
+        <w:t>IllegalArgumentException</w:t>
+      </w:r>
+      <w:proofErr w:type="spellEnd"/>
+      <w:r>
+        <w:rPr>
+          <w:rFonts w:ascii="Arial" w:eastAsiaTheme="minorEastAsia" w:hAnsi="Arial" w:cs="Arial"/>
+          <w:sz w:val="24"/>
+          <w:szCs w:val="24"/>
+          <w:lang w:val="en-GB"/>
+        </w:rPr>
+        <w:t xml:space="preserve"> if key/</w:t>
+      </w:r>
+      <w:proofErr w:type="spellStart"/>
+      <w:r>
+        <w:rPr>
+          <w:rFonts w:ascii="Arial" w:eastAsiaTheme="minorEastAsia" w:hAnsi="Arial" w:cs="Arial"/>
+          <w:sz w:val="24"/>
+          <w:szCs w:val="24"/>
+          <w:lang w:val="en-GB"/>
+        </w:rPr>
+        <w:t>groupname</w:t>
+      </w:r>
+      <w:proofErr w:type="spellEnd"/>
+      <w:r>
+        <w:rPr>
+          <w:rFonts w:ascii="Arial" w:eastAsiaTheme="minorEastAsia" w:hAnsi="Arial" w:cs="Arial"/>
+          <w:sz w:val="24"/>
+          <w:szCs w:val="24"/>
+          <w:lang w:val="en-GB"/>
+        </w:rPr>
+        <w:t xml:space="preserve"> are null or improper format.</w:t>
+      </w:r>
+    </w:p>
+    <w:p>
+      <w:pPr>
+        <w:pStyle w:val="BodyText"/>
+        <w:rPr>
+          <w:rFonts w:ascii="Arial" w:eastAsiaTheme="minorEastAsia" w:hAnsi="Arial" w:cs="Arial"/>
+          <w:sz w:val="24"/>
+          <w:szCs w:val="24"/>
+          <w:lang w:val="en-GB"/>
+        </w:rPr>
+      </w:pPr>
+    </w:p>
+    <w:p>
+      <w:pPr>
+        <w:pStyle w:val="BodyText"/>
+        <w:ind w:left="0"/>
+        <w:rPr>
+          <w:rFonts w:ascii="Arial" w:eastAsiaTheme="minorEastAsia" w:hAnsi="Arial" w:cs="Arial"/>
+          <w:sz w:val="24"/>
+          <w:szCs w:val="24"/>
+          <w:lang w:val="en-GB"/>
+        </w:rPr>
+      </w:pPr>
+      <w:r>
+        <w:rPr>
+          <w:rFonts w:ascii="Arial" w:eastAsiaTheme="minorEastAsia" w:hAnsi="Arial" w:cs="Arial"/>
+          <w:sz w:val="24"/>
+          <w:szCs w:val="24"/>
+          <w:lang w:val="en-GB"/>
+        </w:rPr>
         <w:t>Example usage of this method:</w:t>
       </w:r>
-      <w:bookmarkStart w:id="0" w:name="_GoBack"/>
-      <w:bookmarkEnd w:id="0"/>
     </w:p>
     <w:p>
       <w:pPr>
@@ -13503,15 +15396,7 @@
           <w:bCs/>
           <w:u w:color="0B5ED7"/>
         </w:rPr>
-        <w:t>User can add new Key – Value for any CoCo entered.</w:t>
-      </w:r>
-      <w:r>
-        <w:rPr>
-          <w:rFonts w:ascii="Arial" w:hAnsi="Arial" w:cs="Arial"/>
-          <w:bCs/>
-          <w:u w:color="0B5ED7"/>
-        </w:rPr>
-        <w:t>\</w:t>
+        <w:t>User can add new Key – Value for any CoCo entered.\</w:t>
       </w:r>
     </w:p>
     <w:p>
@@ -13534,6 +15419,45 @@
         </w:rPr>
         <w:t>User can add new Coco and Key-Value for the new CoCo group added.</w:t>
       </w:r>
+    </w:p>
+    <w:p>
+      <w:pPr>
+        <w:pStyle w:val="BodyA"/>
+        <w:numPr>
+          <w:ilvl w:val="0"/>
+          <w:numId w:val="77"/>
+        </w:numPr>
+        <w:spacing w:after="160" w:line="259" w:lineRule="auto"/>
+        <w:rPr>
+          <w:rFonts w:ascii="Arial" w:hAnsi="Arial" w:cs="Arial"/>
+        </w:rPr>
+      </w:pPr>
+      <w:r>
+        <w:rPr>
+          <w:rFonts w:ascii="Arial" w:hAnsi="Arial" w:cs="Arial"/>
+        </w:rPr>
+        <w:lastRenderedPageBreak/>
+        <w:t>User can pass null Value to delete any key.</w:t>
+      </w:r>
+    </w:p>
+    <w:p>
+      <w:pPr>
+        <w:pStyle w:val="BodyA"/>
+        <w:spacing w:after="160" w:line="259" w:lineRule="auto"/>
+        <w:ind w:left="1257"/>
+        <w:rPr>
+          <w:rFonts w:ascii="Arial" w:hAnsi="Arial" w:cs="Arial"/>
+        </w:rPr>
+      </w:pPr>
+    </w:p>
+    <w:p>
+      <w:pPr>
+        <w:rPr>
+          <w:rFonts w:ascii="Arial" w:hAnsi="Arial" w:cs="Arial"/>
+        </w:rPr>
+      </w:pPr>
+      <w:bookmarkStart w:id="0" w:name="_GoBack"/>
+      <w:bookmarkEnd w:id="0"/>
     </w:p>
     <w:sectPr>
       <w:headerReference w:type="default" r:id="rId16"/>
@@ -13820,7 +15744,7 @@
           <w:rPr>
             <w:noProof/>
           </w:rPr>
-          <w:t>20</w:t>
+          <w:t>21</w:t>
         </w:r>
         <w:r>
           <w:rPr>
@@ -15259,6 +17183,95 @@
     </w:lvl>
   </w:abstractNum>
   <w:abstractNum w:abstractNumId="4" w15:restartNumberingAfterBreak="0">
+    <w:nsid w:val="0702167A"/>
+    <w:multiLevelType w:val="hybridMultilevel"/>
+    <w:tmpl w:val="F1D2AF18"/>
+    <w:lvl w:ilvl="0" w:tplc="3DB6D26C">
+      <w:start w:val="1"/>
+      <w:numFmt w:val="decimal"/>
+      <w:lvlText w:val="%1."/>
+      <w:lvlJc w:val="left"/>
+      <w:pPr>
+        <w:ind w:left="792" w:hanging="360"/>
+      </w:pPr>
+      <w:rPr>
+        <w:rFonts w:hint="default"/>
+      </w:rPr>
+    </w:lvl>
+    <w:lvl w:ilvl="1" w:tplc="04090019" w:tentative="1">
+      <w:start w:val="1"/>
+      <w:numFmt w:val="lowerLetter"/>
+      <w:lvlText w:val="%2."/>
+      <w:lvlJc w:val="left"/>
+      <w:pPr>
+        <w:ind w:left="1512" w:hanging="360"/>
+      </w:pPr>
+    </w:lvl>
+    <w:lvl w:ilvl="2" w:tplc="0409001B" w:tentative="1">
+      <w:start w:val="1"/>
+      <w:numFmt w:val="lowerRoman"/>
+      <w:lvlText w:val="%3."/>
+      <w:lvlJc w:val="right"/>
+      <w:pPr>
+        <w:ind w:left="2232" w:hanging="180"/>
+      </w:pPr>
+    </w:lvl>
+    <w:lvl w:ilvl="3" w:tplc="0409000F" w:tentative="1">
+      <w:start w:val="1"/>
+      <w:numFmt w:val="decimal"/>
+      <w:lvlText w:val="%4."/>
+      <w:lvlJc w:val="left"/>
+      <w:pPr>
+        <w:ind w:left="2952" w:hanging="360"/>
+      </w:pPr>
+    </w:lvl>
+    <w:lvl w:ilvl="4" w:tplc="04090019" w:tentative="1">
+      <w:start w:val="1"/>
+      <w:numFmt w:val="lowerLetter"/>
+      <w:lvlText w:val="%5."/>
+      <w:lvlJc w:val="left"/>
+      <w:pPr>
+        <w:ind w:left="3672" w:hanging="360"/>
+      </w:pPr>
+    </w:lvl>
+    <w:lvl w:ilvl="5" w:tplc="0409001B" w:tentative="1">
+      <w:start w:val="1"/>
+      <w:numFmt w:val="lowerRoman"/>
+      <w:lvlText w:val="%6."/>
+      <w:lvlJc w:val="right"/>
+      <w:pPr>
+        <w:ind w:left="4392" w:hanging="180"/>
+      </w:pPr>
+    </w:lvl>
+    <w:lvl w:ilvl="6" w:tplc="0409000F" w:tentative="1">
+      <w:start w:val="1"/>
+      <w:numFmt w:val="decimal"/>
+      <w:lvlText w:val="%7."/>
+      <w:lvlJc w:val="left"/>
+      <w:pPr>
+        <w:ind w:left="5112" w:hanging="360"/>
+      </w:pPr>
+    </w:lvl>
+    <w:lvl w:ilvl="7" w:tplc="04090019" w:tentative="1">
+      <w:start w:val="1"/>
+      <w:numFmt w:val="lowerLetter"/>
+      <w:lvlText w:val="%8."/>
+      <w:lvlJc w:val="left"/>
+      <w:pPr>
+        <w:ind w:left="5832" w:hanging="360"/>
+      </w:pPr>
+    </w:lvl>
+    <w:lvl w:ilvl="8" w:tplc="0409001B" w:tentative="1">
+      <w:start w:val="1"/>
+      <w:numFmt w:val="lowerRoman"/>
+      <w:lvlText w:val="%9."/>
+      <w:lvlJc w:val="right"/>
+      <w:pPr>
+        <w:ind w:left="6552" w:hanging="180"/>
+      </w:pPr>
+    </w:lvl>
+  </w:abstractNum>
+  <w:abstractNum w:abstractNumId="5" w15:restartNumberingAfterBreak="0">
     <w:nsid w:val="072B1A51"/>
     <w:multiLevelType w:val="hybridMultilevel"/>
     <w:tmpl w:val="7D20BD60"/>
@@ -15347,7 +17360,7 @@
       </w:pPr>
     </w:lvl>
   </w:abstractNum>
-  <w:abstractNum w:abstractNumId="5" w15:restartNumberingAfterBreak="0">
+  <w:abstractNum w:abstractNumId="6" w15:restartNumberingAfterBreak="0">
     <w:nsid w:val="074753A4"/>
     <w:multiLevelType w:val="hybridMultilevel"/>
     <w:tmpl w:val="E7C40322"/>
@@ -15700,7 +17713,7 @@
       </w:rPr>
     </w:lvl>
   </w:abstractNum>
-  <w:abstractNum w:abstractNumId="6" w15:restartNumberingAfterBreak="0">
+  <w:abstractNum w:abstractNumId="7" w15:restartNumberingAfterBreak="0">
     <w:nsid w:val="0A230E60"/>
     <w:multiLevelType w:val="hybridMultilevel"/>
     <w:tmpl w:val="4AAAECFE"/>
@@ -16045,7 +18058,7 @@
       </w:rPr>
     </w:lvl>
   </w:abstractNum>
-  <w:abstractNum w:abstractNumId="7" w15:restartNumberingAfterBreak="0">
+  <w:abstractNum w:abstractNumId="8" w15:restartNumberingAfterBreak="0">
     <w:nsid w:val="0D1A574D"/>
     <w:multiLevelType w:val="multilevel"/>
     <w:tmpl w:val="F1284660"/>
@@ -16356,7 +18369,7 @@
       </w:rPr>
     </w:lvl>
   </w:abstractNum>
-  <w:abstractNum w:abstractNumId="8" w15:restartNumberingAfterBreak="0">
+  <w:abstractNum w:abstractNumId="9" w15:restartNumberingAfterBreak="0">
     <w:nsid w:val="0E67260F"/>
     <w:multiLevelType w:val="hybridMultilevel"/>
     <w:tmpl w:val="8A00A922"/>
@@ -16709,7 +18722,7 @@
       </w:rPr>
     </w:lvl>
   </w:abstractNum>
-  <w:abstractNum w:abstractNumId="9" w15:restartNumberingAfterBreak="0">
+  <w:abstractNum w:abstractNumId="10" w15:restartNumberingAfterBreak="0">
     <w:nsid w:val="0F73660A"/>
     <w:multiLevelType w:val="hybridMultilevel"/>
     <w:tmpl w:val="A7D6682C"/>
@@ -17065,7 +19078,7 @@
       </w:rPr>
     </w:lvl>
   </w:abstractNum>
-  <w:abstractNum w:abstractNumId="10" w15:restartNumberingAfterBreak="0">
+  <w:abstractNum w:abstractNumId="11" w15:restartNumberingAfterBreak="0">
     <w:nsid w:val="12987741"/>
     <w:multiLevelType w:val="hybridMultilevel"/>
     <w:tmpl w:val="B8F65BB2"/>
@@ -17410,7 +19423,7 @@
       </w:rPr>
     </w:lvl>
   </w:abstractNum>
-  <w:abstractNum w:abstractNumId="11" w15:restartNumberingAfterBreak="0">
+  <w:abstractNum w:abstractNumId="12" w15:restartNumberingAfterBreak="0">
     <w:nsid w:val="12CD7190"/>
     <w:multiLevelType w:val="hybridMultilevel"/>
     <w:tmpl w:val="E842C1CE"/>
@@ -17828,7 +19841,7 @@
       </w:rPr>
     </w:lvl>
   </w:abstractNum>
-  <w:abstractNum w:abstractNumId="12" w15:restartNumberingAfterBreak="0">
+  <w:abstractNum w:abstractNumId="13" w15:restartNumberingAfterBreak="0">
     <w:nsid w:val="155E6D16"/>
     <w:multiLevelType w:val="hybridMultilevel"/>
     <w:tmpl w:val="4C665DEC"/>
@@ -18181,7 +20194,7 @@
       </w:rPr>
     </w:lvl>
   </w:abstractNum>
-  <w:abstractNum w:abstractNumId="13" w15:restartNumberingAfterBreak="0">
+  <w:abstractNum w:abstractNumId="14" w15:restartNumberingAfterBreak="0">
     <w:nsid w:val="175A1174"/>
     <w:multiLevelType w:val="hybridMultilevel"/>
     <w:tmpl w:val="6CD0083A"/>
@@ -18546,7 +20559,7 @@
       </w:rPr>
     </w:lvl>
   </w:abstractNum>
-  <w:abstractNum w:abstractNumId="14" w15:restartNumberingAfterBreak="0">
+  <w:abstractNum w:abstractNumId="15" w15:restartNumberingAfterBreak="0">
     <w:nsid w:val="18047C95"/>
     <w:multiLevelType w:val="multilevel"/>
     <w:tmpl w:val="8C621A06"/>
@@ -18858,7 +20871,7 @@
       </w:rPr>
     </w:lvl>
   </w:abstractNum>
-  <w:abstractNum w:abstractNumId="15" w15:restartNumberingAfterBreak="0">
+  <w:abstractNum w:abstractNumId="16" w15:restartNumberingAfterBreak="0">
     <w:nsid w:val="1A53233F"/>
     <w:multiLevelType w:val="hybridMultilevel"/>
     <w:tmpl w:val="B58A0486"/>
@@ -19167,7 +21180,7 @@
       </w:rPr>
     </w:lvl>
   </w:abstractNum>
-  <w:abstractNum w:abstractNumId="16" w15:restartNumberingAfterBreak="0">
+  <w:abstractNum w:abstractNumId="17" w15:restartNumberingAfterBreak="0">
     <w:nsid w:val="1C35664E"/>
     <w:multiLevelType w:val="hybridMultilevel"/>
     <w:tmpl w:val="F780A588"/>
@@ -19476,7 +21489,7 @@
       </w:rPr>
     </w:lvl>
   </w:abstractNum>
-  <w:abstractNum w:abstractNumId="17" w15:restartNumberingAfterBreak="0">
+  <w:abstractNum w:abstractNumId="18" w15:restartNumberingAfterBreak="0">
     <w:nsid w:val="1C5D4401"/>
     <w:multiLevelType w:val="hybridMultilevel"/>
     <w:tmpl w:val="500EA2BA"/>
@@ -19832,7 +21845,7 @@
       </w:rPr>
     </w:lvl>
   </w:abstractNum>
-  <w:abstractNum w:abstractNumId="18" w15:restartNumberingAfterBreak="0">
+  <w:abstractNum w:abstractNumId="19" w15:restartNumberingAfterBreak="0">
     <w:nsid w:val="1D7727DB"/>
     <w:multiLevelType w:val="hybridMultilevel"/>
     <w:tmpl w:val="72B050D0"/>
@@ -20141,7 +22154,7 @@
       </w:rPr>
     </w:lvl>
   </w:abstractNum>
-  <w:abstractNum w:abstractNumId="19" w15:restartNumberingAfterBreak="0">
+  <w:abstractNum w:abstractNumId="20" w15:restartNumberingAfterBreak="0">
     <w:nsid w:val="1DB7272A"/>
     <w:multiLevelType w:val="hybridMultilevel"/>
     <w:tmpl w:val="4F82A28C"/>
@@ -20494,7 +22507,7 @@
       </w:rPr>
     </w:lvl>
   </w:abstractNum>
-  <w:abstractNum w:abstractNumId="20" w15:restartNumberingAfterBreak="0">
+  <w:abstractNum w:abstractNumId="21" w15:restartNumberingAfterBreak="0">
     <w:nsid w:val="1DFD2AEE"/>
     <w:multiLevelType w:val="hybridMultilevel"/>
     <w:tmpl w:val="4C84D374"/>
@@ -20803,7 +22816,7 @@
       </w:rPr>
     </w:lvl>
   </w:abstractNum>
-  <w:abstractNum w:abstractNumId="21" w15:restartNumberingAfterBreak="0">
+  <w:abstractNum w:abstractNumId="22" w15:restartNumberingAfterBreak="0">
     <w:nsid w:val="1F720C8F"/>
     <w:multiLevelType w:val="hybridMultilevel"/>
     <w:tmpl w:val="AEE61DD0"/>
@@ -20892,7 +22905,7 @@
       </w:pPr>
     </w:lvl>
   </w:abstractNum>
-  <w:abstractNum w:abstractNumId="22" w15:restartNumberingAfterBreak="0">
+  <w:abstractNum w:abstractNumId="23" w15:restartNumberingAfterBreak="0">
     <w:nsid w:val="20AA496E"/>
     <w:multiLevelType w:val="hybridMultilevel"/>
     <w:tmpl w:val="88605946"/>
@@ -21237,7 +23250,7 @@
       </w:rPr>
     </w:lvl>
   </w:abstractNum>
-  <w:abstractNum w:abstractNumId="23" w15:restartNumberingAfterBreak="0">
+  <w:abstractNum w:abstractNumId="24" w15:restartNumberingAfterBreak="0">
     <w:nsid w:val="218F1E86"/>
     <w:multiLevelType w:val="hybridMultilevel"/>
     <w:tmpl w:val="48C6629E"/>
@@ -21582,7 +23595,7 @@
       </w:rPr>
     </w:lvl>
   </w:abstractNum>
-  <w:abstractNum w:abstractNumId="24" w15:restartNumberingAfterBreak="0">
+  <w:abstractNum w:abstractNumId="25" w15:restartNumberingAfterBreak="0">
     <w:nsid w:val="21F4422D"/>
     <w:multiLevelType w:val="hybridMultilevel"/>
     <w:tmpl w:val="DDACA452"/>
@@ -21927,7 +23940,7 @@
       </w:rPr>
     </w:lvl>
   </w:abstractNum>
-  <w:abstractNum w:abstractNumId="25" w15:restartNumberingAfterBreak="0">
+  <w:abstractNum w:abstractNumId="26" w15:restartNumberingAfterBreak="0">
     <w:nsid w:val="22733CAB"/>
     <w:multiLevelType w:val="hybridMultilevel"/>
     <w:tmpl w:val="895C2AF2"/>
@@ -22016,7 +24029,7 @@
       </w:pPr>
     </w:lvl>
   </w:abstractNum>
-  <w:abstractNum w:abstractNumId="26" w15:restartNumberingAfterBreak="0">
+  <w:abstractNum w:abstractNumId="27" w15:restartNumberingAfterBreak="0">
     <w:nsid w:val="246272C0"/>
     <w:multiLevelType w:val="hybridMultilevel"/>
     <w:tmpl w:val="479A33AA"/>
@@ -22107,7 +24120,7 @@
       </w:pPr>
     </w:lvl>
   </w:abstractNum>
-  <w:abstractNum w:abstractNumId="27" w15:restartNumberingAfterBreak="0">
+  <w:abstractNum w:abstractNumId="28" w15:restartNumberingAfterBreak="0">
     <w:nsid w:val="253B091E"/>
     <w:multiLevelType w:val="multilevel"/>
     <w:tmpl w:val="17B6FFDC"/>
@@ -22419,7 +24432,7 @@
       </w:rPr>
     </w:lvl>
   </w:abstractNum>
-  <w:abstractNum w:abstractNumId="28" w15:restartNumberingAfterBreak="0">
+  <w:abstractNum w:abstractNumId="29" w15:restartNumberingAfterBreak="0">
     <w:nsid w:val="29A12E85"/>
     <w:multiLevelType w:val="hybridMultilevel"/>
     <w:tmpl w:val="280800D4"/>
@@ -22509,7 +24522,7 @@
       </w:pPr>
     </w:lvl>
   </w:abstractNum>
-  <w:abstractNum w:abstractNumId="29" w15:restartNumberingAfterBreak="0">
+  <w:abstractNum w:abstractNumId="30" w15:restartNumberingAfterBreak="0">
     <w:nsid w:val="2A315FCA"/>
     <w:multiLevelType w:val="multilevel"/>
     <w:tmpl w:val="2C588CB6"/>
@@ -22824,7 +24837,7 @@
       </w:rPr>
     </w:lvl>
   </w:abstractNum>
-  <w:abstractNum w:abstractNumId="30" w15:restartNumberingAfterBreak="0">
+  <w:abstractNum w:abstractNumId="31" w15:restartNumberingAfterBreak="0">
     <w:nsid w:val="2BFC101B"/>
     <w:multiLevelType w:val="hybridMultilevel"/>
     <w:tmpl w:val="377271BE"/>
@@ -23166,7 +25179,7 @@
       </w:rPr>
     </w:lvl>
   </w:abstractNum>
-  <w:abstractNum w:abstractNumId="31" w15:restartNumberingAfterBreak="0">
+  <w:abstractNum w:abstractNumId="32" w15:restartNumberingAfterBreak="0">
     <w:nsid w:val="2CB711CD"/>
     <w:multiLevelType w:val="hybridMultilevel"/>
     <w:tmpl w:val="220C7436"/>
@@ -23522,7 +25535,7 @@
       </w:rPr>
     </w:lvl>
   </w:abstractNum>
-  <w:abstractNum w:abstractNumId="32" w15:restartNumberingAfterBreak="0">
+  <w:abstractNum w:abstractNumId="33" w15:restartNumberingAfterBreak="0">
     <w:nsid w:val="2E732037"/>
     <w:multiLevelType w:val="hybridMultilevel"/>
     <w:tmpl w:val="3DDA4724"/>
@@ -23905,7 +25918,7 @@
       </w:rPr>
     </w:lvl>
   </w:abstractNum>
-  <w:abstractNum w:abstractNumId="33" w15:restartNumberingAfterBreak="0">
+  <w:abstractNum w:abstractNumId="34" w15:restartNumberingAfterBreak="0">
     <w:nsid w:val="31B22B09"/>
     <w:multiLevelType w:val="hybridMultilevel"/>
     <w:tmpl w:val="DB944022"/>
@@ -23994,7 +26007,7 @@
       </w:pPr>
     </w:lvl>
   </w:abstractNum>
-  <w:abstractNum w:abstractNumId="34" w15:restartNumberingAfterBreak="0">
+  <w:abstractNum w:abstractNumId="35" w15:restartNumberingAfterBreak="0">
     <w:nsid w:val="33CB1F5C"/>
     <w:multiLevelType w:val="multilevel"/>
     <w:tmpl w:val="C7905E34"/>
@@ -24314,7 +26327,7 @@
       </w:rPr>
     </w:lvl>
   </w:abstractNum>
-  <w:abstractNum w:abstractNumId="35" w15:restartNumberingAfterBreak="0">
+  <w:abstractNum w:abstractNumId="36" w15:restartNumberingAfterBreak="0">
     <w:nsid w:val="369A7EA0"/>
     <w:multiLevelType w:val="multilevel"/>
     <w:tmpl w:val="46F2383C"/>
@@ -24626,7 +26639,7 @@
       </w:rPr>
     </w:lvl>
   </w:abstractNum>
-  <w:abstractNum w:abstractNumId="36" w15:restartNumberingAfterBreak="0">
+  <w:abstractNum w:abstractNumId="37" w15:restartNumberingAfterBreak="0">
     <w:nsid w:val="39762F10"/>
     <w:multiLevelType w:val="hybridMultilevel"/>
     <w:tmpl w:val="6CB82EA4"/>
@@ -24968,7 +26981,7 @@
       </w:rPr>
     </w:lvl>
   </w:abstractNum>
-  <w:abstractNum w:abstractNumId="37" w15:restartNumberingAfterBreak="0">
+  <w:abstractNum w:abstractNumId="38" w15:restartNumberingAfterBreak="0">
     <w:nsid w:val="39936FC7"/>
     <w:multiLevelType w:val="hybridMultilevel"/>
     <w:tmpl w:val="0C14D0FC"/>
@@ -25313,7 +27326,7 @@
       </w:rPr>
     </w:lvl>
   </w:abstractNum>
-  <w:abstractNum w:abstractNumId="38" w15:restartNumberingAfterBreak="0">
+  <w:abstractNum w:abstractNumId="39" w15:restartNumberingAfterBreak="0">
     <w:nsid w:val="3AE34F45"/>
     <w:multiLevelType w:val="hybridMultilevel"/>
     <w:tmpl w:val="993C2048"/>
@@ -25402,7 +27415,7 @@
       </w:pPr>
     </w:lvl>
   </w:abstractNum>
-  <w:abstractNum w:abstractNumId="39" w15:restartNumberingAfterBreak="0">
+  <w:abstractNum w:abstractNumId="40" w15:restartNumberingAfterBreak="0">
     <w:nsid w:val="3CA67994"/>
     <w:multiLevelType w:val="hybridMultilevel"/>
     <w:tmpl w:val="DD9422D4"/>
@@ -25758,7 +27771,7 @@
       </w:rPr>
     </w:lvl>
   </w:abstractNum>
-  <w:abstractNum w:abstractNumId="40" w15:restartNumberingAfterBreak="0">
+  <w:abstractNum w:abstractNumId="41" w15:restartNumberingAfterBreak="0">
     <w:nsid w:val="3CC23125"/>
     <w:multiLevelType w:val="hybridMultilevel"/>
     <w:tmpl w:val="2C982F12"/>
@@ -26114,7 +28127,7 @@
       </w:rPr>
     </w:lvl>
   </w:abstractNum>
-  <w:abstractNum w:abstractNumId="41" w15:restartNumberingAfterBreak="0">
+  <w:abstractNum w:abstractNumId="42" w15:restartNumberingAfterBreak="0">
     <w:nsid w:val="3DB17314"/>
     <w:multiLevelType w:val="hybridMultilevel"/>
     <w:tmpl w:val="0F769D92"/>
@@ -26459,7 +28472,7 @@
       </w:rPr>
     </w:lvl>
   </w:abstractNum>
-  <w:abstractNum w:abstractNumId="42" w15:restartNumberingAfterBreak="0">
+  <w:abstractNum w:abstractNumId="43" w15:restartNumberingAfterBreak="0">
     <w:nsid w:val="3E017551"/>
     <w:multiLevelType w:val="hybridMultilevel"/>
     <w:tmpl w:val="FDBCB22E"/>
@@ -26567,7 +28580,7 @@
       </w:pPr>
     </w:lvl>
   </w:abstractNum>
-  <w:abstractNum w:abstractNumId="43" w15:restartNumberingAfterBreak="0">
+  <w:abstractNum w:abstractNumId="44" w15:restartNumberingAfterBreak="0">
     <w:nsid w:val="3FA61373"/>
     <w:multiLevelType w:val="hybridMultilevel"/>
     <w:tmpl w:val="C4D48E1E"/>
@@ -26855,7 +28868,7 @@
       </w:rPr>
     </w:lvl>
   </w:abstractNum>
-  <w:abstractNum w:abstractNumId="44" w15:restartNumberingAfterBreak="0">
+  <w:abstractNum w:abstractNumId="45" w15:restartNumberingAfterBreak="0">
     <w:nsid w:val="40CE6440"/>
     <w:multiLevelType w:val="hybridMultilevel"/>
     <w:tmpl w:val="F4BECDB8"/>
@@ -26968,7 +28981,7 @@
       </w:rPr>
     </w:lvl>
   </w:abstractNum>
-  <w:abstractNum w:abstractNumId="45" w15:restartNumberingAfterBreak="0">
+  <w:abstractNum w:abstractNumId="46" w15:restartNumberingAfterBreak="0">
     <w:nsid w:val="41D665A1"/>
     <w:multiLevelType w:val="hybridMultilevel"/>
     <w:tmpl w:val="4296FAE4"/>
@@ -27274,7 +29287,7 @@
       </w:rPr>
     </w:lvl>
   </w:abstractNum>
-  <w:abstractNum w:abstractNumId="46" w15:restartNumberingAfterBreak="0">
+  <w:abstractNum w:abstractNumId="47" w15:restartNumberingAfterBreak="0">
     <w:nsid w:val="4378275B"/>
     <w:multiLevelType w:val="hybridMultilevel"/>
     <w:tmpl w:val="FD4E457C"/>
@@ -27630,7 +29643,7 @@
       </w:rPr>
     </w:lvl>
   </w:abstractNum>
-  <w:abstractNum w:abstractNumId="47" w15:restartNumberingAfterBreak="0">
+  <w:abstractNum w:abstractNumId="48" w15:restartNumberingAfterBreak="0">
     <w:nsid w:val="44CD323D"/>
     <w:multiLevelType w:val="hybridMultilevel"/>
     <w:tmpl w:val="1BDE9C5C"/>
@@ -27975,7 +29988,7 @@
       </w:rPr>
     </w:lvl>
   </w:abstractNum>
-  <w:abstractNum w:abstractNumId="48" w15:restartNumberingAfterBreak="0">
+  <w:abstractNum w:abstractNumId="49" w15:restartNumberingAfterBreak="0">
     <w:nsid w:val="488F5C4D"/>
     <w:multiLevelType w:val="hybridMultilevel"/>
     <w:tmpl w:val="F1D2AF18"/>
@@ -28064,7 +30077,7 @@
       </w:pPr>
     </w:lvl>
   </w:abstractNum>
-  <w:abstractNum w:abstractNumId="49" w15:restartNumberingAfterBreak="0">
+  <w:abstractNum w:abstractNumId="50" w15:restartNumberingAfterBreak="0">
     <w:nsid w:val="4AF673AD"/>
     <w:multiLevelType w:val="hybridMultilevel"/>
     <w:tmpl w:val="4F6418F2"/>
@@ -28154,7 +30167,7 @@
       </w:pPr>
     </w:lvl>
   </w:abstractNum>
-  <w:abstractNum w:abstractNumId="50" w15:restartNumberingAfterBreak="0">
+  <w:abstractNum w:abstractNumId="51" w15:restartNumberingAfterBreak="0">
     <w:nsid w:val="4BC208DA"/>
     <w:multiLevelType w:val="hybridMultilevel"/>
     <w:tmpl w:val="AE3A7E8E"/>
@@ -28499,7 +30512,7 @@
       </w:rPr>
     </w:lvl>
   </w:abstractNum>
-  <w:abstractNum w:abstractNumId="51" w15:restartNumberingAfterBreak="0">
+  <w:abstractNum w:abstractNumId="52" w15:restartNumberingAfterBreak="0">
     <w:nsid w:val="4F6D5D33"/>
     <w:multiLevelType w:val="hybridMultilevel"/>
     <w:tmpl w:val="863C262E"/>
@@ -28852,7 +30865,7 @@
       </w:rPr>
     </w:lvl>
   </w:abstractNum>
-  <w:abstractNum w:abstractNumId="52" w15:restartNumberingAfterBreak="0">
+  <w:abstractNum w:abstractNumId="53" w15:restartNumberingAfterBreak="0">
     <w:nsid w:val="4FEE35F8"/>
     <w:multiLevelType w:val="hybridMultilevel"/>
     <w:tmpl w:val="493E2E76"/>
@@ -29197,7 +31210,7 @@
       </w:rPr>
     </w:lvl>
   </w:abstractNum>
-  <w:abstractNum w:abstractNumId="53" w15:restartNumberingAfterBreak="0">
+  <w:abstractNum w:abstractNumId="54" w15:restartNumberingAfterBreak="0">
     <w:nsid w:val="51E75BA6"/>
     <w:multiLevelType w:val="hybridMultilevel"/>
     <w:tmpl w:val="6BE6CB74"/>
@@ -29553,7 +31566,7 @@
       </w:rPr>
     </w:lvl>
   </w:abstractNum>
-  <w:abstractNum w:abstractNumId="54" w15:restartNumberingAfterBreak="0">
+  <w:abstractNum w:abstractNumId="55" w15:restartNumberingAfterBreak="0">
     <w:nsid w:val="52B11B42"/>
     <w:multiLevelType w:val="hybridMultilevel"/>
     <w:tmpl w:val="C8C246EE"/>
@@ -29898,7 +31911,7 @@
       </w:rPr>
     </w:lvl>
   </w:abstractNum>
-  <w:abstractNum w:abstractNumId="55" w15:restartNumberingAfterBreak="0">
+  <w:abstractNum w:abstractNumId="56" w15:restartNumberingAfterBreak="0">
     <w:nsid w:val="52C77545"/>
     <w:multiLevelType w:val="hybridMultilevel"/>
     <w:tmpl w:val="79262806"/>
@@ -30243,7 +32256,7 @@
       </w:rPr>
     </w:lvl>
   </w:abstractNum>
-  <w:abstractNum w:abstractNumId="56" w15:restartNumberingAfterBreak="0">
+  <w:abstractNum w:abstractNumId="57" w15:restartNumberingAfterBreak="0">
     <w:nsid w:val="57C733CF"/>
     <w:multiLevelType w:val="hybridMultilevel"/>
     <w:tmpl w:val="711A8DDE"/>
@@ -30332,7 +32345,7 @@
       </w:pPr>
     </w:lvl>
   </w:abstractNum>
-  <w:abstractNum w:abstractNumId="57" w15:restartNumberingAfterBreak="0">
+  <w:abstractNum w:abstractNumId="58" w15:restartNumberingAfterBreak="0">
     <w:nsid w:val="59085768"/>
     <w:multiLevelType w:val="multilevel"/>
     <w:tmpl w:val="BA3E5448"/>
@@ -30644,7 +32657,7 @@
       </w:rPr>
     </w:lvl>
   </w:abstractNum>
-  <w:abstractNum w:abstractNumId="58" w15:restartNumberingAfterBreak="0">
+  <w:abstractNum w:abstractNumId="59" w15:restartNumberingAfterBreak="0">
     <w:nsid w:val="5A50019F"/>
     <w:multiLevelType w:val="multilevel"/>
     <w:tmpl w:val="9E3E2136"/>
@@ -30959,7 +32972,7 @@
       </w:rPr>
     </w:lvl>
   </w:abstractNum>
-  <w:abstractNum w:abstractNumId="59" w15:restartNumberingAfterBreak="0">
+  <w:abstractNum w:abstractNumId="60" w15:restartNumberingAfterBreak="0">
     <w:nsid w:val="5B57636D"/>
     <w:multiLevelType w:val="hybridMultilevel"/>
     <w:tmpl w:val="4748EF14"/>
@@ -31304,7 +33317,7 @@
       </w:rPr>
     </w:lvl>
   </w:abstractNum>
-  <w:abstractNum w:abstractNumId="60" w15:restartNumberingAfterBreak="0">
+  <w:abstractNum w:abstractNumId="61" w15:restartNumberingAfterBreak="0">
     <w:nsid w:val="5BCA12A9"/>
     <w:multiLevelType w:val="multilevel"/>
     <w:tmpl w:val="5EA08A18"/>
@@ -31608,7 +33621,7 @@
       </w:rPr>
     </w:lvl>
   </w:abstractNum>
-  <w:abstractNum w:abstractNumId="61" w15:restartNumberingAfterBreak="0">
+  <w:abstractNum w:abstractNumId="62" w15:restartNumberingAfterBreak="0">
     <w:nsid w:val="5F3C46E0"/>
     <w:multiLevelType w:val="hybridMultilevel"/>
     <w:tmpl w:val="8A04635E"/>
@@ -31964,7 +33977,7 @@
       </w:rPr>
     </w:lvl>
   </w:abstractNum>
-  <w:abstractNum w:abstractNumId="62" w15:restartNumberingAfterBreak="0">
+  <w:abstractNum w:abstractNumId="63" w15:restartNumberingAfterBreak="0">
     <w:nsid w:val="60C94975"/>
     <w:multiLevelType w:val="hybridMultilevel"/>
     <w:tmpl w:val="734CC964"/>
@@ -32053,7 +34066,7 @@
       </w:pPr>
     </w:lvl>
   </w:abstractNum>
-  <w:abstractNum w:abstractNumId="63" w15:restartNumberingAfterBreak="0">
+  <w:abstractNum w:abstractNumId="64" w15:restartNumberingAfterBreak="0">
     <w:nsid w:val="616E7701"/>
     <w:multiLevelType w:val="hybridMultilevel"/>
     <w:tmpl w:val="702221F8"/>
@@ -32398,7 +34411,7 @@
       </w:rPr>
     </w:lvl>
   </w:abstractNum>
-  <w:abstractNum w:abstractNumId="64" w15:restartNumberingAfterBreak="0">
+  <w:abstractNum w:abstractNumId="65" w15:restartNumberingAfterBreak="0">
     <w:nsid w:val="620F1CA8"/>
     <w:multiLevelType w:val="hybridMultilevel"/>
     <w:tmpl w:val="29CE18F6"/>
@@ -32740,7 +34753,7 @@
       </w:rPr>
     </w:lvl>
   </w:abstractNum>
-  <w:abstractNum w:abstractNumId="65" w15:restartNumberingAfterBreak="0">
+  <w:abstractNum w:abstractNumId="66" w15:restartNumberingAfterBreak="0">
     <w:nsid w:val="62C30D0F"/>
     <w:multiLevelType w:val="multilevel"/>
     <w:tmpl w:val="E1D895C4"/>
@@ -33052,7 +35065,7 @@
       </w:rPr>
     </w:lvl>
   </w:abstractNum>
-  <w:abstractNum w:abstractNumId="66" w15:restartNumberingAfterBreak="0">
+  <w:abstractNum w:abstractNumId="67" w15:restartNumberingAfterBreak="0">
     <w:nsid w:val="650C4C08"/>
     <w:multiLevelType w:val="hybridMultilevel"/>
     <w:tmpl w:val="3EA0F44C"/>
@@ -33408,7 +35421,7 @@
       </w:rPr>
     </w:lvl>
   </w:abstractNum>
-  <w:abstractNum w:abstractNumId="67" w15:restartNumberingAfterBreak="0">
+  <w:abstractNum w:abstractNumId="68" w15:restartNumberingAfterBreak="0">
     <w:nsid w:val="6CFE0A10"/>
     <w:multiLevelType w:val="hybridMultilevel"/>
     <w:tmpl w:val="832814E2"/>
@@ -33753,7 +35766,7 @@
       </w:rPr>
     </w:lvl>
   </w:abstractNum>
-  <w:abstractNum w:abstractNumId="68" w15:restartNumberingAfterBreak="0">
+  <w:abstractNum w:abstractNumId="69" w15:restartNumberingAfterBreak="0">
     <w:nsid w:val="6E40502D"/>
     <w:multiLevelType w:val="hybridMultilevel"/>
     <w:tmpl w:val="16BC7A72"/>
@@ -34106,7 +36119,7 @@
       </w:rPr>
     </w:lvl>
   </w:abstractNum>
-  <w:abstractNum w:abstractNumId="69" w15:restartNumberingAfterBreak="0">
+  <w:abstractNum w:abstractNumId="70" w15:restartNumberingAfterBreak="0">
     <w:nsid w:val="71036139"/>
     <w:multiLevelType w:val="multilevel"/>
     <w:tmpl w:val="7C7ACEDE"/>
@@ -34418,7 +36431,7 @@
       </w:rPr>
     </w:lvl>
   </w:abstractNum>
-  <w:abstractNum w:abstractNumId="70" w15:restartNumberingAfterBreak="0">
+  <w:abstractNum w:abstractNumId="71" w15:restartNumberingAfterBreak="0">
     <w:nsid w:val="7365449F"/>
     <w:multiLevelType w:val="hybridMultilevel"/>
     <w:tmpl w:val="7C7641BC"/>
@@ -34774,7 +36787,7 @@
       </w:rPr>
     </w:lvl>
   </w:abstractNum>
-  <w:abstractNum w:abstractNumId="71" w15:restartNumberingAfterBreak="0">
+  <w:abstractNum w:abstractNumId="72" w15:restartNumberingAfterBreak="0">
     <w:nsid w:val="76712A8F"/>
     <w:multiLevelType w:val="hybridMultilevel"/>
     <w:tmpl w:val="BD2E06D2"/>
@@ -35119,7 +37132,7 @@
       </w:rPr>
     </w:lvl>
   </w:abstractNum>
-  <w:abstractNum w:abstractNumId="72" w15:restartNumberingAfterBreak="0">
+  <w:abstractNum w:abstractNumId="73" w15:restartNumberingAfterBreak="0">
     <w:nsid w:val="7845451A"/>
     <w:multiLevelType w:val="multilevel"/>
     <w:tmpl w:val="698EF582"/>
@@ -35435,7 +37448,7 @@
       </w:rPr>
     </w:lvl>
   </w:abstractNum>
-  <w:abstractNum w:abstractNumId="73" w15:restartNumberingAfterBreak="0">
+  <w:abstractNum w:abstractNumId="74" w15:restartNumberingAfterBreak="0">
     <w:nsid w:val="7B152754"/>
     <w:multiLevelType w:val="hybridMultilevel"/>
     <w:tmpl w:val="F486581E"/>
@@ -35755,7 +37768,7 @@
       </w:rPr>
     </w:lvl>
   </w:abstractNum>
-  <w:abstractNum w:abstractNumId="74" w15:restartNumberingAfterBreak="0">
+  <w:abstractNum w:abstractNumId="75" w15:restartNumberingAfterBreak="0">
     <w:nsid w:val="7C56512F"/>
     <w:multiLevelType w:val="hybridMultilevel"/>
     <w:tmpl w:val="90465912"/>
@@ -36100,7 +38113,7 @@
       </w:rPr>
     </w:lvl>
   </w:abstractNum>
-  <w:abstractNum w:abstractNumId="75" w15:restartNumberingAfterBreak="0">
+  <w:abstractNum w:abstractNumId="76" w15:restartNumberingAfterBreak="0">
     <w:nsid w:val="7CD07C33"/>
     <w:multiLevelType w:val="hybridMultilevel"/>
     <w:tmpl w:val="2E4C6DCE"/>
@@ -36453,7 +38466,7 @@
       </w:rPr>
     </w:lvl>
   </w:abstractNum>
-  <w:abstractNum w:abstractNumId="76" w15:restartNumberingAfterBreak="0">
+  <w:abstractNum w:abstractNumId="77" w15:restartNumberingAfterBreak="0">
     <w:nsid w:val="7F0B1C1C"/>
     <w:multiLevelType w:val="multilevel"/>
     <w:tmpl w:val="CFE07722"/>
@@ -36757,235 +38770,238 @@
     </w:lvl>
   </w:abstractNum>
   <w:num w:numId="1">
-    <w:abstractNumId w:val="11"/>
+    <w:abstractNumId w:val="12"/>
   </w:num>
   <w:num w:numId="2">
-    <w:abstractNumId w:val="32"/>
+    <w:abstractNumId w:val="33"/>
   </w:num>
   <w:num w:numId="3">
-    <w:abstractNumId w:val="76"/>
+    <w:abstractNumId w:val="77"/>
   </w:num>
   <w:num w:numId="4">
-    <w:abstractNumId w:val="58"/>
+    <w:abstractNumId w:val="59"/>
   </w:num>
   <w:num w:numId="5">
     <w:abstractNumId w:val="2"/>
   </w:num>
   <w:num w:numId="6">
-    <w:abstractNumId w:val="8"/>
+    <w:abstractNumId w:val="9"/>
   </w:num>
   <w:num w:numId="7">
-    <w:abstractNumId w:val="12"/>
+    <w:abstractNumId w:val="13"/>
   </w:num>
   <w:num w:numId="8">
-    <w:abstractNumId w:val="68"/>
+    <w:abstractNumId w:val="69"/>
   </w:num>
   <w:num w:numId="9">
-    <w:abstractNumId w:val="75"/>
+    <w:abstractNumId w:val="76"/>
   </w:num>
   <w:num w:numId="10">
-    <w:abstractNumId w:val="14"/>
+    <w:abstractNumId w:val="15"/>
   </w:num>
   <w:num w:numId="11">
     <w:abstractNumId w:val="3"/>
   </w:num>
   <w:num w:numId="12">
-    <w:abstractNumId w:val="69"/>
+    <w:abstractNumId w:val="70"/>
   </w:num>
   <w:num w:numId="13">
-    <w:abstractNumId w:val="24"/>
+    <w:abstractNumId w:val="25"/>
   </w:num>
   <w:num w:numId="14">
-    <w:abstractNumId w:val="65"/>
+    <w:abstractNumId w:val="66"/>
   </w:num>
   <w:num w:numId="15">
     <w:abstractNumId w:val="1"/>
   </w:num>
   <w:num w:numId="16">
-    <w:abstractNumId w:val="59"/>
+    <w:abstractNumId w:val="60"/>
   </w:num>
   <w:num w:numId="17">
-    <w:abstractNumId w:val="6"/>
+    <w:abstractNumId w:val="7"/>
   </w:num>
   <w:num w:numId="18">
-    <w:abstractNumId w:val="63"/>
+    <w:abstractNumId w:val="64"/>
   </w:num>
   <w:num w:numId="19">
+    <w:abstractNumId w:val="48"/>
+  </w:num>
+  <w:num w:numId="20">
+    <w:abstractNumId w:val="28"/>
+  </w:num>
+  <w:num w:numId="21">
+    <w:abstractNumId w:val="73"/>
+  </w:num>
+  <w:num w:numId="22">
+    <w:abstractNumId w:val="46"/>
+  </w:num>
+  <w:num w:numId="23">
+    <w:abstractNumId w:val="19"/>
+  </w:num>
+  <w:num w:numId="24">
+    <w:abstractNumId w:val="35"/>
+  </w:num>
+  <w:num w:numId="25">
+    <w:abstractNumId w:val="8"/>
+  </w:num>
+  <w:num w:numId="26">
+    <w:abstractNumId w:val="61"/>
+  </w:num>
+  <w:num w:numId="27">
+    <w:abstractNumId w:val="30"/>
+  </w:num>
+  <w:num w:numId="28">
+    <w:abstractNumId w:val="58"/>
+  </w:num>
+  <w:num w:numId="29">
+    <w:abstractNumId w:val="36"/>
+  </w:num>
+  <w:num w:numId="30">
+    <w:abstractNumId w:val="17"/>
+  </w:num>
+  <w:num w:numId="31">
+    <w:abstractNumId w:val="21"/>
+  </w:num>
+  <w:num w:numId="32">
+    <w:abstractNumId w:val="16"/>
+  </w:num>
+  <w:num w:numId="33">
+    <w:abstractNumId w:val="67"/>
+  </w:num>
+  <w:num w:numId="34">
+    <w:abstractNumId w:val="74"/>
+  </w:num>
+  <w:num w:numId="35">
+    <w:abstractNumId w:val="40"/>
+  </w:num>
+  <w:num w:numId="36">
     <w:abstractNumId w:val="47"/>
   </w:num>
-  <w:num w:numId="20">
-    <w:abstractNumId w:val="27"/>
+  <w:num w:numId="37">
+    <w:abstractNumId w:val="18"/>
   </w:num>
-  <w:num w:numId="21">
+  <w:num w:numId="38">
+    <w:abstractNumId w:val="71"/>
+  </w:num>
+  <w:num w:numId="39">
+    <w:abstractNumId w:val="10"/>
+  </w:num>
+  <w:num w:numId="40">
+    <w:abstractNumId w:val="41"/>
+  </w:num>
+  <w:num w:numId="41">
+    <w:abstractNumId w:val="62"/>
+  </w:num>
+  <w:num w:numId="42">
+    <w:abstractNumId w:val="32"/>
+  </w:num>
+  <w:num w:numId="43">
+    <w:abstractNumId w:val="52"/>
+  </w:num>
+  <w:num w:numId="44">
+    <w:abstractNumId w:val="14"/>
+  </w:num>
+  <w:num w:numId="45">
+    <w:abstractNumId w:val="54"/>
+  </w:num>
+  <w:num w:numId="46">
+    <w:abstractNumId w:val="55"/>
+  </w:num>
+  <w:num w:numId="47">
     <w:abstractNumId w:val="72"/>
   </w:num>
-  <w:num w:numId="22">
-    <w:abstractNumId w:val="45"/>
+  <w:num w:numId="48">
+    <w:abstractNumId w:val="42"/>
   </w:num>
-  <w:num w:numId="23">
-    <w:abstractNumId w:val="18"/>
+  <w:num w:numId="49">
+    <w:abstractNumId w:val="23"/>
   </w:num>
-  <w:num w:numId="24">
-    <w:abstractNumId w:val="34"/>
+  <w:num w:numId="50">
+    <w:abstractNumId w:val="38"/>
   </w:num>
-  <w:num w:numId="25">
-    <w:abstractNumId w:val="7"/>
+  <w:num w:numId="51">
+    <w:abstractNumId w:val="68"/>
   </w:num>
-  <w:num w:numId="26">
-    <w:abstractNumId w:val="60"/>
+  <w:num w:numId="52">
+    <w:abstractNumId w:val="11"/>
   </w:num>
-  <w:num w:numId="27">
-    <w:abstractNumId w:val="29"/>
-  </w:num>
-  <w:num w:numId="28">
-    <w:abstractNumId w:val="57"/>
-  </w:num>
-  <w:num w:numId="29">
-    <w:abstractNumId w:val="35"/>
-  </w:num>
-  <w:num w:numId="30">
-    <w:abstractNumId w:val="16"/>
-  </w:num>
-  <w:num w:numId="31">
-    <w:abstractNumId w:val="20"/>
-  </w:num>
-  <w:num w:numId="32">
-    <w:abstractNumId w:val="15"/>
-  </w:num>
-  <w:num w:numId="33">
-    <w:abstractNumId w:val="66"/>
-  </w:num>
-  <w:num w:numId="34">
-    <w:abstractNumId w:val="73"/>
-  </w:num>
-  <w:num w:numId="35">
-    <w:abstractNumId w:val="39"/>
-  </w:num>
-  <w:num w:numId="36">
-    <w:abstractNumId w:val="46"/>
-  </w:num>
-  <w:num w:numId="37">
-    <w:abstractNumId w:val="17"/>
-  </w:num>
-  <w:num w:numId="38">
-    <w:abstractNumId w:val="70"/>
-  </w:num>
-  <w:num w:numId="39">
-    <w:abstractNumId w:val="9"/>
-  </w:num>
-  <w:num w:numId="40">
-    <w:abstractNumId w:val="40"/>
-  </w:num>
-  <w:num w:numId="41">
-    <w:abstractNumId w:val="61"/>
-  </w:num>
-  <w:num w:numId="42">
-    <w:abstractNumId w:val="31"/>
-  </w:num>
-  <w:num w:numId="43">
-    <w:abstractNumId w:val="51"/>
-  </w:num>
-  <w:num w:numId="44">
-    <w:abstractNumId w:val="13"/>
-  </w:num>
-  <w:num w:numId="45">
+  <w:num w:numId="53">
     <w:abstractNumId w:val="53"/>
   </w:num>
-  <w:num w:numId="46">
-    <w:abstractNumId w:val="54"/>
-  </w:num>
-  <w:num w:numId="47">
-    <w:abstractNumId w:val="71"/>
-  </w:num>
-  <w:num w:numId="48">
-    <w:abstractNumId w:val="41"/>
-  </w:num>
-  <w:num w:numId="49">
-    <w:abstractNumId w:val="22"/>
-  </w:num>
-  <w:num w:numId="50">
-    <w:abstractNumId w:val="37"/>
-  </w:num>
-  <w:num w:numId="51">
-    <w:abstractNumId w:val="67"/>
-  </w:num>
-  <w:num w:numId="52">
-    <w:abstractNumId w:val="10"/>
-  </w:num>
-  <w:num w:numId="53">
-    <w:abstractNumId w:val="52"/>
-  </w:num>
   <w:num w:numId="54">
-    <w:abstractNumId w:val="23"/>
+    <w:abstractNumId w:val="24"/>
   </w:num>
   <w:num w:numId="55">
-    <w:abstractNumId w:val="74"/>
+    <w:abstractNumId w:val="75"/>
   </w:num>
   <w:num w:numId="56">
-    <w:abstractNumId w:val="55"/>
+    <w:abstractNumId w:val="56"/>
   </w:num>
   <w:num w:numId="57">
-    <w:abstractNumId w:val="50"/>
+    <w:abstractNumId w:val="51"/>
   </w:num>
   <w:num w:numId="58">
     <w:abstractNumId w:val="0"/>
   </w:num>
   <w:num w:numId="59">
-    <w:abstractNumId w:val="19"/>
+    <w:abstractNumId w:val="20"/>
   </w:num>
   <w:num w:numId="60">
+    <w:abstractNumId w:val="6"/>
+  </w:num>
+  <w:num w:numId="61">
+    <w:abstractNumId w:val="31"/>
+  </w:num>
+  <w:num w:numId="62">
+    <w:abstractNumId w:val="37"/>
+  </w:num>
+  <w:num w:numId="63">
+    <w:abstractNumId w:val="65"/>
+  </w:num>
+  <w:num w:numId="64">
+    <w:abstractNumId w:val="63"/>
+  </w:num>
+  <w:num w:numId="65">
+    <w:abstractNumId w:val="27"/>
+  </w:num>
+  <w:num w:numId="66">
+    <w:abstractNumId w:val="26"/>
+  </w:num>
+  <w:num w:numId="67">
+    <w:abstractNumId w:val="49"/>
+  </w:num>
+  <w:num w:numId="68">
+    <w:abstractNumId w:val="44"/>
+  </w:num>
+  <w:num w:numId="69">
+    <w:abstractNumId w:val="43"/>
+  </w:num>
+  <w:num w:numId="70">
+    <w:abstractNumId w:val="29"/>
+  </w:num>
+  <w:num w:numId="71">
+    <w:abstractNumId w:val="34"/>
+  </w:num>
+  <w:num w:numId="72">
+    <w:abstractNumId w:val="45"/>
+  </w:num>
+  <w:num w:numId="73">
     <w:abstractNumId w:val="5"/>
   </w:num>
-  <w:num w:numId="61">
-    <w:abstractNumId w:val="30"/>
-  </w:num>
-  <w:num w:numId="62">
-    <w:abstractNumId w:val="36"/>
-  </w:num>
-  <w:num w:numId="63">
-    <w:abstractNumId w:val="64"/>
-  </w:num>
-  <w:num w:numId="64">
-    <w:abstractNumId w:val="62"/>
-  </w:num>
-  <w:num w:numId="65">
-    <w:abstractNumId w:val="26"/>
-  </w:num>
-  <w:num w:numId="66">
-    <w:abstractNumId w:val="25"/>
-  </w:num>
-  <w:num w:numId="67">
-    <w:abstractNumId w:val="48"/>
-  </w:num>
-  <w:num w:numId="68">
-    <w:abstractNumId w:val="43"/>
-  </w:num>
-  <w:num w:numId="69">
-    <w:abstractNumId w:val="42"/>
-  </w:num>
-  <w:num w:numId="70">
-    <w:abstractNumId w:val="28"/>
-  </w:num>
-  <w:num w:numId="71">
-    <w:abstractNumId w:val="33"/>
-  </w:num>
-  <w:num w:numId="72">
-    <w:abstractNumId w:val="44"/>
-  </w:num>
-  <w:num w:numId="73">
-    <w:abstractNumId w:val="4"/>
-  </w:num>
   <w:num w:numId="74">
-    <w:abstractNumId w:val="21"/>
+    <w:abstractNumId w:val="22"/>
   </w:num>
   <w:num w:numId="75">
-    <w:abstractNumId w:val="49"/>
+    <w:abstractNumId w:val="50"/>
   </w:num>
   <w:num w:numId="76">
-    <w:abstractNumId w:val="38"/>
+    <w:abstractNumId w:val="39"/>
   </w:num>
   <w:num w:numId="77">
-    <w:abstractNumId w:val="56"/>
+    <w:abstractNumId w:val="57"/>
+  </w:num>
+  <w:num w:numId="78">
+    <w:abstractNumId w:val="4"/>
   </w:num>
   <w:numIdMacAtCleanup w:val="69"/>
 </w:numbering>
@@ -37081,7 +39097,7 @@
     <w:lsdException w:name="Closing" w:semiHidden="1" w:unhideWhenUsed="1"/>
     <w:lsdException w:name="Signature" w:semiHidden="1" w:unhideWhenUsed="1"/>
     <w:lsdException w:name="Default Paragraph Font" w:semiHidden="1" w:uiPriority="1" w:unhideWhenUsed="1"/>
-    <w:lsdException w:name="Body Text" w:semiHidden="1" w:unhideWhenUsed="1"/>
+    <w:lsdException w:name="Body Text" w:semiHidden="1" w:uiPriority="0" w:unhideWhenUsed="1"/>
     <w:lsdException w:name="Body Text Indent" w:semiHidden="1" w:unhideWhenUsed="1"/>
     <w:lsdException w:name="List Continue" w:semiHidden="1" w:unhideWhenUsed="1"/>
     <w:lsdException w:name="List Continue 2" w:semiHidden="1" w:unhideWhenUsed="1"/>
@@ -39591,7 +41607,7 @@
 </file>
 
 <file path=customXml/itemProps1.xml><?xml version="1.0" encoding="utf-8"?>
-<ds:datastoreItem xmlns:ds="http://schemas.openxmlformats.org/officeDocument/2006/customXml" ds:itemID="{F7E78C3B-CF00-4512-A343-F3D436A4245D}">
+<ds:datastoreItem xmlns:ds="http://schemas.openxmlformats.org/officeDocument/2006/customXml" ds:itemID="{7EC85AC3-D069-4CFC-833C-20599F01AAA2}">
   <ds:schemaRefs>
     <ds:schemaRef ds:uri="http://schemas.openxmlformats.org/officeDocument/2006/bibliography"/>
   </ds:schemaRefs>

</xml_diff>